<commit_message>
added more papers, wrote some
</commit_message>
<xml_diff>
--- a/thesis_wip.docx
+++ b/thesis_wip.docx
@@ -8,14 +8,12 @@
         <w:rPr>
           <w:sz w:val="32"/>
           <w:szCs w:val="32"/>
-          <w:lang/>
         </w:rPr>
       </w:pPr>
       <w:r>
         <w:rPr>
           <w:sz w:val="32"/>
           <w:szCs w:val="32"/>
-          <w:lang/>
         </w:rPr>
         <w:t>Thesis</w:t>
       </w:r>
@@ -31,7 +29,6 @@
           <w:rFonts w:ascii="Ebrima" w:hAnsi="Ebrima" w:cs="Arial"/>
           <w:sz w:val="28"/>
           <w:szCs w:val="28"/>
-          <w:lang/>
         </w:rPr>
       </w:pPr>
       <w:r>
@@ -40,16 +37,7 @@
           <w:sz w:val="28"/>
           <w:szCs w:val="28"/>
         </w:rPr>
-        <w:t>submitted in partial fulfilment of the requirements for the degree</w:t>
-      </w:r>
-      <w:r>
-        <w:rPr>
-          <w:rFonts w:ascii="Ebrima" w:hAnsi="Ebrima" w:cs="Arial"/>
-          <w:sz w:val="28"/>
-          <w:szCs w:val="28"/>
-          <w:lang/>
-        </w:rPr>
-        <w:t xml:space="preserve"> </w:t>
+        <w:t xml:space="preserve">submitted in partial fulfilment of the requirements for the degree </w:t>
       </w:r>
     </w:p>
     <w:p>
@@ -65,7 +53,6 @@
           <w:bCs/>
           <w:sz w:val="26"/>
           <w:szCs w:val="26"/>
-          <w:lang/>
         </w:rPr>
       </w:pPr>
       <w:r>
@@ -75,7 +62,6 @@
           <w:bCs/>
           <w:sz w:val="28"/>
           <w:szCs w:val="28"/>
-          <w:lang/>
         </w:rPr>
         <w:t>Master of Science</w:t>
       </w:r>
@@ -95,7 +81,6 @@
         <w:rPr>
           <w:rFonts w:ascii="Arial" w:hAnsi="Arial" w:cs="Arial"/>
           <w:bCs/>
-          <w:lang/>
         </w:rPr>
       </w:pPr>
     </w:p>
@@ -111,7 +96,6 @@
           <w:bCs/>
           <w:sz w:val="28"/>
           <w:szCs w:val="28"/>
-          <w:lang/>
         </w:rPr>
       </w:pPr>
       <w:r>
@@ -120,7 +104,6 @@
           <w:bCs/>
           <w:sz w:val="28"/>
           <w:szCs w:val="28"/>
-          <w:lang/>
         </w:rPr>
         <w:t>“Sex Differences in Acute Visuospatial Neglect – An Exploratory Study Investigating Differences in Lesion Patterns and Disconnectome”</w:t>
       </w:r>
@@ -132,25 +115,10 @@
           <w:bottom w:val="single" w:sz="6" w:space="1" w:color="auto"/>
         </w:pBdr>
         <w:jc w:val="center"/>
-        <w:rPr>
-          <w:lang/>
-        </w:rPr>
-      </w:pPr>
-    </w:p>
-    <w:p>
-      <w:pPr>
-        <w:rPr>
-          <w:lang/>
-        </w:rPr>
-      </w:pPr>
-    </w:p>
-    <w:p>
-      <w:pPr>
-        <w:rPr>
-          <w:lang/>
-        </w:rPr>
-      </w:pPr>
-    </w:p>
+      </w:pPr>
+    </w:p>
+    <w:p/>
+    <w:p/>
     <w:p>
       <w:pPr>
         <w:jc w:val="center"/>
@@ -159,7 +127,6 @@
           <w:bCs/>
           <w:sz w:val="24"/>
           <w:szCs w:val="24"/>
-          <w:lang/>
         </w:rPr>
       </w:pPr>
       <w:r>
@@ -168,7 +135,6 @@
           <w:bCs/>
           <w:sz w:val="24"/>
           <w:szCs w:val="24"/>
-          <w:lang/>
         </w:rPr>
         <w:t>Graduate School of Neural and Behavioural Sciences</w:t>
       </w:r>
@@ -179,14 +145,12 @@
         <w:rPr>
           <w:sz w:val="24"/>
           <w:szCs w:val="24"/>
-          <w:lang/>
         </w:rPr>
       </w:pPr>
       <w:r>
         <w:rPr>
           <w:sz w:val="24"/>
           <w:szCs w:val="24"/>
-          <w:lang/>
         </w:rPr>
         <w:t>Faculty of Science</w:t>
       </w:r>
@@ -194,7 +158,6 @@
         <w:rPr>
           <w:sz w:val="24"/>
           <w:szCs w:val="24"/>
-          <w:lang/>
         </w:rPr>
         <w:br/>
         <w:t>Faculty of Medicine</w:t>
@@ -206,14 +169,14 @@
         <w:rPr>
           <w:sz w:val="24"/>
           <w:szCs w:val="24"/>
-          <w:lang/>
+          <w:lang w:val="de-DE"/>
         </w:rPr>
       </w:pPr>
       <w:r>
         <w:rPr>
           <w:sz w:val="24"/>
           <w:szCs w:val="24"/>
-          <w:lang/>
+          <w:lang w:val="de-DE"/>
         </w:rPr>
         <w:t>Eberhard-Karls-Universität Tübingen</w:t>
       </w:r>
@@ -222,7 +185,7 @@
       <w:pPr>
         <w:jc w:val="center"/>
         <w:rPr>
-          <w:lang/>
+          <w:lang w:val="de-DE"/>
         </w:rPr>
       </w:pPr>
     </w:p>
@@ -230,7 +193,7 @@
       <w:pPr>
         <w:jc w:val="center"/>
         <w:rPr>
-          <w:lang/>
+          <w:lang w:val="de-DE"/>
         </w:rPr>
       </w:pPr>
     </w:p>
@@ -238,7 +201,7 @@
       <w:pPr>
         <w:jc w:val="center"/>
         <w:rPr>
-          <w:lang/>
+          <w:lang w:val="de-DE"/>
         </w:rPr>
       </w:pPr>
     </w:p>
@@ -248,7 +211,7 @@
         <w:rPr>
           <w:sz w:val="24"/>
           <w:szCs w:val="24"/>
-          <w:lang/>
+          <w:lang w:val="de-DE"/>
         </w:rPr>
       </w:pPr>
     </w:p>
@@ -258,14 +221,14 @@
         <w:rPr>
           <w:sz w:val="24"/>
           <w:szCs w:val="24"/>
-          <w:lang/>
+          <w:lang w:val="de-DE"/>
         </w:rPr>
       </w:pPr>
       <w:r>
         <w:rPr>
           <w:sz w:val="24"/>
           <w:szCs w:val="24"/>
-          <w:lang/>
+          <w:lang w:val="de-DE"/>
         </w:rPr>
         <w:t xml:space="preserve">Presented by </w:t>
       </w:r>
@@ -276,14 +239,14 @@
         <w:rPr>
           <w:sz w:val="24"/>
           <w:szCs w:val="24"/>
-          <w:lang/>
+          <w:lang w:val="de-DE"/>
         </w:rPr>
       </w:pPr>
       <w:r>
         <w:rPr>
           <w:sz w:val="24"/>
           <w:szCs w:val="24"/>
-          <w:lang/>
+          <w:lang w:val="de-DE"/>
         </w:rPr>
         <w:t>Tamara Keßler</w:t>
       </w:r>
@@ -291,7 +254,7 @@
         <w:rPr>
           <w:sz w:val="24"/>
           <w:szCs w:val="24"/>
-          <w:lang/>
+          <w:lang w:val="de-DE"/>
         </w:rPr>
         <w:t>,</w:t>
       </w:r>
@@ -302,14 +265,14 @@
         <w:rPr>
           <w:sz w:val="24"/>
           <w:szCs w:val="24"/>
-          <w:lang/>
+          <w:lang w:val="de-DE"/>
         </w:rPr>
       </w:pPr>
       <w:r>
         <w:rPr>
           <w:sz w:val="24"/>
           <w:szCs w:val="24"/>
-          <w:lang/>
+          <w:lang w:val="de-DE"/>
         </w:rPr>
         <w:t>born in Wiesbaden, Germany</w:t>
       </w:r>
@@ -318,7 +281,7 @@
       <w:pPr>
         <w:jc w:val="center"/>
         <w:rPr>
-          <w:lang/>
+          <w:lang w:val="de-DE"/>
         </w:rPr>
       </w:pPr>
     </w:p>
@@ -326,14 +289,14 @@
       <w:pPr>
         <w:jc w:val="center"/>
         <w:rPr>
-          <w:lang/>
-        </w:rPr>
-      </w:pPr>
-    </w:p>
-    <w:p>
-      <w:pPr>
-        <w:rPr>
-          <w:lang/>
+          <w:lang w:val="de-DE"/>
+        </w:rPr>
+      </w:pPr>
+    </w:p>
+    <w:p>
+      <w:pPr>
+        <w:rPr>
+          <w:lang w:val="de-DE"/>
         </w:rPr>
       </w:pPr>
     </w:p>
@@ -341,7 +304,7 @@
       <w:pPr>
         <w:jc w:val="center"/>
         <w:rPr>
-          <w:lang/>
+          <w:lang w:val="de-DE"/>
         </w:rPr>
       </w:pPr>
     </w:p>
@@ -351,24 +314,15 @@
         <w:rPr>
           <w:sz w:val="24"/>
           <w:szCs w:val="24"/>
-          <w:lang/>
         </w:rPr>
       </w:pPr>
       <w:r>
         <w:rPr>
           <w:sz w:val="24"/>
           <w:szCs w:val="24"/>
-          <w:lang/>
         </w:rPr>
         <w:t>Tübingen, [DATE OF SUBMISSION]</w:t>
       </w:r>
-    </w:p>
-    <w:p>
-      <w:pPr>
-        <w:rPr>
-          <w:lang/>
-        </w:rPr>
-      </w:pPr>
     </w:p>
     <w:p/>
     <w:p/>
@@ -387,12 +341,8 @@
     <w:p/>
     <w:p/>
     <w:p/>
-    <w:p>
-      <w:pPr>
-        <w:rPr>
-          <w:lang/>
-        </w:rPr>
-      </w:pPr>
+    <w:p/>
+    <w:p>
       <w:r>
         <w:rPr>
           <w:b/>
@@ -408,18 +358,10 @@
         <w:tab/>
       </w:r>
       <w:r>
-        <w:rPr>
-          <w:lang/>
-        </w:rPr>
         <w:t>Prof. Dr. Dr. Hans-Otto Karnath</w:t>
       </w:r>
     </w:p>
     <w:p>
-      <w:pPr>
-        <w:rPr>
-          <w:lang/>
-        </w:rPr>
-      </w:pPr>
       <w:r>
         <w:tab/>
       </w:r>
@@ -430,50 +372,27 @@
         <w:tab/>
       </w:r>
       <w:r>
-        <w:rPr>
-          <w:lang/>
-        </w:rPr>
         <w:t>Division of Neuropsychology</w:t>
       </w:r>
       <w:r>
-        <w:rPr>
-          <w:lang/>
-        </w:rPr>
         <w:tab/>
       </w:r>
       <w:r>
-        <w:rPr>
-          <w:lang/>
-        </w:rPr>
         <w:br/>
       </w:r>
       <w:r>
-        <w:rPr>
-          <w:lang/>
-        </w:rPr>
         <w:tab/>
       </w:r>
       <w:r>
-        <w:rPr>
-          <w:lang/>
-        </w:rPr>
         <w:tab/>
       </w:r>
       <w:r>
-        <w:rPr>
-          <w:lang/>
-        </w:rPr>
         <w:tab/>
         <w:t>University Clinics Tübingen &amp; Hertie Institute for Clinical Brain Research</w:t>
       </w:r>
     </w:p>
     <w:p/>
     <w:p>
-      <w:pPr>
-        <w:rPr>
-          <w:lang/>
-        </w:rPr>
-      </w:pPr>
       <w:r>
         <w:rPr>
           <w:b/>
@@ -485,15 +404,9 @@
         <w:tab/>
       </w:r>
       <w:r>
-        <w:rPr>
-          <w:lang/>
-        </w:rPr>
         <w:t xml:space="preserve">Prof. </w:t>
       </w:r>
       <w:r>
-        <w:rPr>
-          <w:lang/>
-        </w:rPr>
         <w:t>Dr. Birgit Derntl</w:t>
       </w:r>
     </w:p>
@@ -505,27 +418,15 @@
         </w:rPr>
       </w:pPr>
       <w:r>
-        <w:rPr>
-          <w:lang/>
-        </w:rPr>
         <w:t xml:space="preserve">Department of Innovative Neuroimaging </w:t>
       </w:r>
       <w:r>
-        <w:rPr>
-          <w:lang/>
-        </w:rPr>
         <w:tab/>
       </w:r>
       <w:r>
-        <w:rPr>
-          <w:lang/>
-        </w:rPr>
         <w:br/>
       </w:r>
       <w:r>
-        <w:rPr>
-          <w:lang/>
-        </w:rPr>
         <w:t>Center for Mental Health Tübingen</w:t>
       </w:r>
     </w:p>
@@ -556,17 +457,11 @@
     <w:p>
       <w:pPr>
         <w:ind w:left="2136" w:firstLine="24"/>
-        <w:rPr>
-          <w:lang/>
-        </w:rPr>
       </w:pPr>
       <w:r>
         <w:t>I affirm that I have not included data generated in one of my laboratory rotations and already presented in the respective laboratory report</w:t>
       </w:r>
       <w:r>
-        <w:rPr>
-          <w:lang/>
-        </w:rPr>
         <w:t>.</w:t>
       </w:r>
     </w:p>
@@ -642,29 +537,13 @@
       </w:pPr>
     </w:p>
     <w:p>
-      <w:pPr>
-        <w:rPr>
-          <w:lang/>
-        </w:rPr>
-      </w:pPr>
-      <w:r>
-        <w:rPr>
-          <w:lang/>
-        </w:rPr>
+      <w:r>
         <w:lastRenderedPageBreak/>
         <w:br w:type="page"/>
       </w:r>
     </w:p>
     <w:p>
-      <w:pPr>
-        <w:rPr>
-          <w:lang/>
-        </w:rPr>
-      </w:pPr>
-      <w:r>
-        <w:rPr>
-          <w:lang/>
-        </w:rPr>
+      <w:r>
         <w:lastRenderedPageBreak/>
         <w:t>Table of Contents</w:t>
       </w:r>
@@ -731,7 +610,6 @@
               <w:rPr>
                 <w:rStyle w:val="Hyperlink"/>
                 <w:noProof/>
-                <w:lang/>
               </w:rPr>
               <w:t>1.</w:t>
             </w:r>
@@ -747,7 +625,6 @@
               <w:rPr>
                 <w:rStyle w:val="Hyperlink"/>
                 <w:noProof/>
-                <w:lang/>
               </w:rPr>
               <w:t>Introduction: Sex Differences in Neuropsychology</w:t>
             </w:r>
@@ -819,7 +696,6 @@
               <w:rPr>
                 <w:rStyle w:val="Hyperlink"/>
                 <w:noProof/>
-                <w:lang/>
               </w:rPr>
               <w:t>1.1.</w:t>
             </w:r>
@@ -835,7 +711,6 @@
               <w:rPr>
                 <w:rStyle w:val="Hyperlink"/>
                 <w:noProof/>
-                <w:lang/>
               </w:rPr>
               <w:t>Sex Differences in General Cognition</w:t>
             </w:r>
@@ -907,7 +782,6 @@
               <w:rPr>
                 <w:rStyle w:val="Hyperlink"/>
                 <w:noProof/>
-                <w:lang/>
               </w:rPr>
               <w:t>1.2.</w:t>
             </w:r>
@@ -923,7 +797,6 @@
               <w:rPr>
                 <w:rStyle w:val="Hyperlink"/>
                 <w:noProof/>
-                <w:lang/>
               </w:rPr>
               <w:t>Sex Differences in Healthy Brain</w:t>
             </w:r>
@@ -1011,7 +884,6 @@
               <w:rPr>
                 <w:rStyle w:val="Hyperlink"/>
                 <w:noProof/>
-                <w:lang/>
               </w:rPr>
               <w:t xml:space="preserve">Sex Differences in </w:t>
             </w:r>
@@ -1091,7 +963,6 @@
               <w:rPr>
                 <w:rStyle w:val="Hyperlink"/>
                 <w:noProof/>
-                <w:lang/>
               </w:rPr>
               <w:t>1.4.</w:t>
             </w:r>
@@ -1107,7 +978,6 @@
               <w:rPr>
                 <w:rStyle w:val="Hyperlink"/>
                 <w:noProof/>
-                <w:lang/>
               </w:rPr>
               <w:t>Visuospatial Neglect</w:t>
             </w:r>
@@ -1179,7 +1049,6 @@
               <w:rPr>
                 <w:rStyle w:val="Hyperlink"/>
                 <w:noProof/>
-                <w:lang/>
               </w:rPr>
               <w:t>2.</w:t>
             </w:r>
@@ -1195,7 +1064,6 @@
               <w:rPr>
                 <w:rStyle w:val="Hyperlink"/>
                 <w:noProof/>
-                <w:lang/>
               </w:rPr>
               <w:t>Material &amp; Methods</w:t>
             </w:r>
@@ -1267,7 +1135,6 @@
               <w:rPr>
                 <w:rStyle w:val="Hyperlink"/>
                 <w:noProof/>
-                <w:lang/>
               </w:rPr>
               <w:t>2.1.</w:t>
             </w:r>
@@ -1283,7 +1150,6 @@
               <w:rPr>
                 <w:rStyle w:val="Hyperlink"/>
                 <w:noProof/>
-                <w:lang/>
               </w:rPr>
               <w:t>Patient Sample</w:t>
             </w:r>
@@ -1355,7 +1221,6 @@
               <w:rPr>
                 <w:rStyle w:val="Hyperlink"/>
                 <w:noProof/>
-                <w:lang/>
               </w:rPr>
               <w:t>2.2.</w:t>
             </w:r>
@@ -1529,7 +1394,6 @@
               <w:rPr>
                 <w:rStyle w:val="Hyperlink"/>
                 <w:noProof/>
-                <w:lang/>
               </w:rPr>
               <w:t>3.</w:t>
             </w:r>
@@ -1545,7 +1409,6 @@
               <w:rPr>
                 <w:rStyle w:val="Hyperlink"/>
                 <w:noProof/>
-                <w:lang/>
               </w:rPr>
               <w:t>Data Analysis</w:t>
             </w:r>
@@ -1879,7 +1742,6 @@
               <w:rPr>
                 <w:rStyle w:val="Hyperlink"/>
                 <w:noProof/>
-                <w:lang/>
               </w:rPr>
               <w:t>3.4.</w:t>
             </w:r>
@@ -1967,7 +1829,6 @@
               <w:rPr>
                 <w:rStyle w:val="Hyperlink"/>
                 <w:noProof/>
-                <w:lang/>
               </w:rPr>
               <w:t>4.</w:t>
             </w:r>
@@ -1983,7 +1844,6 @@
               <w:rPr>
                 <w:rStyle w:val="Hyperlink"/>
                 <w:noProof/>
-                <w:lang/>
               </w:rPr>
               <w:t>Results</w:t>
             </w:r>
@@ -2319,7 +2179,6 @@
               <w:rPr>
                 <w:rStyle w:val="Hyperlink"/>
                 <w:noProof/>
-                <w:lang/>
               </w:rPr>
               <w:t>5.</w:t>
             </w:r>
@@ -2335,7 +2194,6 @@
               <w:rPr>
                 <w:rStyle w:val="Hyperlink"/>
                 <w:noProof/>
-                <w:lang/>
               </w:rPr>
               <w:t>Discussion</w:t>
             </w:r>
@@ -2407,7 +2265,6 @@
               <w:rPr>
                 <w:rStyle w:val="Hyperlink"/>
                 <w:noProof/>
-                <w:lang/>
               </w:rPr>
               <w:t>6.</w:t>
             </w:r>
@@ -2423,7 +2280,6 @@
               <w:rPr>
                 <w:rStyle w:val="Hyperlink"/>
                 <w:noProof/>
-                <w:lang/>
               </w:rPr>
               <w:t>Conclusion</w:t>
             </w:r>
@@ -2494,7 +2350,6 @@
               <w:rPr>
                 <w:rStyle w:val="Hyperlink"/>
                 <w:noProof/>
-                <w:lang/>
               </w:rPr>
               <w:t>References</w:t>
             </w:r>
@@ -2565,7 +2420,6 @@
               <w:rPr>
                 <w:rStyle w:val="Hyperlink"/>
                 <w:noProof/>
-                <w:lang/>
               </w:rPr>
               <w:t>Appendix</w:t>
             </w:r>
@@ -2636,7 +2490,6 @@
               <w:rPr>
                 <w:rStyle w:val="Hyperlink"/>
                 <w:noProof/>
-                <w:lang/>
               </w:rPr>
               <w:t>Appendix A: List of Abbreviations</w:t>
             </w:r>
@@ -2702,42 +2555,18 @@
       </w:sdtContent>
     </w:sdt>
     <w:p>
-      <w:pPr>
-        <w:rPr>
-          <w:lang/>
-        </w:rPr>
-      </w:pPr>
-      <w:r>
-        <w:rPr>
-          <w:lang/>
-        </w:rPr>
+      <w:r>
         <w:br w:type="page"/>
       </w:r>
     </w:p>
     <w:p>
-      <w:pPr>
-        <w:rPr>
-          <w:lang/>
-        </w:rPr>
-      </w:pPr>
-      <w:r>
-        <w:rPr>
-          <w:lang/>
-        </w:rPr>
+      <w:r>
         <w:lastRenderedPageBreak/>
         <w:t>Abstract</w:t>
       </w:r>
     </w:p>
     <w:p>
-      <w:pPr>
-        <w:rPr>
-          <w:lang/>
-        </w:rPr>
-      </w:pPr>
-      <w:r>
-        <w:rPr>
-          <w:lang/>
-        </w:rPr>
+      <w:r>
         <w:t>[200 words]</w:t>
       </w:r>
     </w:p>
@@ -2745,13 +2574,11 @@
       <w:pPr>
         <w:rPr>
           <w:rFonts w:cs="Arial"/>
-          <w:lang/>
         </w:rPr>
       </w:pPr>
       <w:r>
         <w:rPr>
           <w:rFonts w:cs="Arial"/>
-          <w:lang/>
         </w:rPr>
         <w:t>Cognition and brain health are influenced by many variables, one of them being biological sex.</w:t>
       </w:r>
@@ -2760,7 +2587,6 @@
       <w:pPr>
         <w:rPr>
           <w:rFonts w:cs="Arial"/>
-          <w:lang/>
         </w:rPr>
       </w:pPr>
     </w:p>
@@ -2769,13 +2595,11 @@
         <w:spacing w:line="259" w:lineRule="auto"/>
         <w:rPr>
           <w:rFonts w:cs="Arial"/>
-          <w:lang/>
         </w:rPr>
       </w:pPr>
       <w:r>
         <w:rPr>
           <w:rFonts w:cs="Arial"/>
-          <w:lang/>
         </w:rPr>
         <w:br w:type="page"/>
       </w:r>
@@ -2790,7 +2614,6 @@
         <w:rPr>
           <w:b w:val="0"/>
           <w:bCs w:val="0"/>
-          <w:lang/>
         </w:rPr>
       </w:pPr>
       <w:bookmarkStart w:id="0" w:name="_Toc108612540"/>
@@ -2798,7 +2621,6 @@
         <w:rPr>
           <w:b w:val="0"/>
           <w:bCs w:val="0"/>
-          <w:lang/>
         </w:rPr>
         <w:lastRenderedPageBreak/>
         <w:t>Introduction</w:t>
@@ -2807,7 +2629,6 @@
         <w:rPr>
           <w:b w:val="0"/>
           <w:bCs w:val="0"/>
-          <w:lang/>
         </w:rPr>
         <w:t>: Sex Differences in Neuropsychology</w:t>
       </w:r>
@@ -2820,15 +2641,9 @@
           <w:ilvl w:val="1"/>
           <w:numId w:val="3"/>
         </w:numPr>
-        <w:rPr>
-          <w:lang/>
-        </w:rPr>
       </w:pPr>
       <w:bookmarkStart w:id="1" w:name="_Toc108612542"/>
       <w:r>
-        <w:rPr>
-          <w:lang/>
-        </w:rPr>
         <w:t xml:space="preserve">Sex Differences in </w:t>
       </w:r>
       <w:r>
@@ -2838,9 +2653,6 @@
         <w:t xml:space="preserve">the </w:t>
       </w:r>
       <w:r>
-        <w:rPr>
-          <w:lang/>
-        </w:rPr>
         <w:t>Healthy Brain</w:t>
       </w:r>
       <w:bookmarkEnd w:id="1"/>
@@ -2857,13 +2669,7 @@
         <w:t>ognition</w:t>
       </w:r>
     </w:p>
-    <w:p>
-      <w:pPr>
-        <w:rPr>
-          <w:lang/>
-        </w:rPr>
-      </w:pPr>
-    </w:p>
+    <w:p/>
     <w:p>
       <w:pPr>
         <w:pStyle w:val="Listenabsatz"/>
@@ -3059,9 +2865,6 @@
       </w:pPr>
       <w:bookmarkStart w:id="2" w:name="_Toc108612543"/>
       <w:r>
-        <w:rPr>
-          <w:lang/>
-        </w:rPr>
         <w:t xml:space="preserve">Sex Differences in </w:t>
       </w:r>
       <w:r>
@@ -3072,6 +2875,7 @@
       </w:r>
       <w:bookmarkEnd w:id="2"/>
     </w:p>
+    <w:p/>
     <w:p>
       <w:pPr>
         <w:rPr>
@@ -3133,20 +2937,23 @@
         <w:t xml:space="preserve">The Lancet’s Global Burden of Disease (GBD) review for the year 2019 </w:t>
       </w:r>
       <w:r>
-        <w:t>reported 12.2 million global incident cases of strok</w:t>
-      </w:r>
-      <w:r>
-        <w:t xml:space="preserve">e. 62.4% of those strokes were of an ischaemic nature, while the remaining 37.6% were haemorrhages. </w:t>
+        <w:t xml:space="preserve">reported 12.2 million global </w:t>
+      </w:r>
+      <w:r>
+        <w:lastRenderedPageBreak/>
+        <w:t>incident cases of strok</w:t>
+      </w:r>
+      <w:r>
+        <w:t>e:</w:t>
+      </w:r>
+      <w:r>
+        <w:t xml:space="preserve"> 62.4% of those strokes were of an ischaemic nature, while the remaining 37.6% were haemorrhages. </w:t>
       </w:r>
       <w:r>
         <w:t xml:space="preserve">They further </w:t>
       </w:r>
       <w:r>
-        <w:t xml:space="preserve">identified stroke to be the second-leading </w:t>
-      </w:r>
-      <w:r>
-        <w:lastRenderedPageBreak/>
-        <w:t>cause of death, accounting for</w:t>
+        <w:t>identified stroke to be the second-leading cause of death, accounting for</w:t>
       </w:r>
       <w:r>
         <w:t xml:space="preserve"> a total of 6.55 million</w:t>
@@ -3186,43 +2993,537 @@
       </w:r>
     </w:p>
     <w:p>
-      <w:r>
-        <w:rPr>
-          <w:rFonts w:cs="Arial"/>
-        </w:rPr>
-        <w:t>Researchers believe that women’s higher burden of stroke may be in part due to their higher life expectancy, but also due to neurobiological differences</w:t>
-      </w:r>
-      <w:r>
-        <w:rPr>
-          <w:rFonts w:cs="Arial"/>
-        </w:rPr>
-        <w:t>, such as sex-specific hormones that contribute to different responses to cerebral ischemia</w:t>
-      </w:r>
-      <w:r>
-        <w:rPr>
-          <w:rFonts w:cs="Arial"/>
-        </w:rPr>
-        <w:t xml:space="preserve"> </w:t>
-      </w:r>
-      <w:r>
+      <w:pPr>
         <w:rPr>
           <w:rFonts w:cs="Arial"/>
           <w:highlight w:val="yellow"/>
         </w:rPr>
-        <w:t>[ok but what does that mean GURL]</w:t>
-      </w:r>
+      </w:pPr>
       <w:r>
         <w:rPr>
           <w:rFonts w:cs="Arial"/>
         </w:rPr>
-        <w:t xml:space="preserve"> (Bushnell et al., 2018; </w:t>
+        <w:t xml:space="preserve">Researchers believe that women’s higher burden of stroke may be in part due to their higher life expectancy, but also due to </w:t>
       </w:r>
       <w:r>
         <w:rPr>
           <w:rFonts w:cs="Arial"/>
         </w:rPr>
-        <w:t>Bonkhoff et al., 2021).</w:t>
-      </w:r>
+        <w:t>(</w:t>
+      </w:r>
+      <w:r>
+        <w:rPr>
+          <w:rFonts w:cs="Arial"/>
+        </w:rPr>
+        <w:t>neuro</w:t>
+      </w:r>
+      <w:r>
+        <w:rPr>
+          <w:rFonts w:cs="Arial"/>
+        </w:rPr>
+        <w:t>)</w:t>
+      </w:r>
+      <w:r>
+        <w:rPr>
+          <w:rFonts w:cs="Arial"/>
+        </w:rPr>
+        <w:t>biological</w:t>
+      </w:r>
+      <w:r>
+        <w:rPr>
+          <w:rFonts w:cs="Arial"/>
+        </w:rPr>
+        <w:t xml:space="preserve"> sex</w:t>
+      </w:r>
+      <w:r>
+        <w:rPr>
+          <w:rFonts w:cs="Arial"/>
+        </w:rPr>
+        <w:t xml:space="preserve"> </w:t>
+      </w:r>
+      <w:r>
+        <w:rPr>
+          <w:rFonts w:cs="Arial"/>
+        </w:rPr>
+        <w:t>differences</w:t>
+      </w:r>
+      <w:r>
+        <w:rPr>
+          <w:rFonts w:cs="Arial"/>
+        </w:rPr>
+        <w:t xml:space="preserve">, such as </w:t>
+      </w:r>
+      <w:r>
+        <w:rPr>
+          <w:rFonts w:cs="Arial"/>
+        </w:rPr>
+        <w:t>sex chromosomes or sex steroid hormones</w:t>
+      </w:r>
+      <w:r>
+        <w:rPr>
+          <w:rFonts w:cs="Arial"/>
+        </w:rPr>
+        <w:t xml:space="preserve"> that contribute to different responses to cerebral ischemia</w:t>
+      </w:r>
+      <w:r>
+        <w:rPr>
+          <w:rFonts w:cs="Arial"/>
+        </w:rPr>
+        <w:t xml:space="preserve"> </w:t>
+      </w:r>
+      <w:r>
+        <w:rPr>
+          <w:rFonts w:cs="Arial"/>
+        </w:rPr>
+        <w:t>(</w:t>
+      </w:r>
+      <w:hyperlink w:anchor="bonkhoff2021" w:history="1">
+        <w:r>
+          <w:rPr>
+            <w:rStyle w:val="Hyperlink"/>
+            <w:rFonts w:ascii="Ebrima" w:hAnsi="Ebrima" w:cs="Arial"/>
+          </w:rPr>
+          <w:t>Bonkhoff et al., 2021</w:t>
+        </w:r>
+      </w:hyperlink>
+      <w:r>
+        <w:rPr>
+          <w:rFonts w:cs="Arial"/>
+        </w:rPr>
+        <w:t xml:space="preserve">; </w:t>
+      </w:r>
+      <w:hyperlink w:anchor="bushnell2018" w:history="1">
+        <w:r>
+          <w:rPr>
+            <w:rStyle w:val="Hyperlink"/>
+            <w:rFonts w:ascii="Ebrima" w:hAnsi="Ebrima" w:cs="Arial"/>
+          </w:rPr>
+          <w:t>Bushnell et al., 2018</w:t>
+        </w:r>
+      </w:hyperlink>
+      <w:r>
+        <w:rPr>
+          <w:rFonts w:cs="Arial"/>
+        </w:rPr>
+        <w:t xml:space="preserve">; </w:t>
+      </w:r>
+      <w:hyperlink w:anchor="gibson2013" w:history="1">
+        <w:r>
+          <w:rPr>
+            <w:rStyle w:val="Hyperlink"/>
+            <w:rFonts w:ascii="Ebrima" w:hAnsi="Ebrima" w:cs="Arial"/>
+          </w:rPr>
+          <w:t>Gibson, 2013</w:t>
+        </w:r>
+      </w:hyperlink>
+      <w:r>
+        <w:rPr>
+          <w:rFonts w:cs="Arial"/>
+        </w:rPr>
+        <w:t>).</w:t>
+      </w:r>
+      <w:r>
+        <w:rPr>
+          <w:rFonts w:cs="Arial"/>
+        </w:rPr>
+        <w:t xml:space="preserve"> </w:t>
+      </w:r>
+      <w:r>
+        <w:rPr>
+          <w:rFonts w:cs="Arial"/>
+        </w:rPr>
+        <w:t>S</w:t>
+      </w:r>
+      <w:r>
+        <w:rPr>
+          <w:rFonts w:cs="Arial"/>
+        </w:rPr>
+        <w:t>tudies have shown that in both hippocampal and astrocytic cells derived from neonatal populations, male-derived (XY) cells are more vulnerable than female-derived (XX) cells to ischaemic injuries</w:t>
+      </w:r>
+      <w:r>
+        <w:rPr>
+          <w:rFonts w:cs="Arial"/>
+        </w:rPr>
+        <w:t xml:space="preserve"> – even in low hormonal concentrations</w:t>
+      </w:r>
+      <w:r>
+        <w:rPr>
+          <w:rFonts w:cs="Arial"/>
+        </w:rPr>
+        <w:t xml:space="preserve"> (</w:t>
+      </w:r>
+      <w:hyperlink w:anchor="li2005" w:history="1">
+        <w:r>
+          <w:rPr>
+            <w:rStyle w:val="Hyperlink"/>
+            <w:rFonts w:ascii="Ebrima" w:hAnsi="Ebrima" w:cs="Arial"/>
+          </w:rPr>
+          <w:t>Li et al., 2005</w:t>
+        </w:r>
+      </w:hyperlink>
+      <w:r>
+        <w:rPr>
+          <w:rFonts w:cs="Arial"/>
+        </w:rPr>
+        <w:t>;</w:t>
+      </w:r>
+      <w:r>
+        <w:rPr>
+          <w:rFonts w:cs="Arial"/>
+        </w:rPr>
+        <w:t xml:space="preserve"> </w:t>
+      </w:r>
+      <w:hyperlink w:anchor="liu2008" w:history="1">
+        <w:r>
+          <w:rPr>
+            <w:rStyle w:val="Hyperlink"/>
+            <w:rFonts w:ascii="Ebrima" w:hAnsi="Ebrima" w:cs="Arial"/>
+          </w:rPr>
+          <w:t xml:space="preserve">Liu </w:t>
+        </w:r>
+        <w:r>
+          <w:rPr>
+            <w:rStyle w:val="Hyperlink"/>
+            <w:rFonts w:ascii="Ebrima" w:hAnsi="Ebrima" w:cs="Arial"/>
+          </w:rPr>
+          <w:t>e</w:t>
+        </w:r>
+        <w:r>
+          <w:rPr>
+            <w:rStyle w:val="Hyperlink"/>
+            <w:rFonts w:ascii="Ebrima" w:hAnsi="Ebrima" w:cs="Arial"/>
+          </w:rPr>
+          <w:t>t al., 2008</w:t>
+        </w:r>
+      </w:hyperlink>
+      <w:r>
+        <w:rPr>
+          <w:rFonts w:cs="Arial"/>
+        </w:rPr>
+        <w:t xml:space="preserve">; </w:t>
+      </w:r>
+      <w:r>
+        <w:rPr>
+          <w:rFonts w:cs="Arial"/>
+          <w:highlight w:val="yellow"/>
+        </w:rPr>
+        <w:t>MORE</w:t>
+      </w:r>
+      <w:r>
+        <w:rPr>
+          <w:rFonts w:cs="Arial"/>
+        </w:rPr>
+        <w:t xml:space="preserve">). </w:t>
+      </w:r>
+      <w:hyperlink w:anchor="manwani2014" w:history="1">
+        <w:r>
+          <w:rPr>
+            <w:rStyle w:val="Hyperlink"/>
+            <w:rFonts w:ascii="Ebrima" w:hAnsi="Ebrima" w:cs="Arial"/>
+            <w:highlight w:val="yellow"/>
+          </w:rPr>
+          <w:t>Manwani et al. (2014)</w:t>
+        </w:r>
+      </w:hyperlink>
+      <w:r>
+        <w:rPr>
+          <w:rFonts w:cs="Arial"/>
+          <w:highlight w:val="yellow"/>
+        </w:rPr>
+        <w:t xml:space="preserve"> also demonstrated the same effects in mice. However, by dissociating the effects of gonadal</w:t>
+      </w:r>
+      <w:r>
+        <w:rPr>
+          <w:rFonts w:cs="Arial"/>
+          <w:highlight w:val="yellow"/>
+        </w:rPr>
+        <w:t xml:space="preserve"> sex</w:t>
+      </w:r>
+      <w:r>
+        <w:rPr>
+          <w:rFonts w:cs="Arial"/>
+          <w:highlight w:val="yellow"/>
+        </w:rPr>
+        <w:t xml:space="preserve"> hormones from sex chromosomes via the removal of </w:t>
+      </w:r>
+      <w:r>
+        <w:rPr>
+          <w:rFonts w:cs="Arial"/>
+          <w:highlight w:val="yellow"/>
+        </w:rPr>
+        <w:t>gonads, they</w:t>
+      </w:r>
+      <w:r>
+        <w:rPr>
+          <w:rFonts w:cs="Arial"/>
+          <w:highlight w:val="yellow"/>
+        </w:rPr>
+        <w:t xml:space="preserve"> were able to show that this female-specific ischaemic protection stemmed from circulating </w:t>
+      </w:r>
+      <w:r>
+        <w:rPr>
+          <w:rFonts w:cs="Arial"/>
+          <w:highlight w:val="yellow"/>
+        </w:rPr>
+        <w:t>o</w:t>
+      </w:r>
+      <w:r>
+        <w:rPr>
+          <w:rFonts w:cs="Arial"/>
+          <w:highlight w:val="yellow"/>
+        </w:rPr>
+        <w:t xml:space="preserve">estrogen and </w:t>
+      </w:r>
+      <w:r>
+        <w:rPr>
+          <w:rFonts w:cs="Arial"/>
+          <w:highlight w:val="yellow"/>
+        </w:rPr>
+        <w:t>o</w:t>
+      </w:r>
+      <w:r>
+        <w:rPr>
+          <w:rFonts w:cs="Arial"/>
+          <w:highlight w:val="yellow"/>
+        </w:rPr>
+        <w:t xml:space="preserve">estradiol (see also Bushnell et al., 2018 for a review). </w:t>
+      </w:r>
+      <w:bookmarkStart w:id="3" w:name="_GoBack"/>
+      <w:bookmarkEnd w:id="3"/>
+      <w:r>
+        <w:rPr>
+          <w:rFonts w:cs="Arial"/>
+          <w:color w:val="FF0000"/>
+          <w:highlight w:val="yellow"/>
+        </w:rPr>
+        <w:t>[übergang]</w:t>
+      </w:r>
+    </w:p>
+    <w:p>
+      <w:pPr>
+        <w:rPr>
+          <w:rFonts w:cs="Arial"/>
+        </w:rPr>
+      </w:pPr>
+      <w:r>
+        <w:rPr>
+          <w:rFonts w:cs="Arial"/>
+          <w:highlight w:val="yellow"/>
+        </w:rPr>
+        <w:t xml:space="preserve">It has been well established by rodent studies that female brains sustain less injuries after experimental ischaemic stroke compared to male brains, which is likely due to neuroprotective properties of sex steroid hormones, such as </w:t>
+      </w:r>
+      <w:r>
+        <w:rPr>
+          <w:rFonts w:cs="Arial"/>
+          <w:highlight w:val="yellow"/>
+        </w:rPr>
+        <w:t>o</w:t>
+      </w:r>
+      <w:r>
+        <w:rPr>
+          <w:rFonts w:cs="Arial"/>
+          <w:highlight w:val="yellow"/>
+        </w:rPr>
+        <w:t xml:space="preserve">estradiol, </w:t>
+      </w:r>
+      <w:r>
+        <w:rPr>
+          <w:rFonts w:cs="Arial"/>
+          <w:highlight w:val="yellow"/>
+        </w:rPr>
+        <w:t>o</w:t>
+      </w:r>
+      <w:r>
+        <w:rPr>
+          <w:rFonts w:cs="Arial"/>
+          <w:highlight w:val="yellow"/>
+        </w:rPr>
+        <w:t>estrogen and progesterone (</w:t>
+      </w:r>
+      <w:hyperlink w:anchor="gibson2013" w:history="1">
+        <w:r>
+          <w:rPr>
+            <w:rStyle w:val="Hyperlink"/>
+            <w:rFonts w:ascii="Ebrima" w:hAnsi="Ebrima" w:cs="Arial"/>
+            <w:highlight w:val="yellow"/>
+          </w:rPr>
+          <w:t>Gibson et al., 2013</w:t>
+        </w:r>
+      </w:hyperlink>
+      <w:r>
+        <w:rPr>
+          <w:rFonts w:cs="Arial"/>
+          <w:highlight w:val="yellow"/>
+        </w:rPr>
+        <w:t xml:space="preserve">; </w:t>
+      </w:r>
+      <w:hyperlink w:anchor="liu2010" w:history="1">
+        <w:r>
+          <w:rPr>
+            <w:rStyle w:val="Hyperlink"/>
+            <w:rFonts w:ascii="Ebrima" w:hAnsi="Ebrima" w:cs="Arial"/>
+            <w:highlight w:val="yellow"/>
+          </w:rPr>
+          <w:t>Liu et al., 2010</w:t>
+        </w:r>
+      </w:hyperlink>
+      <w:r>
+        <w:rPr>
+          <w:rFonts w:cs="Arial"/>
+          <w:highlight w:val="yellow"/>
+        </w:rPr>
+        <w:t xml:space="preserve">; </w:t>
+      </w:r>
+      <w:hyperlink w:anchor="wise2001" w:history="1">
+        <w:r>
+          <w:rPr>
+            <w:rStyle w:val="Hyperlink"/>
+            <w:rFonts w:ascii="Ebrima" w:hAnsi="Ebrima" w:cs="Arial"/>
+            <w:highlight w:val="yellow"/>
+          </w:rPr>
+          <w:t>Wise et al., 2001</w:t>
+        </w:r>
+      </w:hyperlink>
+      <w:r>
+        <w:rPr>
+          <w:rFonts w:cs="Arial"/>
+          <w:highlight w:val="yellow"/>
+        </w:rPr>
+        <w:t>)</w:t>
+      </w:r>
+      <w:r>
+        <w:rPr>
+          <w:rFonts w:cs="Arial"/>
+          <w:highlight w:val="yellow"/>
+        </w:rPr>
+        <w:t>.</w:t>
+      </w:r>
+      <w:r>
+        <w:rPr>
+          <w:rFonts w:cs="Arial"/>
+        </w:rPr>
+        <w:t xml:space="preserve"> There is also some experimental evidence in animal models that showed that acute administration of such hormones reduces infarct </w:t>
+      </w:r>
+      <w:r>
+        <w:rPr>
+          <w:rFonts w:cs="Arial"/>
+        </w:rPr>
+        <w:t>size (</w:t>
+      </w:r>
+      <w:hyperlink w:anchor="gibson2009" w:history="1">
+        <w:r>
+          <w:rPr>
+            <w:rStyle w:val="Hyperlink"/>
+            <w:rFonts w:ascii="Ebrima" w:hAnsi="Ebrima" w:cs="Arial"/>
+          </w:rPr>
+          <w:t>Gibson et al., 2009</w:t>
+        </w:r>
+      </w:hyperlink>
+      <w:r>
+        <w:rPr>
+          <w:rFonts w:cs="Arial"/>
+        </w:rPr>
+        <w:t xml:space="preserve">; </w:t>
+      </w:r>
+      <w:hyperlink w:anchor="liuyang2013" w:history="1">
+        <w:r>
+          <w:rPr>
+            <w:rStyle w:val="Hyperlink"/>
+            <w:rFonts w:ascii="Ebrima" w:hAnsi="Ebrima" w:cs="Arial"/>
+          </w:rPr>
+          <w:t>Liu &amp; Yang, 2013</w:t>
+        </w:r>
+      </w:hyperlink>
+      <w:r>
+        <w:rPr>
+          <w:rFonts w:cs="Arial"/>
+        </w:rPr>
+        <w:t xml:space="preserve">; </w:t>
+      </w:r>
+      <w:hyperlink w:anchor="suzuki2009" w:history="1">
+        <w:r>
+          <w:rPr>
+            <w:rStyle w:val="Hyperlink"/>
+            <w:rFonts w:ascii="Ebrima" w:hAnsi="Ebrima" w:cs="Arial"/>
+          </w:rPr>
+          <w:t>Suzuki et al, 2009</w:t>
+        </w:r>
+      </w:hyperlink>
+      <w:r>
+        <w:rPr>
+          <w:rFonts w:cs="Arial"/>
+        </w:rPr>
+        <w:t>),</w:t>
+      </w:r>
+      <w:r>
+        <w:rPr>
+          <w:rFonts w:cs="Arial"/>
+        </w:rPr>
+        <w:t xml:space="preserve"> however clinical trials have not been successful </w:t>
+      </w:r>
+      <w:r>
+        <w:rPr>
+          <w:rFonts w:cs="Arial"/>
+          <w:highlight w:val="yellow"/>
+        </w:rPr>
+        <w:t xml:space="preserve">so </w:t>
+      </w:r>
+      <w:r>
+        <w:rPr>
+          <w:rFonts w:cs="Arial"/>
+          <w:highlight w:val="yellow"/>
+        </w:rPr>
+        <w:t>far (CHECK)</w:t>
+      </w:r>
+      <w:r>
+        <w:rPr>
+          <w:rFonts w:cs="Arial"/>
+        </w:rPr>
+        <w:t xml:space="preserve"> </w:t>
+      </w:r>
+      <w:r>
+        <w:rPr>
+          <w:rFonts w:cs="Arial"/>
+        </w:rPr>
+        <w:t>(</w:t>
+      </w:r>
+      <w:hyperlink w:anchor="gibson2013" w:history="1">
+        <w:r>
+          <w:rPr>
+            <w:rStyle w:val="Hyperlink"/>
+            <w:rFonts w:ascii="Ebrima" w:hAnsi="Ebrima" w:cs="Arial"/>
+          </w:rPr>
+          <w:t>Gibson et al., 2013</w:t>
+        </w:r>
+      </w:hyperlink>
+      <w:r>
+        <w:rPr>
+          <w:rFonts w:cs="Arial"/>
+        </w:rPr>
+        <w:t xml:space="preserve">; </w:t>
+      </w:r>
+      <w:hyperlink w:anchor="hendersonlobo2012" w:history="1">
+        <w:r>
+          <w:rPr>
+            <w:rStyle w:val="Hyperlink"/>
+            <w:rFonts w:ascii="Ebrima" w:hAnsi="Ebrima" w:cs="Arial"/>
+          </w:rPr>
+          <w:t>Henderson &amp; Lobo, 2012</w:t>
+        </w:r>
+      </w:hyperlink>
+      <w:r>
+        <w:rPr>
+          <w:rFonts w:cs="Arial"/>
+        </w:rPr>
+        <w:t>)</w:t>
+      </w:r>
+    </w:p>
+    <w:p>
+      <w:pPr>
+        <w:rPr>
+          <w:rFonts w:cs="Arial"/>
+        </w:rPr>
+      </w:pPr>
     </w:p>
     <w:p>
       <w:pPr>
@@ -3231,15 +3532,9 @@
           <w:ilvl w:val="0"/>
           <w:numId w:val="6"/>
         </w:numPr>
-        <w:rPr>
-          <w:lang w:val="en-US"/>
-        </w:rPr>
-      </w:pPr>
-      <w:r>
-        <w:rPr>
-          <w:lang w:val="en-US"/>
-        </w:rPr>
-        <w:t xml:space="preserve">Bushnell et al. (2018): </w:t>
+      </w:pPr>
+      <w:r>
+        <w:t>Gibson (2013)</w:t>
       </w:r>
     </w:p>
     <w:p>
@@ -3249,22 +3544,9 @@
           <w:ilvl w:val="1"/>
           <w:numId w:val="6"/>
         </w:numPr>
-        <w:rPr>
-          <w:lang w:val="en-US"/>
-        </w:rPr>
-      </w:pPr>
-      <w:r>
-        <w:rPr>
-          <w:rFonts w:eastAsia="Times New Roman"/>
-        </w:rPr>
-        <w:t xml:space="preserve">The incidence of human stroke is sexually </w:t>
-      </w:r>
-      <w:r>
-        <w:rPr>
-          <w:rFonts w:eastAsia="Times New Roman"/>
-          <w:szCs w:val="24"/>
-        </w:rPr>
-        <w:t>dimorphic until late in life, well beyond the years of reproductive senescence and menopause. From early through midadulthood years, stroke incidence is lower in women compared to men. However, with advancing age, the incidence of stroke and stroke-related mortality becomes higher in women.1 This overarching observation has led to much work and the notion that biologic mechanisms of cell death in the ischemic brain are influenced in part, by biologic sex and in part, by the availability of female and male sex steroids before or after injury. These hormones clearly contribute to, but do not fully account for, sex-specific responses to cerebral ischemia.106</w:t>
+      </w:pPr>
+      <w:r>
+        <w:t>Such gender differences have largely been attributed to the longer life expectancy of women, consistent with the fact that age is the strongest independent risk factor for stroke1 and also a negative predictor for clinical outcome.</w:t>
       </w:r>
     </w:p>
     <w:p>
@@ -3274,22 +3556,119 @@
           <w:ilvl w:val="1"/>
           <w:numId w:val="6"/>
         </w:numPr>
-        <w:rPr>
-          <w:lang w:val="en-US"/>
-        </w:rPr>
-      </w:pPr>
-      <w:r>
-        <w:rPr>
-          <w:rFonts w:eastAsia="Times New Roman"/>
-        </w:rPr>
-        <w:t xml:space="preserve">Biologic sex influences many variables that are important to brain health in general, and to stroke or cerebral </w:t>
-      </w:r>
-      <w:r>
-        <w:rPr>
-          <w:rFonts w:eastAsia="Times New Roman"/>
-          <w:szCs w:val="24"/>
-        </w:rPr>
-        <w:t>ischemia in particular, such as general health status, cerebrovascular anatomy and function, unique risk factors such as pregnancy and preeclampsia, symptomatology, and therapeutic response.</w:t>
+      </w:pPr>
+      <w:r>
+        <w:t>In terms of stroke onset, women tend to be, on average, approximately 4 years older than men at the age of ischemic stroke onset. A recent meta-analysis on data from 2,566 patients revealed that the mean age of onset of first ischemic stroke was 66.6 years in men compared with 70.0 years in women.8</w:t>
+      </w:r>
+    </w:p>
+    <w:p>
+      <w:pPr>
+        <w:pStyle w:val="Listenabsatz"/>
+        <w:numPr>
+          <w:ilvl w:val="1"/>
+          <w:numId w:val="6"/>
+        </w:numPr>
+      </w:pPr>
+      <w:r>
+        <w:t>For example, The Framingham study reported that the incidence of ischemic stroke is lower in women than men within the 45- to 54-year-old age cohort, composed mainly of premenopausal and preimenopausal women, but is equalized in the 55- to 64-year-old cohort.10</w:t>
+      </w:r>
+    </w:p>
+    <w:p>
+      <w:pPr>
+        <w:pStyle w:val="Listenabsatz"/>
+        <w:numPr>
+          <w:ilvl w:val="1"/>
+          <w:numId w:val="6"/>
+        </w:numPr>
+      </w:pPr>
+      <w:r>
+        <w:t>Gender may also influence both the mechanisms of injury and outcome after ischemic stroke and thus, gender should be considered in both experimental and clinical stroke studies</w:t>
+      </w:r>
+    </w:p>
+    <w:p>
+      <w:pPr>
+        <w:pStyle w:val="Listenabsatz"/>
+        <w:numPr>
+          <w:ilvl w:val="1"/>
+          <w:numId w:val="6"/>
+        </w:numPr>
+      </w:pPr>
+      <w:r>
+        <w:lastRenderedPageBreak/>
+        <w:t>However, a systematic review and meta-analysis revealed that women with stroke are more likely than men to have a parental history of stroke, which is accounted for by an excess maternal history of stroke.24 Such a finding could be explained by sex-specific genetic, epigenetic, or non-genetic mechanisms.</w:t>
+      </w:r>
+    </w:p>
+    <w:p>
+      <w:pPr>
+        <w:pStyle w:val="Listenabsatz"/>
+        <w:numPr>
+          <w:ilvl w:val="1"/>
+          <w:numId w:val="6"/>
+        </w:numPr>
+      </w:pPr>
+      <w:r>
+        <w:t>However, the general consensus seems to be that women have poorer functional outcomes, than men, after ischemic stroke.5,33,34 Such a gender difference appears to be sustained even after making adjustments for age and other sex differences in medical history and presentation. In fact, one study34 found that at 6 months poststroke, female sex is still an independent predictor of poor prognosis even when adjusting for other predictors of functional outcome. Others have reported that at 3 months poststroke, women are more likely to have a poorer functional outcome4 and, in addition, women show significantly worse locomotor function than men at both 1- and 5-year-follow-up after ischemic stroke.14 After ischemic stroke, women are less likely to be discharged home35 and more likely to have impairments and activity limitations on followup.5 It is reported that poststroke women experience more mental impairment,35 depression,36 fatigue,37 and have a lower overall quality of life38–40 than men. It may be though that if women are more likely to delay in seeking care for stroke symptoms,30 this could result in treatment delays, which would contribute to worse outcomes.</w:t>
+      </w:r>
+    </w:p>
+    <w:p>
+      <w:pPr>
+        <w:pStyle w:val="Listenabsatz"/>
+        <w:numPr>
+          <w:ilvl w:val="1"/>
+          <w:numId w:val="6"/>
+        </w:numPr>
+      </w:pPr>
+      <w:r>
+        <w:t>In female animals, the absence of aromatase, which converts androgens to estrogens, results in increased infarction area after ischemic stroke.108 In vitro, female</w:t>
+      </w:r>
+      <w:r>
+        <w:t>derived astrocytes are protected from oxygen and glucose deprivation compared with male-derived astrocytes, which is abolished by pharmacological inhibition of aromatase56 suggesting that gender differences in estradiol production, by aromatase, may also contribute to the sex differences in sensitivity to cell death after ischemic insult.</w:t>
+      </w:r>
+    </w:p>
+    <w:p>
+      <w:pPr>
+        <w:pStyle w:val="Listenabsatz"/>
+        <w:numPr>
+          <w:ilvl w:val="1"/>
+          <w:numId w:val="6"/>
+        </w:numPr>
+      </w:pPr>
+      <w:r>
+        <w:t>Cerebral ischemia triggers a cascade of pathologic events including excitotoxicity, cell necrosis, apoptosis, inflammation, blood–brain barrier breakdown etc., which ultimately culminate in cellular dysfunction and death</w:t>
+      </w:r>
+      <w:r>
+        <w:t xml:space="preserve">. […] </w:t>
+      </w:r>
+      <w:r>
+        <w:t>Ischemic cell death is triggered by an influx of calcium, with subsequent oxidative damage and mitochondrial dysfunction activating several distinct cell death pathways.78</w:t>
+      </w:r>
+      <w:r>
+        <w:t xml:space="preserve"> […] </w:t>
+      </w:r>
+      <w:r>
+        <w:t>Ove</w:t>
+      </w:r>
+      <w:r>
+        <w:t>r the past decade, both caspase-</w:t>
+      </w:r>
+      <w:r>
+        <w:t>dependent and caspase-independent cell-death pathways have been recognized, adding considerable complexity to studies of ischemic cell death.79 Although cell death and apoptosis occur after ischemic injury, it is relevant to consider that the mechanism of injury between the genders could differ. Previous studies have shown that ischemic cell death pathways are different in the male and female brains, females often showing caspase-mediated cell death of individual neurons, whereas males are more sensitive to caspase-independent cell death.77</w:t>
+      </w:r>
+    </w:p>
+    <w:p>
+      <w:pPr>
+        <w:pStyle w:val="Listenabsatz"/>
+        <w:numPr>
+          <w:ilvl w:val="1"/>
+          <w:numId w:val="6"/>
+        </w:numPr>
+      </w:pPr>
+      <w:r>
+        <w:t xml:space="preserve">Although the aging process itself is associated with a greater risk of mortality and poorer long-term functional outcomes,52,112,113 these detrimental effects, in terms of mortality and longer-term functional ability, seem to be direct consequences of the aging process per se. If the infarct volume is reduced </w:t>
+      </w:r>
+      <w:r>
+        <w:lastRenderedPageBreak/>
+        <w:t>in aged females, by hormone supplementation, to a similar size to that seen in young females, greater functional disability and increased mortality remain in aged females.52 Possible explanations for worse outcome in aged females include the fact that female rodents demonstrate an age-related impairment in astrocyte function, which is not present in males.114 This could directly contribute to the infarct severity by inefficient glutamate clearance and enhanced cytokine production. Thus, normal aging and female gender may both be associated with an increased inflammatory response.11</w:t>
       </w:r>
     </w:p>
     <w:p>
@@ -3305,10 +3684,9 @@
       </w:pPr>
       <w:r>
         <w:rPr>
-          <w:rFonts w:eastAsia="Times New Roman"/>
-          <w:szCs w:val="24"/>
-        </w:rPr>
-        <w:t xml:space="preserve"> Bonkhoff et al. (2021): </w:t>
+          <w:lang w:val="en-US"/>
+        </w:rPr>
+        <w:t xml:space="preserve">Bushnell et al. (2018): </w:t>
       </w:r>
     </w:p>
     <w:p>
@@ -3326,14 +3704,14 @@
         <w:rPr>
           <w:rFonts w:eastAsia="Times New Roman"/>
         </w:rPr>
-        <w:t xml:space="preserve">Stroke affects &gt;15 million people each </w:t>
+        <w:t xml:space="preserve">The incidence of human stroke is sexually </w:t>
       </w:r>
       <w:r>
         <w:rPr>
           <w:rFonts w:eastAsia="Times New Roman"/>
           <w:szCs w:val="24"/>
         </w:rPr>
-        <w:t>year1. It is known to result in a substantial overall degree of long-term impairment across men and women2,3. However, numerous epidemiological studies indicate clinically relevant, sex-related differences in the characteristics of ischemic cerebrovascular disease4,5. For instance, due to a longer life expectancy, more women than men experience a stroke each year6.</w:t>
+        <w:t>dimorphic until late in life, well beyond the years of reproductive senescence and menopause. From early through midadulthood years, stroke incidence is lower in women compared to men. However, with advancing age, the incidence of stroke and stroke-related mortality becomes higher in women.1 This overarching observation has led to much work and the notion that biologic mechanisms of cell death in the ischemic brain are influenced in part, by biologic sex and in part, by the availability of female and male sex steroids before or after injury. These hormones clearly contribute to, but do not fully account for, sex-specific responses to cerebral ischemia.106</w:t>
       </w:r>
     </w:p>
     <w:p>
@@ -3351,7 +3729,14 @@
         <w:rPr>
           <w:rFonts w:eastAsia="Times New Roman"/>
         </w:rPr>
-        <w:t>women are often reported to experience higher acute stroke severity than men.</w:t>
+        <w:t xml:space="preserve">Biologic sex influences many variables that are important to brain health in general, and to stroke or cerebral </w:t>
+      </w:r>
+      <w:r>
+        <w:rPr>
+          <w:rFonts w:eastAsia="Times New Roman"/>
+          <w:szCs w:val="24"/>
+        </w:rPr>
+        <w:t>ischemia in particular, such as general health status, cerebrovascular anatomy and function, unique risk factors such as pregnancy and preeclampsia, symptomatology, and therapeutic response.</w:t>
       </w:r>
     </w:p>
     <w:p>
@@ -3368,9 +3753,9 @@
       <w:r>
         <w:rPr>
           <w:rFonts w:eastAsia="Times New Roman"/>
-          <w:lang w:val="en-US"/>
-        </w:rPr>
-        <w:t>Katan &amp; Luft (2018):</w:t>
+          <w:szCs w:val="24"/>
+        </w:rPr>
+        <w:t xml:space="preserve"> Bonkhoff et al. (2021): </w:t>
       </w:r>
     </w:p>
     <w:p>
@@ -3386,21 +3771,28 @@
       </w:pPr>
       <w:r>
         <w:rPr>
-          <w:lang w:val="en-US"/>
-        </w:rPr>
-        <w:t>The most prominent causes of death are vascular in nature, and stroke is currently the second leading cause of death worldwide.2 Ischemic heart disease and stroke together accounted for 15.2 million deaths (15–15.6 million) in 2015.2 While ischemic strokes comprise the highest number of stroke, much of the global burden of stroke measured in proportion to</w:t>
-      </w:r>
-      <w:r>
-        <w:rPr>
-          <w:lang w:val="en-US"/>
-        </w:rPr>
-        <w:t xml:space="preserve"> </w:t>
-      </w:r>
-      <w:r>
-        <w:rPr>
-          <w:lang w:val="en-US"/>
-        </w:rPr>
-        <w:t>mortality and by mortality and disability-adjusted life-years (DALYs) is allocated to hemorrhagic stroke.3</w:t>
+          <w:rFonts w:eastAsia="Times New Roman"/>
+        </w:rPr>
+        <w:t>women are often reported to experience higher acute stroke severity than men.</w:t>
+      </w:r>
+    </w:p>
+    <w:p>
+      <w:pPr>
+        <w:pStyle w:val="Listenabsatz"/>
+        <w:numPr>
+          <w:ilvl w:val="0"/>
+          <w:numId w:val="6"/>
+        </w:numPr>
+        <w:rPr>
+          <w:lang w:val="en-US"/>
+        </w:rPr>
+      </w:pPr>
+      <w:r>
+        <w:rPr>
+          <w:rFonts w:eastAsia="Times New Roman"/>
+          <w:lang w:val="en-US"/>
+        </w:rPr>
+        <w:t>Katan &amp; Luft (2018):</w:t>
       </w:r>
     </w:p>
     <w:p>
@@ -3416,9 +3808,21 @@
       </w:pPr>
       <w:r>
         <w:rPr>
-          <w:rFonts w:eastAsia="Times New Roman"/>
-        </w:rPr>
-        <w:t>Stroke is one of the leading causes of long-term disability in the United States, especially in the elderly population in which stroke incidence is highest.</w:t>
+          <w:lang w:val="en-US"/>
+        </w:rPr>
+        <w:t>The most prominent causes of death are vascular in nature, and stroke is currently the second leading cause of death worldwide.2 Ischemic heart disease and stroke together accounted for 15.2 million deaths (15–15.6 million) in 2015.2 While ischemic strokes comprise the highest number of stroke, much of the global burden of stroke measured in proportion to</w:t>
+      </w:r>
+      <w:r>
+        <w:rPr>
+          <w:lang w:val="en-US"/>
+        </w:rPr>
+        <w:t xml:space="preserve"> </w:t>
+      </w:r>
+      <w:r>
+        <w:rPr>
+          <w:lang w:val="en-US"/>
+        </w:rPr>
+        <w:t>mortality and by mortality and disability-adjusted life-years (DALYs) is allocated to hemorrhagic stroke.3</w:t>
       </w:r>
     </w:p>
     <w:p>
@@ -3436,7 +3840,24 @@
         <w:rPr>
           <w:rFonts w:eastAsia="Times New Roman"/>
         </w:rPr>
-        <w:lastRenderedPageBreak/>
+        <w:t>Stroke is one of the leading causes of long-term disability in the United States, especially in the elderly population in which stroke incidence is highest.</w:t>
+      </w:r>
+    </w:p>
+    <w:p>
+      <w:pPr>
+        <w:pStyle w:val="Listenabsatz"/>
+        <w:numPr>
+          <w:ilvl w:val="1"/>
+          <w:numId w:val="6"/>
+        </w:numPr>
+        <w:rPr>
+          <w:lang w:val="en-US"/>
+        </w:rPr>
+      </w:pPr>
+      <w:r>
+        <w:rPr>
+          <w:rFonts w:eastAsia="Times New Roman"/>
+        </w:rPr>
         <w:t xml:space="preserve">Moreover, an increase in stroke incidence and </w:t>
       </w:r>
       <w:r>
@@ -3547,6 +3968,7 @@
         <w:rPr>
           <w:lang w:val="en-US"/>
         </w:rPr>
+        <w:lastRenderedPageBreak/>
         <w:t>Ischemic stroke</w:t>
       </w:r>
       <w:r>
@@ -3646,19 +4068,7 @@
         </w:rPr>
       </w:pPr>
       <w:r>
-        <w:t>E</w:t>
-      </w:r>
-      <w:r>
-        <w:t>pidemiologic studies have revealed a clear age-by-sex interaction leading to several mechanistic hypotheses of stroke risk and onset. Premenopausal women appear less vulnerable to stroke than similarly aged men. However, after menopause the m/f ratios for prevalence and incidence decrease, indicating an increase in stroke among postmenopausal women (or decrease in men). This shift is reflected in mortality and case fatality rates, which are higher for women at older ages. When evaluating these data it should be taken into account that women have longer life expectancy, are older at stroke onset, a</w:t>
-      </w:r>
-      <w:r>
-        <w:t xml:space="preserve">nd suffer more severe strokes. […] </w:t>
-      </w:r>
-      <w:r>
-        <w:t>Premenopausal women are most likely protected against stroke because of sex steroid hormone-dependent mechanisms. This is a natural conclusion, since there are dramatic changes in the female sex hormone milieu before, during, and after menopause. Estrogen, testosterone, and progesterone affect different physio</w:t>
-      </w:r>
-      <w:r>
-        <w:t>logic and pathophysiologic functions of the cerebral circulation. Estrogen promotes blood flow by decreasing vascular reactivity while testosterone has opposite effects.</w:t>
+        <w:t>Epidemiologic studies have revealed a clear age-by-sex interaction leading to several mechanistic hypotheses of stroke risk and onset. Premenopausal women appear less vulnerable to stroke than similarly aged men. However, after menopause the m/f ratios for prevalence and incidence decrease, indicating an increase in stroke among postmenopausal women (or decrease in men). This shift is reflected in mortality and case fatality rates, which are higher for women at older ages. When evaluating these data it should be taken into account that women have longer life expectancy, are older at stroke onset, and suffer more severe strokes. […] Premenopausal women are most likely protected against stroke because of sex steroid hormone-dependent mechanisms. This is a natural conclusion, since there are dramatic changes in the female sex hormone milieu before, during, and after menopause. Estrogen, testosterone, and progesterone affect different physiologic and pathophysiologic functions of the cerebral circulation. Estrogen promotes blood flow by decreasing vascular reactivity while testosterone has opposite effects.</w:t>
       </w:r>
     </w:p>
     <w:p>
@@ -3668,28 +4078,22 @@
           <w:ilvl w:val="1"/>
           <w:numId w:val="3"/>
         </w:numPr>
-        <w:rPr>
-          <w:lang/>
-        </w:rPr>
-      </w:pPr>
-      <w:bookmarkStart w:id="3" w:name="_Toc108612544"/>
-      <w:r>
-        <w:rPr>
-          <w:lang/>
-        </w:rPr>
+      </w:pPr>
+      <w:bookmarkStart w:id="4" w:name="_Toc108612544"/>
+      <w:r>
         <w:t>Visuospatial Neglect</w:t>
       </w:r>
-      <w:bookmarkEnd w:id="3"/>
+      <w:bookmarkEnd w:id="4"/>
     </w:p>
     <w:p>
       <w:pPr>
         <w:rPr>
           <w:b/>
           <w:bCs/>
-          <w:lang/>
-        </w:rPr>
-      </w:pPr>
-    </w:p>
+        </w:rPr>
+      </w:pPr>
+    </w:p>
+    <w:p/>
     <w:p>
       <w:r>
         <w:t xml:space="preserve">Visuospatial </w:t>
@@ -3742,18 +4146,17 @@
             <w:rStyle w:val="Hyperlink"/>
             <w:rFonts w:ascii="Ebrima" w:hAnsi="Ebrima"/>
           </w:rPr>
-          <w:t xml:space="preserve">Stone, Halligan &amp; </w:t>
-        </w:r>
-        <w:r>
-          <w:rPr>
-            <w:rStyle w:val="Hyperlink"/>
-            <w:rFonts w:ascii="Ebrima" w:hAnsi="Ebrima"/>
-          </w:rPr>
-          <w:lastRenderedPageBreak/>
-          <w:t>Greenwood, 1993</w:t>
+          <w:t>Stone</w:t>
         </w:r>
       </w:hyperlink>
       <w:r>
+        <w:rPr>
+          <w:rStyle w:val="Hyperlink"/>
+          <w:rFonts w:ascii="Ebrima" w:hAnsi="Ebrima"/>
+        </w:rPr>
+        <w:t xml:space="preserve"> et al., 1993</w:t>
+      </w:r>
+      <w:r>
         <w:t>)</w:t>
       </w:r>
       <w:r>
@@ -3763,21 +4166,39 @@
         <w:t xml:space="preserve"> </w:t>
       </w:r>
       <w:r>
+        <w:rPr>
+          <w:color w:val="FF0000"/>
+        </w:rPr>
         <w:t>While there’s no consensus on the exact prevalence of neglect,</w:t>
       </w:r>
       <w:r>
+        <w:rPr>
+          <w:color w:val="FF0000"/>
+        </w:rPr>
         <w:t xml:space="preserve"> more</w:t>
       </w:r>
       <w:r>
+        <w:rPr>
+          <w:color w:val="FF0000"/>
+        </w:rPr>
         <w:t xml:space="preserve"> conservative estimates report a prevalence of ~</w:t>
       </w:r>
       <w:r>
+        <w:rPr>
+          <w:color w:val="FF0000"/>
+        </w:rPr>
         <w:t>16</w:t>
       </w:r>
       <w:r>
+        <w:rPr>
+          <w:color w:val="FF0000"/>
+        </w:rPr>
         <w:t>% in the acute phase after stroke (</w:t>
       </w:r>
       <w:r>
+        <w:rPr>
+          <w:color w:val="FF0000"/>
+        </w:rPr>
         <w:t xml:space="preserve">e.g.: </w:t>
       </w:r>
       <w:hyperlink w:anchor="tenbrink2016" w:history="1">
@@ -3785,14 +4206,21 @@
           <w:rPr>
             <w:rStyle w:val="Hyperlink"/>
             <w:rFonts w:ascii="Ebrima" w:hAnsi="Ebrima"/>
+            <w:color w:val="FF0000"/>
           </w:rPr>
           <w:t>Ten Brink et al., 2016</w:t>
         </w:r>
       </w:hyperlink>
       <w:r>
+        <w:rPr>
+          <w:color w:val="FF0000"/>
+        </w:rPr>
         <w:t xml:space="preserve">), while others report a prevalence of about </w:t>
       </w:r>
       <w:r>
+        <w:rPr>
+          <w:color w:val="FF0000"/>
+        </w:rPr>
         <w:t xml:space="preserve">30-45% (e.g.: </w:t>
       </w:r>
       <w:hyperlink w:anchor="bowen1999" w:history="1">
@@ -3800,11 +4228,23 @@
           <w:rPr>
             <w:rStyle w:val="Hyperlink"/>
             <w:rFonts w:ascii="Ebrima" w:hAnsi="Ebrima"/>
+            <w:color w:val="FF0000"/>
           </w:rPr>
-          <w:t>Bowen, McKenna &amp; Tallis, 1999</w:t>
+          <w:t>Bowen</w:t>
         </w:r>
       </w:hyperlink>
       <w:r>
+        <w:rPr>
+          <w:rStyle w:val="Hyperlink"/>
+          <w:rFonts w:ascii="Ebrima" w:hAnsi="Ebrima"/>
+          <w:color w:val="FF0000"/>
+        </w:rPr>
+        <w:t xml:space="preserve"> et al., 1999</w:t>
+      </w:r>
+      <w:r>
+        <w:rPr>
+          <w:color w:val="FF0000"/>
+        </w:rPr>
         <w:t xml:space="preserve">; </w:t>
       </w:r>
       <w:hyperlink w:anchor="buxbaum2004" w:history="1">
@@ -3812,11 +4252,15 @@
           <w:rPr>
             <w:rStyle w:val="Hyperlink"/>
             <w:rFonts w:ascii="Ebrima" w:hAnsi="Ebrima"/>
+            <w:color w:val="FF0000"/>
           </w:rPr>
           <w:t>Buxbaum et al., 2004</w:t>
         </w:r>
       </w:hyperlink>
       <w:r>
+        <w:rPr>
+          <w:color w:val="FF0000"/>
+        </w:rPr>
         <w:t xml:space="preserve">; </w:t>
       </w:r>
       <w:hyperlink w:anchor="corbetta" w:history="1">
@@ -3824,11 +4268,15 @@
           <w:rPr>
             <w:rStyle w:val="Hyperlink"/>
             <w:rFonts w:ascii="Ebrima" w:hAnsi="Ebrima"/>
+            <w:color w:val="FF0000"/>
           </w:rPr>
           <w:t>Corbetta, 2014</w:t>
         </w:r>
       </w:hyperlink>
       <w:r>
+        <w:rPr>
+          <w:color w:val="FF0000"/>
+        </w:rPr>
         <w:t xml:space="preserve">), with a few studies reporting prevalence to be as high as 82% (e.g.: </w:t>
       </w:r>
       <w:hyperlink w:anchor="stone1993" w:history="1">
@@ -3836,14 +4284,29 @@
           <w:rPr>
             <w:rStyle w:val="Hyperlink"/>
             <w:rFonts w:ascii="Ebrima" w:hAnsi="Ebrima"/>
+            <w:color w:val="FF0000"/>
           </w:rPr>
-          <w:t>Stone, Halligan &amp; Greenwood, 1993</w:t>
+          <w:t>Stone</w:t>
         </w:r>
       </w:hyperlink>
       <w:r>
+        <w:rPr>
+          <w:rStyle w:val="Hyperlink"/>
+          <w:rFonts w:ascii="Ebrima" w:hAnsi="Ebrima"/>
+          <w:color w:val="FF0000"/>
+        </w:rPr>
+        <w:t xml:space="preserve"> et al., 1993</w:t>
+      </w:r>
+      <w:r>
+        <w:rPr>
+          <w:color w:val="FF0000"/>
+        </w:rPr>
         <w:t>).</w:t>
       </w:r>
       <w:r>
+        <w:rPr>
+          <w:color w:val="FF0000"/>
+        </w:rPr>
         <w:t xml:space="preserve"> </w:t>
       </w:r>
     </w:p>
@@ -3864,7 +4327,11 @@
         <w:t>patients exhibit pathological spatial biases towards the ipsilesional</w:t>
       </w:r>
       <w:r>
-        <w:t xml:space="preserve"> (right) </w:t>
+        <w:t xml:space="preserve"> </w:t>
+      </w:r>
+      <w:r>
+        <w:lastRenderedPageBreak/>
+        <w:t xml:space="preserve">(right) </w:t>
       </w:r>
       <w:r>
         <w:t>side of spac</w:t>
@@ -4157,20 +4624,18 @@
         <w:rPr>
           <w:b w:val="0"/>
           <w:bCs w:val="0"/>
-          <w:lang/>
-        </w:rPr>
-      </w:pPr>
-      <w:bookmarkStart w:id="4" w:name="_Toc108612545"/>
+        </w:rPr>
+      </w:pPr>
+      <w:bookmarkStart w:id="5" w:name="_Toc108612545"/>
       <w:r>
         <w:rPr>
           <w:b w:val="0"/>
           <w:bCs w:val="0"/>
-          <w:lang/>
         </w:rPr>
         <w:lastRenderedPageBreak/>
         <w:t>Material &amp; Methods</w:t>
       </w:r>
-      <w:bookmarkEnd w:id="4"/>
+      <w:bookmarkEnd w:id="5"/>
     </w:p>
     <w:p>
       <w:pPr>
@@ -4179,61 +4644,36 @@
           <w:ilvl w:val="1"/>
           <w:numId w:val="3"/>
         </w:numPr>
-        <w:rPr>
-          <w:lang/>
-        </w:rPr>
-      </w:pPr>
-      <w:bookmarkStart w:id="5" w:name="_Toc108612546"/>
-      <w:r>
-        <w:rPr>
-          <w:lang/>
-        </w:rPr>
+      </w:pPr>
+      <w:bookmarkStart w:id="6" w:name="_Toc108612546"/>
+      <w:r>
         <w:t>Patient Sample</w:t>
       </w:r>
-      <w:bookmarkEnd w:id="5"/>
-    </w:p>
-    <w:p>
-      <w:pPr>
-        <w:rPr>
-          <w:lang/>
-        </w:rPr>
-      </w:pPr>
-    </w:p>
-    <w:p>
-      <w:pPr>
-        <w:rPr>
-          <w:lang w:val="en-US"/>
-        </w:rPr>
-      </w:pPr>
-      <w:bookmarkStart w:id="6" w:name="_Hlk104548954"/>
-      <w:r>
-        <w:rPr>
-          <w:lang/>
-        </w:rPr>
+      <w:bookmarkEnd w:id="6"/>
+    </w:p>
+    <w:p/>
+    <w:p>
+      <w:pPr>
+        <w:rPr>
+          <w:lang w:val="en-US"/>
+        </w:rPr>
+      </w:pPr>
+      <w:bookmarkStart w:id="7" w:name="_Hlk104548954"/>
+      <w:r>
         <w:t>Th</w:t>
       </w:r>
       <w:r>
-        <w:rPr>
-          <w:lang/>
-        </w:rPr>
         <w:t xml:space="preserve">is study reanalysed a subset </w:t>
       </w:r>
       <w:r>
-        <w:rPr>
-          <w:lang/>
-        </w:rPr>
         <w:t xml:space="preserve">of 222 patients </w:t>
       </w:r>
       <w:r>
-        <w:rPr>
-          <w:lang/>
-        </w:rPr>
         <w:t xml:space="preserve">from the Division of Neuropsychology’s </w:t>
       </w:r>
       <w:r>
         <w:rPr>
           <w:color w:val="FF0000"/>
-          <w:lang/>
         </w:rPr>
         <w:t>RHLM</w:t>
       </w:r>
@@ -4254,14 +4694,10 @@
       <w:r>
         <w:rPr>
           <w:color w:val="FF0000"/>
-          <w:lang/>
         </w:rPr>
         <w:t xml:space="preserve"> </w:t>
       </w:r>
       <w:r>
-        <w:rPr>
-          <w:lang/>
-        </w:rPr>
         <w:t xml:space="preserve">databank, which comprises a total of 551 right-hemispheric stroke patients. </w:t>
       </w:r>
       <w:r>
@@ -4277,9 +4713,6 @@
         <w:t>l</w:t>
       </w:r>
       <w:r>
-        <w:rPr>
-          <w:lang/>
-        </w:rPr>
         <w:t xml:space="preserve"> data were acquired at the </w:t>
       </w:r>
       <w:r>
@@ -4295,9 +4728,6 @@
         <w:t xml:space="preserve">ntre of Neurology at the </w:t>
       </w:r>
       <w:r>
-        <w:rPr>
-          <w:lang/>
-        </w:rPr>
         <w:t xml:space="preserve">University Clinic of Tübingen between January 2000 and February 2021. </w:t>
       </w:r>
       <w:r>
@@ -4320,15 +4750,7 @@
       </w:r>
     </w:p>
     <w:p>
-      <w:pPr>
-        <w:rPr>
-          <w:lang/>
-        </w:rPr>
-      </w:pPr>
-      <w:r>
-        <w:rPr>
-          <w:lang/>
-        </w:rPr>
+      <w:r>
         <w:t>The exclusion criteria for the study were as follows:</w:t>
       </w:r>
     </w:p>
@@ -4339,14 +4761,8 @@
           <w:ilvl w:val="0"/>
           <w:numId w:val="4"/>
         </w:numPr>
-        <w:rPr>
-          <w:lang/>
-        </w:rPr>
-      </w:pPr>
-      <w:r>
-        <w:rPr>
-          <w:lang/>
-        </w:rPr>
+      </w:pPr>
+      <w:r>
         <w:t>Imaging data must have been acquired during the acute phase after the patient’s stroke, i.e., within 14 days</w:t>
       </w:r>
     </w:p>
@@ -4357,9 +4773,6 @@
           <w:ilvl w:val="0"/>
           <w:numId w:val="4"/>
         </w:numPr>
-        <w:rPr>
-          <w:lang/>
-        </w:rPr>
       </w:pPr>
       <w:r>
         <w:rPr>
@@ -4381,14 +4794,8 @@
           <w:ilvl w:val="0"/>
           <w:numId w:val="4"/>
         </w:numPr>
-        <w:rPr>
-          <w:lang/>
-        </w:rPr>
-      </w:pPr>
-      <w:r>
-        <w:rPr>
-          <w:lang/>
-        </w:rPr>
+      </w:pPr>
+      <w:r>
         <w:t>The patient experienced no previous strokes, traumatic insults, or brain tumour</w:t>
       </w:r>
       <w:r>
@@ -4405,14 +4812,8 @@
           <w:ilvl w:val="0"/>
           <w:numId w:val="4"/>
         </w:numPr>
-        <w:rPr>
-          <w:lang/>
-        </w:rPr>
-      </w:pPr>
-      <w:r>
-        <w:rPr>
-          <w:lang/>
-        </w:rPr>
+      </w:pPr>
+      <w:r>
         <w:t>The patient completed at least two out of the three diagnostic tests for visuospatial neglect during the acute phase after the patient’s stroke, i.e., within 14 days</w:t>
       </w:r>
     </w:p>
@@ -4423,14 +4824,8 @@
           <w:ilvl w:val="1"/>
           <w:numId w:val="4"/>
         </w:numPr>
-        <w:rPr>
-          <w:lang/>
-        </w:rPr>
-      </w:pPr>
-      <w:r>
-        <w:rPr>
-          <w:lang/>
-        </w:rPr>
+      </w:pPr>
+      <w:r>
         <w:t xml:space="preserve">If only two of the three tests were completed, their results must </w:t>
       </w:r>
       <w:r>
@@ -4440,15 +4835,9 @@
         <w:t>be</w:t>
       </w:r>
       <w:r>
-        <w:rPr>
-          <w:lang/>
-        </w:rPr>
         <w:t xml:space="preserve"> sufficient for a clear diagnosis, i.e., the patient must </w:t>
       </w:r>
       <w:r>
-        <w:rPr>
-          <w:lang/>
-        </w:rPr>
         <w:t>exhibit clear symptoms/a lack of symptoms</w:t>
       </w:r>
       <w:r>
@@ -4464,22 +4853,11 @@
         <w:t>indicative of neglect</w:t>
       </w:r>
       <w:r>
-        <w:rPr>
-          <w:lang/>
-        </w:rPr>
         <w:t xml:space="preserve"> in both tests</w:t>
       </w:r>
     </w:p>
     <w:p>
-      <w:pPr>
-        <w:rPr>
-          <w:lang/>
-        </w:rPr>
-      </w:pPr>
-      <w:r>
-        <w:rPr>
-          <w:lang/>
-        </w:rPr>
+      <w:r>
         <w:t>Following these criteria, a total of 32</w:t>
       </w:r>
       <w:r>
@@ -4489,28 +4867,18 @@
         <w:t>9</w:t>
       </w:r>
       <w:r>
-        <w:rPr>
-          <w:lang/>
-        </w:rPr>
         <w:t xml:space="preserve"> patients had to be excluded. 124 patients were excluded due to missing data, 57 for medical counterindications, 55 for exceeding the 14-day threshold of the acute stroke phase, </w:t>
       </w:r>
       <w:r>
         <w:rPr>
           <w:color w:val="FF0000"/>
-          <w:lang/>
         </w:rPr>
         <w:t xml:space="preserve">[man] </w:t>
       </w:r>
       <w:r>
-        <w:rPr>
-          <w:lang/>
-        </w:rPr>
         <w:t xml:space="preserve">and two patients were excluded as no clear diagnosis was possible based on their diagnostic test scores. Additionally, </w:t>
       </w:r>
       <w:r>
-        <w:rPr>
-          <w:lang/>
-        </w:rPr>
         <w:t xml:space="preserve">40 patients had to be excluded due to the poor quality of their </w:t>
       </w:r>
       <w:r>
@@ -4526,9 +4894,6 @@
         <w:t xml:space="preserve">normalised) </w:t>
       </w:r>
       <w:r>
-        <w:rPr>
-          <w:lang/>
-        </w:rPr>
         <w:t xml:space="preserve">brain scans. </w:t>
       </w:r>
     </w:p>
@@ -5953,7 +6318,7 @@
           <w:lang w:val="en-US"/>
         </w:rPr>
       </w:pPr>
-      <w:bookmarkStart w:id="7" w:name="table01"/>
+      <w:bookmarkStart w:id="8" w:name="table01"/>
       <w:r>
         <w:rPr>
           <w:b/>
@@ -5984,7 +6349,7 @@
         </w:rPr>
         <w:t xml:space="preserve"> </w:t>
       </w:r>
-      <w:bookmarkEnd w:id="7"/>
+      <w:bookmarkEnd w:id="8"/>
       <w:r>
         <w:rPr>
           <w:lang w:val="en-US"/>
@@ -7483,23 +7848,9 @@
         </w:tc>
       </w:tr>
     </w:tbl>
-    <w:p>
-      <w:pPr>
-        <w:rPr>
-          <w:lang/>
-        </w:rPr>
-      </w:pPr>
-    </w:p>
-    <w:p>
-      <w:pPr>
-        <w:rPr>
-          <w:lang/>
-        </w:rPr>
-      </w:pPr>
-      <w:r>
-        <w:rPr>
-          <w:lang/>
-        </w:rPr>
+    <w:p/>
+    <w:p>
+      <w:r>
         <w:t>Thus, the study included a total of 222 right-hemispheric stroke patients, comprised of 103 female and 119 male patients</w:t>
       </w:r>
       <w:r>
@@ -7521,21 +7872,12 @@
         <w:t>46.87% female, 53.13% male)</w:t>
       </w:r>
       <w:r>
-        <w:rPr>
-          <w:lang/>
-        </w:rPr>
         <w:t xml:space="preserve">. </w:t>
       </w:r>
       <w:r>
-        <w:rPr>
-          <w:lang/>
-        </w:rPr>
         <w:t xml:space="preserve">The mean age at stroke was </w:t>
       </w:r>
       <w:r>
-        <w:rPr>
-          <w:lang/>
-        </w:rPr>
         <w:t>62.</w:t>
       </w:r>
       <w:r>
@@ -7545,21 +7887,12 @@
         <w:t>6</w:t>
       </w:r>
       <w:r>
-        <w:rPr>
-          <w:lang/>
-        </w:rPr>
         <w:t xml:space="preserve"> </w:t>
       </w:r>
       <w:r>
-        <w:rPr>
-          <w:lang/>
-        </w:rPr>
         <w:t xml:space="preserve">years </w:t>
       </w:r>
       <w:r>
-        <w:rPr>
-          <w:lang/>
-        </w:rPr>
         <w:t>(SD = 13.</w:t>
       </w:r>
       <w:r>
@@ -7569,33 +7902,18 @@
         <w:t>8</w:t>
       </w:r>
       <w:r>
-        <w:rPr>
-          <w:lang/>
-        </w:rPr>
         <w:t xml:space="preserve"> years) </w:t>
       </w:r>
       <w:r>
-        <w:rPr>
-          <w:lang/>
-        </w:rPr>
         <w:t>overall, while</w:t>
       </w:r>
       <w:r>
-        <w:rPr>
-          <w:lang/>
-        </w:rPr>
         <w:t xml:space="preserve"> for women</w:t>
       </w:r>
       <w:r>
-        <w:rPr>
-          <w:lang/>
-        </w:rPr>
         <w:t xml:space="preserve"> it was </w:t>
       </w:r>
       <w:r>
-        <w:rPr>
-          <w:lang/>
-        </w:rPr>
         <w:t>64.</w:t>
       </w:r>
       <w:r>
@@ -7605,27 +7923,15 @@
         <w:t>4</w:t>
       </w:r>
       <w:r>
-        <w:rPr>
-          <w:lang/>
-        </w:rPr>
         <w:t xml:space="preserve"> years</w:t>
       </w:r>
       <w:r>
-        <w:rPr>
-          <w:lang/>
-        </w:rPr>
         <w:t xml:space="preserve"> </w:t>
       </w:r>
       <w:r>
-        <w:rPr>
-          <w:lang/>
-        </w:rPr>
         <w:t>(</w:t>
       </w:r>
       <w:r>
-        <w:rPr>
-          <w:lang/>
-        </w:rPr>
         <w:t>SD = 15.</w:t>
       </w:r>
       <w:r>
@@ -7635,63 +7941,33 @@
         <w:t>4</w:t>
       </w:r>
       <w:r>
-        <w:rPr>
-          <w:lang/>
-        </w:rPr>
         <w:t xml:space="preserve"> years</w:t>
       </w:r>
       <w:r>
-        <w:rPr>
-          <w:lang/>
-        </w:rPr>
         <w:t>)</w:t>
       </w:r>
       <w:r>
-        <w:rPr>
-          <w:lang/>
-        </w:rPr>
         <w:t xml:space="preserve"> and </w:t>
       </w:r>
       <w:r>
-        <w:rPr>
-          <w:lang/>
-        </w:rPr>
         <w:t>61</w:t>
       </w:r>
       <w:r>
-        <w:rPr>
-          <w:lang/>
-        </w:rPr>
         <w:t xml:space="preserve"> years</w:t>
       </w:r>
       <w:r>
-        <w:rPr>
-          <w:lang/>
-        </w:rPr>
         <w:t xml:space="preserve"> (</w:t>
       </w:r>
       <w:r>
-        <w:rPr>
-          <w:lang/>
-        </w:rPr>
         <w:t>SD = 12 years</w:t>
       </w:r>
       <w:r>
-        <w:rPr>
-          <w:lang/>
-        </w:rPr>
         <w:t>)</w:t>
       </w:r>
       <w:r>
-        <w:rPr>
-          <w:lang/>
-        </w:rPr>
         <w:t xml:space="preserve"> for men. </w:t>
       </w:r>
       <w:r>
-        <w:rPr>
-          <w:lang/>
-        </w:rPr>
         <w:t>18</w:t>
       </w:r>
       <w:r>
@@ -7701,9 +7977,6 @@
         <w:t>4</w:t>
       </w:r>
       <w:r>
-        <w:rPr>
-          <w:lang/>
-        </w:rPr>
         <w:t xml:space="preserve"> of the 222 patients experienced an infarct</w:t>
       </w:r>
       <w:r>
@@ -7713,9 +7986,6 @@
         <w:t>/</w:t>
       </w:r>
       <w:r>
-        <w:rPr>
-          <w:lang/>
-        </w:rPr>
         <w:t>ischaemic stroke (</w:t>
       </w:r>
       <w:r>
@@ -7725,9 +7995,6 @@
         <w:t>F</w:t>
       </w:r>
       <w:r>
-        <w:rPr>
-          <w:lang/>
-        </w:rPr>
         <w:t xml:space="preserve"> = </w:t>
       </w:r>
       <w:r>
@@ -7737,9 +8004,6 @@
         <w:t>79</w:t>
       </w:r>
       <w:r>
-        <w:rPr>
-          <w:lang/>
-        </w:rPr>
         <w:t>;</w:t>
       </w:r>
       <w:r>
@@ -7755,9 +8019,6 @@
         <w:t>M</w:t>
       </w:r>
       <w:r>
-        <w:rPr>
-          <w:lang/>
-        </w:rPr>
         <w:t xml:space="preserve"> = 105), </w:t>
       </w:r>
       <w:r>
@@ -7773,18 +8034,10 @@
         <w:t xml:space="preserve">ile </w:t>
       </w:r>
       <w:r>
-        <w:rPr>
-          <w:lang/>
-        </w:rPr>
         <w:t>35 patients suffered from a haemorrhagic stroke (F = 22; M = 13) and 3 patients experienced a combination of ischaemic and haemorrhagic strokes (F = 2; M = 1).</w:t>
       </w:r>
     </w:p>
     <w:p>
-      <w:pPr>
-        <w:rPr>
-          <w:lang/>
-        </w:rPr>
-      </w:pPr>
       <w:r>
         <w:rPr>
           <w:lang w:val="en-US"/>
@@ -7792,15 +8045,9 @@
         <w:t>A</w:t>
       </w:r>
       <w:r>
-        <w:rPr>
-          <w:lang/>
-        </w:rPr>
         <w:t xml:space="preserve"> total of </w:t>
       </w:r>
       <w:r>
-        <w:rPr>
-          <w:lang/>
-        </w:rPr>
         <w:t>7</w:t>
       </w:r>
       <w:r>
@@ -7810,9 +8057,6 @@
         <w:t>3</w:t>
       </w:r>
       <w:r>
-        <w:rPr>
-          <w:lang/>
-        </w:rPr>
         <w:t xml:space="preserve"> were diagnosed with visuospatial neglect, meaning that they exceeded the threshold in at least 2 out of the 3 diagnostic tests</w:t>
       </w:r>
       <w:r>
@@ -7844,15 +8088,9 @@
         <w:t xml:space="preserve"> for details)</w:t>
       </w:r>
       <w:r>
-        <w:rPr>
-          <w:lang/>
-        </w:rPr>
         <w:t xml:space="preserve">. </w:t>
       </w:r>
       <w:r>
-        <w:rPr>
-          <w:lang/>
-        </w:rPr>
         <w:t>4</w:t>
       </w:r>
       <w:r>
@@ -7862,21 +8100,12 @@
         <w:t>0</w:t>
       </w:r>
       <w:r>
-        <w:rPr>
-          <w:lang/>
-        </w:rPr>
         <w:t xml:space="preserve"> neglect patients were women, while the remaining </w:t>
       </w:r>
       <w:r>
-        <w:rPr>
-          <w:lang/>
-        </w:rPr>
         <w:t>33</w:t>
       </w:r>
       <w:r>
-        <w:rPr>
-          <w:lang/>
-        </w:rPr>
         <w:t xml:space="preserve"> were men. </w:t>
       </w:r>
     </w:p>
@@ -7899,7 +8128,7 @@
         <w:t>7 with quadrantanopia (F = 2; M = 5) and one female patient was blind in her left eye.</w:t>
       </w:r>
     </w:p>
-    <w:bookmarkEnd w:id="6"/>
+    <w:bookmarkEnd w:id="7"/>
     <w:p>
       <w:pPr>
         <w:rPr>
@@ -7940,35 +8169,26 @@
           <w:ilvl w:val="1"/>
           <w:numId w:val="3"/>
         </w:numPr>
-        <w:rPr>
-          <w:lang/>
-        </w:rPr>
-      </w:pPr>
-      <w:bookmarkStart w:id="8" w:name="_Behavioural_Data"/>
-      <w:bookmarkStart w:id="9" w:name="_Toc108612547"/>
-      <w:bookmarkEnd w:id="8"/>
+      </w:pPr>
+      <w:bookmarkStart w:id="9" w:name="_Behavioural_Data"/>
+      <w:bookmarkStart w:id="10" w:name="_Toc108612547"/>
+      <w:bookmarkEnd w:id="9"/>
       <w:r>
         <w:rPr>
           <w:lang w:val="de-DE"/>
         </w:rPr>
         <w:t>Behavioural Data</w:t>
       </w:r>
-      <w:bookmarkEnd w:id="9"/>
-    </w:p>
-    <w:p>
-      <w:pPr>
-        <w:rPr>
-          <w:lang/>
-        </w:rPr>
-      </w:pPr>
-    </w:p>
-    <w:p>
-      <w:pPr>
-        <w:rPr>
-          <w:lang w:val="en-US"/>
-        </w:rPr>
-      </w:pPr>
-      <w:bookmarkStart w:id="10" w:name="_Hlk104548941"/>
+      <w:bookmarkEnd w:id="10"/>
+    </w:p>
+    <w:p/>
+    <w:p>
+      <w:pPr>
+        <w:rPr>
+          <w:lang w:val="en-US"/>
+        </w:rPr>
+      </w:pPr>
+      <w:bookmarkStart w:id="11" w:name="_Hlk104548941"/>
       <w:r>
         <w:t xml:space="preserve">The behavioural data </w:t>
       </w:r>
@@ -7982,9 +8202,6 @@
         <w:t xml:space="preserve">. </w:t>
       </w:r>
       <w:r>
-        <w:rPr>
-          <w:lang/>
-        </w:rPr>
         <w:t xml:space="preserve">Three commonly used diagnostic tests were used for the visuospatial neglect examination: the </w:t>
       </w:r>
       <w:r>
@@ -7994,9 +8211,6 @@
         <w:t>L</w:t>
       </w:r>
       <w:r>
-        <w:rPr>
-          <w:lang/>
-        </w:rPr>
         <w:t xml:space="preserve">etter </w:t>
       </w:r>
       <w:r>
@@ -8006,9 +8220,6 @@
         <w:t>C</w:t>
       </w:r>
       <w:r>
-        <w:rPr>
-          <w:lang/>
-        </w:rPr>
         <w:t>ancellation</w:t>
       </w:r>
       <w:r>
@@ -8024,9 +8235,6 @@
         <w:t xml:space="preserve">Task </w:t>
       </w:r>
       <w:r>
-        <w:rPr>
-          <w:lang/>
-        </w:rPr>
         <w:t>(</w:t>
       </w:r>
       <w:hyperlink w:anchor="weintraubmesulam1985" w:history="1">
@@ -8035,15 +8243,11 @@
             <w:rStyle w:val="Hyperlink"/>
             <w:rFonts w:ascii="Ebrima" w:hAnsi="Ebrima"/>
             <w:color w:val="7F7F7F" w:themeColor="text1" w:themeTint="80"/>
-            <w:lang/>
           </w:rPr>
           <w:t>Weintraub &amp; Mesulam, 1985</w:t>
         </w:r>
       </w:hyperlink>
       <w:r>
-        <w:rPr>
-          <w:lang/>
-        </w:rPr>
         <w:t xml:space="preserve">), the </w:t>
       </w:r>
       <w:r>
@@ -8053,9 +8257,6 @@
         <w:t>B</w:t>
       </w:r>
       <w:r>
-        <w:rPr>
-          <w:lang/>
-        </w:rPr>
         <w:t xml:space="preserve">ells </w:t>
       </w:r>
       <w:r>
@@ -8083,9 +8284,6 @@
         <w:t>Z</w:t>
       </w:r>
       <w:r>
-        <w:rPr>
-          <w:lang/>
-        </w:rPr>
         <w:t>est (</w:t>
       </w:r>
       <w:hyperlink w:anchor="gauthier1989" w:history="1">
@@ -8093,42 +8291,32 @@
           <w:rPr>
             <w:rStyle w:val="Hyperlink"/>
             <w:rFonts w:ascii="Ebrima" w:hAnsi="Ebrima"/>
-            <w:lang/>
           </w:rPr>
           <w:t>Gauthier, Dehaut &amp; Joanette, 1989</w:t>
         </w:r>
       </w:hyperlink>
       <w:r>
-        <w:rPr>
-          <w:lang/>
-        </w:rPr>
         <w:t xml:space="preserve">) and </w:t>
       </w:r>
       <w:r>
         <w:rPr>
           <w:color w:val="FF0000"/>
-          <w:lang/>
         </w:rPr>
         <w:t xml:space="preserve">a </w:t>
       </w:r>
       <w:r>
         <w:rPr>
           <w:color w:val="FF0000"/>
-          <w:lang/>
         </w:rPr>
         <w:t>copying</w:t>
       </w:r>
       <w:r>
         <w:rPr>
           <w:color w:val="FF0000"/>
-          <w:lang/>
         </w:rPr>
         <w:t xml:space="preserve"> task (source</w:t>
       </w:r>
       <w:r>
-        <w:rPr>
-          <w:lang/>
-        </w:rPr>
         <w:t xml:space="preserve">; see </w:t>
       </w:r>
       <w:hyperlink w:anchor="rordenkarnath2010" w:history="1">
@@ -8136,27 +8324,17 @@
           <w:rPr>
             <w:rStyle w:val="Hyperlink"/>
             <w:rFonts w:ascii="Ebrima" w:hAnsi="Ebrima"/>
-            <w:lang/>
           </w:rPr>
           <w:t>Rorden &amp; Karnath, 2010</w:t>
         </w:r>
       </w:hyperlink>
       <w:r>
-        <w:rPr>
-          <w:lang/>
-        </w:rPr>
         <w:t xml:space="preserve"> for an overview</w:t>
       </w:r>
       <w:r>
-        <w:rPr>
-          <w:lang/>
-        </w:rPr>
         <w:t>).</w:t>
       </w:r>
       <w:r>
-        <w:rPr>
-          <w:lang/>
-        </w:rPr>
         <w:t xml:space="preserve"> The patients completed those tasks</w:t>
       </w:r>
       <w:r>
@@ -8182,7 +8360,6 @@
       <w:pPr>
         <w:rPr>
           <w:color w:val="FF0000"/>
-          <w:lang/>
         </w:rPr>
       </w:pPr>
       <w:r>
@@ -8223,15 +8400,7 @@
       </w:r>
     </w:p>
     <w:p>
-      <w:pPr>
-        <w:rPr>
-          <w:lang/>
-        </w:rPr>
-      </w:pPr>
-      <w:r>
-        <w:rPr>
-          <w:lang/>
-        </w:rPr>
+      <w:r>
         <w:lastRenderedPageBreak/>
         <w:t xml:space="preserve">For </w:t>
       </w:r>
@@ -8248,9 +8417,6 @@
         <w:t>r analyses</w:t>
       </w:r>
       <w:r>
-        <w:rPr>
-          <w:lang/>
-        </w:rPr>
         <w:t>,</w:t>
       </w:r>
       <w:r>
@@ -8266,9 +8432,6 @@
         <w:t xml:space="preserve">we calculated </w:t>
       </w:r>
       <w:r>
-        <w:rPr>
-          <w:lang/>
-        </w:rPr>
         <w:t>the Centre of Cancellation (CoC</w:t>
       </w:r>
       <w:r>
@@ -8288,9 +8451,6 @@
         </w:r>
       </w:hyperlink>
       <w:r>
-        <w:rPr>
-          <w:lang/>
-        </w:rPr>
         <w:t xml:space="preserve">) values individually for every patient. </w:t>
       </w:r>
       <w:r>
@@ -8312,9 +8472,6 @@
         <w:t xml:space="preserve">ranging from -1 to +1, which describes the number of missed items and their corresponding location. A score of -1 denotes a severe right-sided neglect, while a score of +1 is interpreted as severe left-sided neglect. A </w:t>
       </w:r>
       <w:r>
-        <w:rPr>
-          <w:lang/>
-        </w:rPr>
         <w:t xml:space="preserve">The individual CoC values were then compared to a cut-off value (0.083 for the letter cancellation </w:t>
       </w:r>
       <w:r>
@@ -8330,9 +8487,6 @@
         <w:t>st</w:t>
       </w:r>
       <w:r>
-        <w:rPr>
-          <w:lang/>
-        </w:rPr>
         <w:t xml:space="preserve"> and 0.081 for the bells</w:t>
       </w:r>
       <w:r>
@@ -8348,59 +8502,32 @@
         <w:t>cancellation</w:t>
       </w:r>
       <w:r>
-        <w:rPr>
-          <w:lang/>
-        </w:rPr>
         <w:t xml:space="preserve"> test, respectively). Any value above the cut-off was seen as pathological and interpreted as a potential indicator for visuospatial neglect. </w:t>
       </w:r>
     </w:p>
     <w:p>
-      <w:pPr>
-        <w:rPr>
-          <w:lang/>
-        </w:rPr>
-      </w:pPr>
-      <w:r>
-        <w:rPr>
-          <w:lang/>
-        </w:rPr>
+      <w:r>
         <w:t xml:space="preserve">In the </w:t>
       </w:r>
       <w:r>
-        <w:rPr>
-          <w:lang/>
-        </w:rPr>
         <w:t>copying</w:t>
       </w:r>
       <w:r>
-        <w:rPr>
-          <w:lang/>
-        </w:rPr>
         <w:t xml:space="preserve"> task, the number of </w:t>
       </w:r>
       <w:r>
-        <w:rPr>
-          <w:lang/>
-        </w:rPr>
         <w:t>errors made while copying the original figure was counted and a score of at least 2 out of 7 possible errors was deemed pathological. If a patient exhibited pathological behaviour in at least 2 of the 3 tests, they were diagnosed with visuospatial neglect for the purposes of this study</w:t>
       </w:r>
       <w:r>
-        <w:rPr>
-          <w:lang/>
-        </w:rPr>
         <w:t xml:space="preserve"> (see </w:t>
       </w:r>
       <w:r>
         <w:rPr>
           <w:color w:val="FF0000"/>
-          <w:lang/>
         </w:rPr>
         <w:t xml:space="preserve">appendix ? </w:t>
       </w:r>
       <w:r>
-        <w:rPr>
-          <w:lang/>
-        </w:rPr>
         <w:t>for a full list).</w:t>
       </w:r>
     </w:p>
@@ -8462,142 +8589,130 @@
           <w:numId w:val="3"/>
         </w:numPr>
       </w:pPr>
-      <w:bookmarkStart w:id="11" w:name="_Toc108612548"/>
+      <w:bookmarkStart w:id="12" w:name="_Toc108612548"/>
       <w:r>
         <w:t>Neuroimaging Data</w:t>
       </w:r>
+      <w:bookmarkEnd w:id="12"/>
+    </w:p>
+    <w:p/>
+    <w:p>
+      <w:pPr>
+        <w:rPr>
+          <w:lang w:val="en-US"/>
+        </w:rPr>
+      </w:pPr>
+      <w:r>
+        <w:t>We used the neuroimaging data acquired during the patients’ clinical investigation at the Centre of Neurology Tübingen. Since those</w:t>
+      </w:r>
+      <w:r>
+        <w:t xml:space="preserve"> scans were acquired for diagnostic and medical purposes and </w:t>
+      </w:r>
+      <w:r>
+        <w:t>we did not have any influence on the</w:t>
+      </w:r>
+      <w:r>
+        <w:t>ir modality</w:t>
+      </w:r>
+      <w:r>
+        <w:t xml:space="preserve"> or when the images were acquired. Thus, </w:t>
+      </w:r>
+      <w:r>
+        <w:rPr>
+          <w:lang w:val="en-US"/>
+        </w:rPr>
+        <w:t>w</w:t>
+      </w:r>
+      <w:r>
+        <w:t>e included</w:t>
+      </w:r>
+      <w:r>
+        <w:rPr>
+          <w:lang w:val="en-US"/>
+        </w:rPr>
+        <w:t xml:space="preserve"> </w:t>
+      </w:r>
+      <w:r>
+        <w:rPr>
+          <w:lang w:val="en-US"/>
+        </w:rPr>
+        <w:t>structural</w:t>
+      </w:r>
+      <w:r>
+        <w:t xml:space="preserve"> </w:t>
+      </w:r>
+      <w:r>
+        <w:rPr>
+          <w:lang w:val="en-US"/>
+        </w:rPr>
+        <w:t>im</w:t>
+      </w:r>
+      <w:r>
+        <w:rPr>
+          <w:lang w:val="en-US"/>
+        </w:rPr>
+        <w:t>aging</w:t>
+      </w:r>
+      <w:r>
+        <w:t xml:space="preserve"> of different modalities in this study.</w:t>
+      </w:r>
+      <w:r>
+        <w:rPr>
+          <w:lang w:val="en-US"/>
+        </w:rPr>
+        <w:t xml:space="preserve"> </w:t>
+      </w:r>
+      <w:r>
+        <w:t xml:space="preserve">Out of the 222 total scans, 105 were CT scans, the remaining 117 were </w:t>
+      </w:r>
+      <w:r>
+        <w:rPr>
+          <w:lang w:val="en-US"/>
+        </w:rPr>
+        <w:t>M</w:t>
+      </w:r>
+      <w:r>
+        <w:rPr>
+          <w:lang w:val="en-US"/>
+        </w:rPr>
+        <w:t>R scans. On average, scans were acquired 3.0 days (SD = 3.2) after stroke.</w:t>
+      </w:r>
+    </w:p>
+    <w:p>
+      <w:pPr>
+        <w:rPr>
+          <w:lang w:val="en-US"/>
+        </w:rPr>
+      </w:pPr>
+      <w:r>
+        <w:rPr>
+          <w:lang w:val="en-US"/>
+        </w:rPr>
+        <w:t>If images of multiple modalities were available for a patient, MR scans were preferred. In patients with available MR scans, we</w:t>
+      </w:r>
+      <w:r>
+        <w:rPr>
+          <w:lang w:val="en-US"/>
+        </w:rPr>
+        <w:t xml:space="preserve"> preferably used diffusion-weighted imaging (DWI) for scans acquired within the first two days after stroke onset (n = 15) and T2-weighted fluid attenuated inversion recovery (T2FLAIR) images for images acquired at a later point (n = 55). For the remaining patients (n = 45), we used a combination of two modalities (e.g., DWI and T1; see </w:t>
+      </w:r>
+      <w:r>
+        <w:rPr>
+          <w:color w:val="FF0000"/>
+          <w:lang w:val="en-US"/>
+        </w:rPr>
+        <w:t>appendix ?</w:t>
+      </w:r>
+      <w:r>
+        <w:rPr>
+          <w:lang w:val="en-US"/>
+        </w:rPr>
+        <w:t xml:space="preserve"> for a full list).</w:t>
+      </w:r>
+    </w:p>
+    <w:p>
+      <w:bookmarkStart w:id="13" w:name="_Hlk104548924"/>
       <w:bookmarkEnd w:id="11"/>
-    </w:p>
-    <w:p/>
-    <w:p>
-      <w:pPr>
-        <w:rPr>
-          <w:lang w:val="en-US"/>
-        </w:rPr>
-      </w:pPr>
-      <w:r>
-        <w:t>We used the neuroimaging data acquired during the patients’ clinical investigation at the Centre of Neurology Tübingen. Since those</w:t>
-      </w:r>
-      <w:r>
-        <w:t xml:space="preserve"> scans were acquired for diagnostic and medical purposes and </w:t>
-      </w:r>
-      <w:r>
-        <w:t>we did not have any influence on the</w:t>
-      </w:r>
-      <w:r>
-        <w:t>ir modality</w:t>
-      </w:r>
-      <w:r>
-        <w:t xml:space="preserve"> or when the images were acquired. Thus, </w:t>
-      </w:r>
-      <w:r>
-        <w:rPr>
-          <w:lang w:val="en-US"/>
-        </w:rPr>
-        <w:t>w</w:t>
-      </w:r>
-      <w:r>
-        <w:rPr>
-          <w:lang/>
-        </w:rPr>
-        <w:t>e included</w:t>
-      </w:r>
-      <w:r>
-        <w:rPr>
-          <w:lang w:val="en-US"/>
-        </w:rPr>
-        <w:t xml:space="preserve"> </w:t>
-      </w:r>
-      <w:r>
-        <w:rPr>
-          <w:lang w:val="en-US"/>
-        </w:rPr>
-        <w:t>structural</w:t>
-      </w:r>
-      <w:r>
-        <w:rPr>
-          <w:lang/>
-        </w:rPr>
-        <w:t xml:space="preserve"> </w:t>
-      </w:r>
-      <w:r>
-        <w:rPr>
-          <w:lang w:val="en-US"/>
-        </w:rPr>
-        <w:t>im</w:t>
-      </w:r>
-      <w:r>
-        <w:rPr>
-          <w:lang w:val="en-US"/>
-        </w:rPr>
-        <w:t>aging</w:t>
-      </w:r>
-      <w:r>
-        <w:rPr>
-          <w:lang/>
-        </w:rPr>
-        <w:t xml:space="preserve"> of different modalities in this study.</w:t>
-      </w:r>
-      <w:r>
-        <w:rPr>
-          <w:lang w:val="en-US"/>
-        </w:rPr>
-        <w:t xml:space="preserve"> </w:t>
-      </w:r>
-      <w:r>
-        <w:rPr>
-          <w:lang/>
-        </w:rPr>
-        <w:t xml:space="preserve">Out of the 222 total scans, 105 were CT scans, the remaining 117 were </w:t>
-      </w:r>
-      <w:r>
-        <w:rPr>
-          <w:lang w:val="en-US"/>
-        </w:rPr>
-        <w:t>M</w:t>
-      </w:r>
-      <w:r>
-        <w:rPr>
-          <w:lang w:val="en-US"/>
-        </w:rPr>
-        <w:t>R scans. On average, scans were acquired 3.0 days (SD = 3.2) after stroke.</w:t>
-      </w:r>
-    </w:p>
-    <w:p>
-      <w:pPr>
-        <w:rPr>
-          <w:lang w:val="en-US"/>
-        </w:rPr>
-      </w:pPr>
-      <w:r>
-        <w:rPr>
-          <w:lang w:val="en-US"/>
-        </w:rPr>
-        <w:t>If images of multiple modalities were available for a patient, MR scans were preferred. In patients with available MR scans, we</w:t>
-      </w:r>
-      <w:r>
-        <w:rPr>
-          <w:lang w:val="en-US"/>
-        </w:rPr>
-        <w:t xml:space="preserve"> preferably used diffusion-weighted imaging (DWI) for scans acquired within the first two days after stroke onset (n = 15) and T2-weighted fluid attenuated inversion recovery (T2FLAIR) images for images acquired at a later point (n = 55). For the remaining patients (n = 45), we used a combination of two modalities (e.g., DWI and T1; see </w:t>
-      </w:r>
-      <w:r>
-        <w:rPr>
-          <w:color w:val="FF0000"/>
-          <w:lang w:val="en-US"/>
-        </w:rPr>
-        <w:t>appendix ?</w:t>
-      </w:r>
-      <w:r>
-        <w:rPr>
-          <w:lang w:val="en-US"/>
-        </w:rPr>
-        <w:t xml:space="preserve"> for a full list).</w:t>
-      </w:r>
-    </w:p>
-    <w:p>
-      <w:bookmarkStart w:id="12" w:name="_Hlk104548924"/>
-      <w:bookmarkEnd w:id="10"/>
       <w:r>
         <w:rPr>
           <w:lang w:val="en-US"/>
@@ -8960,20 +9075,14 @@
           <w:ilvl w:val="0"/>
           <w:numId w:val="3"/>
         </w:numPr>
-        <w:rPr>
-          <w:lang/>
-        </w:rPr>
-      </w:pPr>
-      <w:bookmarkStart w:id="13" w:name="_Toc108612549"/>
-      <w:bookmarkEnd w:id="12"/>
-      <w:r>
-        <w:rPr>
-          <w:lang/>
-        </w:rPr>
+      </w:pPr>
+      <w:bookmarkStart w:id="14" w:name="_Toc108612549"/>
+      <w:bookmarkEnd w:id="13"/>
+      <w:r>
         <w:lastRenderedPageBreak/>
         <w:t>Data Analysis</w:t>
       </w:r>
-      <w:bookmarkEnd w:id="13"/>
+      <w:bookmarkEnd w:id="14"/>
     </w:p>
     <w:p>
       <w:pPr>
@@ -8987,8 +9096,8 @@
           <w:lang w:val="de-DE"/>
         </w:rPr>
       </w:pPr>
-      <w:bookmarkStart w:id="14" w:name="_Toc108612550"/>
-      <w:bookmarkStart w:id="15" w:name="_Hlk104557699"/>
+      <w:bookmarkStart w:id="15" w:name="_Toc108612550"/>
+      <w:bookmarkStart w:id="16" w:name="_Hlk104557699"/>
       <w:r>
         <w:rPr>
           <w:color w:val="E2A110"/>
@@ -9003,7 +9112,7 @@
         </w:rPr>
         <w:t>Stroke Aetiology</w:t>
       </w:r>
-      <w:bookmarkEnd w:id="14"/>
+      <w:bookmarkEnd w:id="15"/>
       <w:r>
         <w:rPr>
           <w:color w:val="E2A110"/>
@@ -9011,7 +9120,7 @@
         </w:rPr>
         <w:t xml:space="preserve"> </w:t>
       </w:r>
-      <w:bookmarkEnd w:id="15"/>
+      <w:bookmarkEnd w:id="16"/>
     </w:p>
     <w:p>
       <w:pPr>
@@ -9028,17 +9137,17 @@
           <w:numId w:val="3"/>
         </w:numPr>
       </w:pPr>
-      <w:bookmarkStart w:id="16" w:name="_Hlk107484121"/>
-      <w:bookmarkStart w:id="17" w:name="_Toc108612551"/>
-      <w:bookmarkStart w:id="18" w:name="_Hlk107484099"/>
+      <w:bookmarkStart w:id="17" w:name="_Hlk107484121"/>
+      <w:bookmarkStart w:id="18" w:name="_Toc108612551"/>
+      <w:bookmarkStart w:id="19" w:name="_Hlk107484099"/>
       <w:r>
         <w:t>Voxel-based Lesion-Behaviour Mapping / Lesion Analysi</w:t>
       </w:r>
-      <w:bookmarkEnd w:id="16"/>
+      <w:bookmarkEnd w:id="17"/>
       <w:r>
         <w:t>s</w:t>
       </w:r>
-      <w:bookmarkEnd w:id="17"/>
+      <w:bookmarkEnd w:id="18"/>
     </w:p>
     <w:p>
       <w:r>
@@ -9098,7 +9207,7 @@
         <w:t xml:space="preserve">Subtraction plots are maps that showcase which areas of the brain exhibit lesions more frequently in one patient group (typically with the cognitive deficit of interest) compared to another one (without the deficit of interest). </w:t>
       </w:r>
     </w:p>
-    <w:bookmarkEnd w:id="18"/>
+    <w:bookmarkEnd w:id="19"/>
     <w:p>
       <w:pPr>
         <w:pStyle w:val="Listenabsatz"/>
@@ -9169,13 +9278,7 @@
         <w:t>univariate voxelwise statistical comparison</w:t>
       </w:r>
     </w:p>
-    <w:p>
-      <w:pPr>
-        <w:rPr>
-          <w:lang/>
-        </w:rPr>
-      </w:pPr>
-    </w:p>
+    <w:p/>
     <w:p>
       <w:pPr>
         <w:pStyle w:val="berschrift3"/>
@@ -9187,14 +9290,14 @@
           <w:lang w:val="de-DE"/>
         </w:rPr>
       </w:pPr>
-      <w:bookmarkStart w:id="19" w:name="_Toc108612552"/>
+      <w:bookmarkStart w:id="20" w:name="_Toc108612552"/>
       <w:r>
         <w:rPr>
           <w:lang w:val="de-DE"/>
         </w:rPr>
         <w:t>Whole-brain disconnectivity mapping</w:t>
       </w:r>
-      <w:bookmarkEnd w:id="19"/>
+      <w:bookmarkEnd w:id="20"/>
     </w:p>
     <w:p>
       <w:pPr>
@@ -9307,11 +9410,10 @@
         <w:rPr>
           <w:sz w:val="28"/>
           <w:szCs w:val="28"/>
-          <w:lang/>
-        </w:rPr>
-      </w:pPr>
-      <w:bookmarkStart w:id="20" w:name="_Toc108612553"/>
-      <w:bookmarkStart w:id="21" w:name="_Hlk107484211"/>
+        </w:rPr>
+      </w:pPr>
+      <w:bookmarkStart w:id="21" w:name="_Toc108612553"/>
+      <w:bookmarkStart w:id="22" w:name="_Hlk107484211"/>
       <w:r>
         <w:rPr>
           <w:lang w:val="de-DE"/>
@@ -9330,9 +9432,9 @@
         </w:rPr>
         <w:t>egion disconnectivity</w:t>
       </w:r>
-      <w:bookmarkEnd w:id="20"/>
-    </w:p>
-    <w:bookmarkEnd w:id="21"/>
+      <w:bookmarkEnd w:id="21"/>
+    </w:p>
+    <w:bookmarkEnd w:id="22"/>
     <w:p>
       <w:pPr>
         <w:rPr>
@@ -9551,20 +9653,18 @@
         <w:rPr>
           <w:b w:val="0"/>
           <w:bCs w:val="0"/>
-          <w:lang/>
-        </w:rPr>
-      </w:pPr>
-      <w:bookmarkStart w:id="22" w:name="_Toc108612554"/>
+        </w:rPr>
+      </w:pPr>
+      <w:bookmarkStart w:id="23" w:name="_Toc108612554"/>
       <w:r>
         <w:rPr>
           <w:b w:val="0"/>
           <w:bCs w:val="0"/>
-          <w:lang/>
         </w:rPr>
         <w:lastRenderedPageBreak/>
         <w:t>Results</w:t>
       </w:r>
-      <w:bookmarkEnd w:id="22"/>
+      <w:bookmarkEnd w:id="23"/>
     </w:p>
     <w:p>
       <w:pPr>
@@ -9578,14 +9678,14 @@
           <w:lang w:val="en-US"/>
         </w:rPr>
       </w:pPr>
-      <w:bookmarkStart w:id="23" w:name="_Toc108612555"/>
+      <w:bookmarkStart w:id="24" w:name="_Toc108612555"/>
       <w:r>
         <w:rPr>
           <w:lang w:val="en-US"/>
         </w:rPr>
         <w:t>Clinical and Demographic Data</w:t>
       </w:r>
-      <w:bookmarkEnd w:id="23"/>
+      <w:bookmarkEnd w:id="24"/>
     </w:p>
     <w:p>
       <w:pPr>
@@ -9949,7 +10049,7 @@
           <w:lang w:val="en-US"/>
         </w:rPr>
       </w:pPr>
-      <w:bookmarkStart w:id="24" w:name="_Toc108612556"/>
+      <w:bookmarkStart w:id="25" w:name="_Toc108612556"/>
       <w:r>
         <w:rPr>
           <w:lang w:val="en-US"/>
@@ -9962,7 +10062,7 @@
         </w:rPr>
         <w:t>apping / Lesion Analysis</w:t>
       </w:r>
-      <w:bookmarkEnd w:id="24"/>
+      <w:bookmarkEnd w:id="25"/>
     </w:p>
     <w:p>
       <w:pPr>
@@ -10141,14 +10241,14 @@
           <w:lang w:val="de-DE"/>
         </w:rPr>
       </w:pPr>
-      <w:bookmarkStart w:id="25" w:name="_Toc108612557"/>
+      <w:bookmarkStart w:id="26" w:name="_Toc108612557"/>
       <w:r>
         <w:rPr>
           <w:lang w:val="de-DE"/>
         </w:rPr>
         <w:t>Whole-brain disconnectivity mapping</w:t>
       </w:r>
-      <w:bookmarkEnd w:id="25"/>
+      <w:bookmarkEnd w:id="26"/>
     </w:p>
     <w:p>
       <w:pPr>
@@ -10219,14 +10319,12 @@
           <w:rFonts w:ascii="Avenir Next LT Pro Light" w:eastAsiaTheme="majorEastAsia" w:hAnsi="Avenir Next LT Pro Light" w:cstheme="majorBidi"/>
           <w:sz w:val="28"/>
           <w:szCs w:val="28"/>
-          <w:lang/>
         </w:rPr>
       </w:pPr>
       <w:r>
         <w:rPr>
           <w:b/>
           <w:bCs/>
-          <w:lang/>
         </w:rPr>
         <w:br w:type="page"/>
       </w:r>
@@ -10241,21 +10339,17 @@
         <w:rPr>
           <w:b w:val="0"/>
           <w:bCs w:val="0"/>
-          <w:lang/>
-        </w:rPr>
-      </w:pPr>
-      <w:bookmarkStart w:id="26" w:name="_Toc108612558"/>
+        </w:rPr>
+      </w:pPr>
+      <w:bookmarkStart w:id="27" w:name="_Toc108612558"/>
       <w:r>
         <w:rPr>
           <w:b w:val="0"/>
           <w:bCs w:val="0"/>
-          <w:lang/>
         </w:rPr>
         <w:lastRenderedPageBreak/>
         <w:t>Discussion</w:t>
       </w:r>
-      <w:bookmarkStart w:id="27" w:name="_GoBack"/>
-      <w:bookmarkEnd w:id="26"/>
       <w:bookmarkEnd w:id="27"/>
     </w:p>
     <w:p>
@@ -10269,7 +10363,6 @@
           <w:rFonts w:ascii="Avenir Next LT Pro Light" w:eastAsiaTheme="majorEastAsia" w:hAnsi="Avenir Next LT Pro Light" w:cstheme="majorBidi"/>
           <w:sz w:val="28"/>
           <w:szCs w:val="28"/>
-          <w:lang/>
         </w:rPr>
       </w:pPr>
       <w:r>
@@ -10292,7 +10385,6 @@
           <w:rFonts w:ascii="Avenir Next LT Pro Light" w:eastAsiaTheme="majorEastAsia" w:hAnsi="Avenir Next LT Pro Light" w:cstheme="majorBidi"/>
           <w:sz w:val="28"/>
           <w:szCs w:val="28"/>
-          <w:lang/>
         </w:rPr>
       </w:pPr>
       <w:r>
@@ -10335,14 +10427,12 @@
           <w:rFonts w:ascii="Avenir Next LT Pro Light" w:eastAsiaTheme="majorEastAsia" w:hAnsi="Avenir Next LT Pro Light" w:cstheme="majorBidi"/>
           <w:sz w:val="28"/>
           <w:szCs w:val="28"/>
-          <w:lang/>
         </w:rPr>
       </w:pPr>
       <w:r>
         <w:rPr>
           <w:b/>
           <w:bCs/>
-          <w:lang/>
         </w:rPr>
         <w:br w:type="page"/>
       </w:r>
@@ -10357,7 +10447,6 @@
         <w:rPr>
           <w:b w:val="0"/>
           <w:bCs w:val="0"/>
-          <w:lang/>
         </w:rPr>
       </w:pPr>
       <w:bookmarkStart w:id="28" w:name="_Toc108612559"/>
@@ -10365,34 +10454,25 @@
         <w:rPr>
           <w:b w:val="0"/>
           <w:bCs w:val="0"/>
-          <w:lang/>
         </w:rPr>
         <w:lastRenderedPageBreak/>
         <w:t>Conclusion</w:t>
       </w:r>
       <w:bookmarkEnd w:id="28"/>
     </w:p>
-    <w:p>
-      <w:pPr>
-        <w:rPr>
-          <w:lang/>
-        </w:rPr>
-      </w:pPr>
-    </w:p>
+    <w:p/>
     <w:p>
       <w:pPr>
         <w:rPr>
           <w:rFonts w:ascii="Avenir Next LT Pro Light" w:eastAsiaTheme="majorEastAsia" w:hAnsi="Avenir Next LT Pro Light" w:cstheme="majorBidi"/>
           <w:sz w:val="28"/>
           <w:szCs w:val="28"/>
-          <w:lang/>
         </w:rPr>
       </w:pPr>
       <w:r>
         <w:rPr>
           <w:b/>
           <w:bCs/>
-          <w:lang/>
         </w:rPr>
         <w:br w:type="page"/>
       </w:r>
@@ -10403,7 +10483,6 @@
         <w:rPr>
           <w:b w:val="0"/>
           <w:bCs w:val="0"/>
-          <w:lang/>
         </w:rPr>
       </w:pPr>
       <w:bookmarkStart w:id="29" w:name="_Toc108612560"/>
@@ -10411,7 +10490,6 @@
         <w:rPr>
           <w:b w:val="0"/>
           <w:bCs w:val="0"/>
-          <w:lang/>
         </w:rPr>
         <w:lastRenderedPageBreak/>
         <w:t>References</w:t>
@@ -10551,9 +10629,6 @@
         <w:pBdr>
           <w:bottom w:val="single" w:sz="12" w:space="1" w:color="auto"/>
         </w:pBdr>
-        <w:rPr>
-          <w:lang/>
-        </w:rPr>
       </w:pPr>
     </w:p>
     <w:p>
@@ -10812,8 +10887,7 @@
           <w:lang w:val="en-US"/>
         </w:rPr>
       </w:pPr>
-      <w:bookmarkStart w:id="37" w:name="buxbaum2004"/>
-      <w:bookmarkEnd w:id="36"/>
+      <w:bookmarkStart w:id="37" w:name="bushnell2018"/>
       <w:r>
         <w:rPr>
           <w:rFonts w:ascii="Ebrima" w:hAnsi="Ebrima" w:cs="Arial"/>
@@ -10821,9 +10895,56 @@
           <w:szCs w:val="22"/>
           <w:lang w:val="en-US"/>
         </w:rPr>
+        <w:t xml:space="preserve">Bushnell, C. D., Chaturvedi, S., Gage, K. R., Herson, P. S., Hurn, P. D., Jiménez, M. C., Kittner, S. J., Madsen, T. E., McCullough, L. D., McDermott, M., Reeves, M. J. &amp; Rundek, T. (2018). Sex differences in stroke: Challenges and opportunities. Journal of Cerebral Blood Flow &amp; Metabolism, 38(12), 2179–2191. </w:t>
+      </w:r>
+      <w:hyperlink r:id="rId20" w:history="1">
+        <w:r>
+          <w:rPr>
+            <w:rStyle w:val="Hyperlink"/>
+            <w:rFonts w:ascii="Ebrima" w:hAnsi="Ebrima" w:cs="Arial"/>
+            <w:sz w:val="22"/>
+            <w:szCs w:val="22"/>
+            <w:lang w:val="en-US"/>
+          </w:rPr>
+          <w:t>https://doi.org/10.1177/0271678x18793324</w:t>
+        </w:r>
+      </w:hyperlink>
+      <w:r>
+        <w:rPr>
+          <w:rFonts w:ascii="Ebrima" w:hAnsi="Ebrima" w:cs="Arial"/>
+          <w:sz w:val="22"/>
+          <w:szCs w:val="22"/>
+          <w:lang w:val="en-US"/>
+        </w:rPr>
+        <w:t xml:space="preserve"> </w:t>
+      </w:r>
+    </w:p>
+    <w:p>
+      <w:pPr>
+        <w:pStyle w:val="StandardWeb"/>
+        <w:spacing w:before="0" w:beforeAutospacing="0" w:after="120" w:afterAutospacing="0" w:line="276" w:lineRule="auto"/>
+        <w:ind w:left="720" w:hanging="720"/>
+        <w:jc w:val="both"/>
+        <w:rPr>
+          <w:rFonts w:ascii="Ebrima" w:hAnsi="Ebrima" w:cs="Arial"/>
+          <w:sz w:val="22"/>
+          <w:szCs w:val="22"/>
+          <w:lang w:val="en-US"/>
+        </w:rPr>
+      </w:pPr>
+      <w:bookmarkStart w:id="38" w:name="buxbaum2004"/>
+      <w:bookmarkEnd w:id="36"/>
+      <w:bookmarkEnd w:id="37"/>
+      <w:r>
+        <w:rPr>
+          <w:rFonts w:ascii="Ebrima" w:hAnsi="Ebrima" w:cs="Arial"/>
+          <w:sz w:val="22"/>
+          <w:szCs w:val="22"/>
+          <w:lang w:val="en-US"/>
+        </w:rPr>
         <w:t xml:space="preserve">Buxbaum, L., Ferraro, M., Veramonti, T., Farne, A., Whyte, J., Ladavas, E., Frassinetti, F., &amp; Coslett, H. (2004). Hemispatial neglect: Subtypes, neuroanatomy, and disability. Neurology, 62(5), 749–756. </w:t>
       </w:r>
-      <w:hyperlink r:id="rId20" w:history="1">
+      <w:hyperlink r:id="rId21" w:history="1">
         <w:r>
           <w:rPr>
             <w:rStyle w:val="Hyperlink"/>
@@ -10858,7 +10979,7 @@
           <w:lang w:val="en-US"/>
         </w:rPr>
       </w:pPr>
-      <w:bookmarkStart w:id="38" w:name="corbetta"/>
+      <w:bookmarkStart w:id="39" w:name="corbetta"/>
       <w:r>
         <w:rPr>
           <w:rFonts w:ascii="Ebrima" w:hAnsi="Ebrima" w:cs="Arial"/>
@@ -10868,7 +10989,7 @@
         </w:rPr>
         <w:t xml:space="preserve">Corbetta, M. (2014). Hemispatial Neglect: Clinic, Pathogenesis, and Treatment. Seminars in Neurology, 34(05), 514–523. </w:t>
       </w:r>
-      <w:hyperlink r:id="rId21" w:history="1">
+      <w:hyperlink r:id="rId22" w:history="1">
         <w:r>
           <w:rPr>
             <w:rStyle w:val="Hyperlink"/>
@@ -10893,8 +11014,8 @@
     <w:bookmarkEnd w:id="31"/>
     <w:bookmarkEnd w:id="34"/>
     <w:bookmarkEnd w:id="35"/>
-    <w:bookmarkEnd w:id="37"/>
     <w:bookmarkEnd w:id="38"/>
+    <w:bookmarkEnd w:id="39"/>
     <w:p>
       <w:pPr>
         <w:pStyle w:val="StandardWeb"/>
@@ -10926,7 +11047,7 @@
         </w:rPr>
         <w:t xml:space="preserve">NeuroImage: Clinical, 9, 69–74. </w:t>
       </w:r>
-      <w:hyperlink r:id="rId22" w:history="1">
+      <w:hyperlink r:id="rId23" w:history="1">
         <w:r>
           <w:rPr>
             <w:rStyle w:val="Hyperlink"/>
@@ -10961,7 +11082,7 @@
           <w:lang w:val="en-US"/>
         </w:rPr>
       </w:pPr>
-      <w:bookmarkStart w:id="39" w:name="dehaankarnath2018"/>
+      <w:bookmarkStart w:id="40" w:name="dehaankarnath2018"/>
       <w:bookmarkEnd w:id="32"/>
       <w:r>
         <w:rPr>
@@ -10970,6 +11091,7 @@
           <w:szCs w:val="22"/>
           <w:lang w:val="de-DE"/>
         </w:rPr>
+        <w:lastRenderedPageBreak/>
         <w:t xml:space="preserve">de Haan, B., &amp; Karnath, H. O. (2018). </w:t>
       </w:r>
       <w:r>
@@ -10990,7 +11112,7 @@
         </w:rPr>
         <w:t xml:space="preserve">Neuropsychologia, 115, 5–16. </w:t>
       </w:r>
-      <w:hyperlink r:id="rId23" w:history="1">
+      <w:hyperlink r:id="rId24" w:history="1">
         <w:r>
           <w:rPr>
             <w:rStyle w:val="Hyperlink"/>
@@ -11025,7 +11147,7 @@
           <w:lang w:val="en-US"/>
         </w:rPr>
       </w:pPr>
-      <w:bookmarkStart w:id="40" w:name="feigin2014"/>
+      <w:bookmarkStart w:id="41" w:name="feigin2014"/>
       <w:r>
         <w:rPr>
           <w:rFonts w:ascii="Ebrima" w:hAnsi="Ebrima" w:cs="Arial"/>
@@ -11033,7 +11155,6 @@
           <w:szCs w:val="22"/>
           <w:lang w:val="en-US"/>
         </w:rPr>
-        <w:lastRenderedPageBreak/>
         <w:t xml:space="preserve">Feigin, V. L., Forouzanfar, M. H., Krishnamurthi, R., Mensah, G. A., Connor, M., Bennett, D. A., Moran, A. E., Sacco, R. L., Anderson, L., Truelsen, T., O’Donnell, M., Venketasubramanian, N., Barker-Collo, S., Lawes, C. M. M., Wang, W., Shinohara, Y., Witt, E., Ezzati, M., Naghavi, M., &amp; Murray, C. (2014). </w:t>
       </w:r>
       <w:r>
@@ -11054,7 +11175,7 @@
         </w:rPr>
         <w:t xml:space="preserve">The Lancet, 383(9913), 245–255. </w:t>
       </w:r>
-      <w:hyperlink r:id="rId24" w:history="1">
+      <w:hyperlink r:id="rId25" w:history="1">
         <w:r>
           <w:rPr>
             <w:rStyle w:val="Hyperlink"/>
@@ -11076,8 +11197,8 @@
         <w:t xml:space="preserve"> </w:t>
       </w:r>
     </w:p>
-    <w:bookmarkEnd w:id="39"/>
     <w:bookmarkEnd w:id="40"/>
+    <w:bookmarkEnd w:id="41"/>
     <w:p>
       <w:pPr>
         <w:pStyle w:val="StandardWeb"/>
@@ -11156,7 +11277,7 @@
           <w:szCs w:val="22"/>
         </w:rPr>
       </w:pPr>
-      <w:bookmarkStart w:id="41" w:name="GBDstroke2021"/>
+      <w:bookmarkStart w:id="42" w:name="GBDstroke2021"/>
       <w:r>
         <w:rPr>
           <w:rFonts w:ascii="Ebrima" w:hAnsi="Ebrima" w:cs="Arial"/>
@@ -11165,7 +11286,7 @@
         </w:rPr>
         <w:t xml:space="preserve">GBD 2019 Stroke Collaborators. (2021). Global, regional, and national burden of stroke and its risk factors, 1990–2019: a systematic analysis for the Global Burden of Disease Study 2019. The Lancet Neurology, 20(10), 795–820. </w:t>
       </w:r>
-      <w:hyperlink r:id="rId25" w:history="1">
+      <w:hyperlink r:id="rId26" w:history="1">
         <w:r>
           <w:rPr>
             <w:rStyle w:val="Hyperlink"/>
@@ -11195,38 +11316,173 @@
           <w:rFonts w:ascii="Ebrima" w:hAnsi="Ebrima" w:cs="Arial"/>
           <w:sz w:val="22"/>
           <w:szCs w:val="22"/>
-          <w:lang w:val="en-US"/>
-        </w:rPr>
-      </w:pPr>
-      <w:bookmarkStart w:id="42" w:name="karnathdieterich2006"/>
-      <w:bookmarkEnd w:id="41"/>
+        </w:rPr>
+      </w:pPr>
+      <w:bookmarkStart w:id="43" w:name="gibson2013"/>
       <w:r>
         <w:rPr>
           <w:rFonts w:ascii="Ebrima" w:hAnsi="Ebrima" w:cs="Arial"/>
           <w:sz w:val="22"/>
           <w:szCs w:val="22"/>
-          <w:lang w:val="en-US"/>
-        </w:rPr>
-        <w:t xml:space="preserve">Karnath, H. O., &amp; Dieterich, M. (2006). </w:t>
-      </w:r>
+        </w:rPr>
+        <w:t xml:space="preserve">Gibson, C. L. (2013). Cerebral Ischemic Stroke: is Gender Important? Journal of Cerebral Blood Flow &amp; Metabolism, 33(9), 1355–1361. </w:t>
+      </w:r>
+      <w:hyperlink r:id="rId27" w:history="1">
+        <w:r>
+          <w:rPr>
+            <w:rStyle w:val="Hyperlink"/>
+            <w:rFonts w:ascii="Ebrima" w:hAnsi="Ebrima" w:cs="Arial"/>
+            <w:sz w:val="22"/>
+            <w:szCs w:val="22"/>
+          </w:rPr>
+          <w:t>https://doi.org/10.1038/jcbfm.2013.102</w:t>
+        </w:r>
+      </w:hyperlink>
       <w:r>
         <w:rPr>
           <w:rFonts w:ascii="Ebrima" w:hAnsi="Ebrima" w:cs="Arial"/>
           <w:sz w:val="22"/>
           <w:szCs w:val="22"/>
         </w:rPr>
-        <w:t xml:space="preserve">Spatial neglect—a vestibular disorder? </w:t>
-      </w:r>
-      <w:r>
+        <w:t xml:space="preserve"> </w:t>
+      </w:r>
+    </w:p>
+    <w:p>
+      <w:pPr>
+        <w:pStyle w:val="StandardWeb"/>
+        <w:spacing w:before="0" w:beforeAutospacing="0" w:after="120" w:afterAutospacing="0" w:line="276" w:lineRule="auto"/>
+        <w:ind w:left="720" w:hanging="720"/>
+        <w:jc w:val="both"/>
         <w:rPr>
           <w:rFonts w:ascii="Ebrima" w:hAnsi="Ebrima" w:cs="Arial"/>
           <w:sz w:val="22"/>
           <w:szCs w:val="22"/>
+        </w:rPr>
+      </w:pPr>
+      <w:bookmarkStart w:id="44" w:name="gibson2009"/>
+      <w:r>
+        <w:rPr>
+          <w:rFonts w:ascii="Ebrima" w:hAnsi="Ebrima" w:cs="Arial"/>
+          <w:sz w:val="22"/>
+          <w:szCs w:val="22"/>
+        </w:rPr>
+        <w:t xml:space="preserve">Gibson, C. L., Coomber, B., &amp; Rathbone, J. (2009). Is Progesterone a Candidate Neuroprotective Factor for Treatment following Ischemic Stroke? The Neuroscientist, 15(4), 324–332. </w:t>
+      </w:r>
+      <w:hyperlink r:id="rId28" w:history="1">
+        <w:r>
+          <w:rPr>
+            <w:rStyle w:val="Hyperlink"/>
+            <w:rFonts w:ascii="Ebrima" w:hAnsi="Ebrima" w:cs="Arial"/>
+            <w:sz w:val="22"/>
+            <w:szCs w:val="22"/>
+          </w:rPr>
+          <w:t>https://doi.org/10.1177/1073858409333069</w:t>
+        </w:r>
+      </w:hyperlink>
+      <w:r>
+        <w:rPr>
+          <w:rFonts w:ascii="Ebrima" w:hAnsi="Ebrima" w:cs="Arial"/>
+          <w:sz w:val="22"/>
+          <w:szCs w:val="22"/>
+        </w:rPr>
+        <w:t xml:space="preserve"> </w:t>
+      </w:r>
+    </w:p>
+    <w:p>
+      <w:pPr>
+        <w:pStyle w:val="StandardWeb"/>
+        <w:spacing w:before="0" w:beforeAutospacing="0" w:after="120" w:afterAutospacing="0" w:line="276" w:lineRule="auto"/>
+        <w:ind w:left="720" w:hanging="720"/>
+        <w:jc w:val="both"/>
+        <w:rPr>
+          <w:rFonts w:ascii="Ebrima" w:hAnsi="Ebrima" w:cs="Arial"/>
+          <w:sz w:val="22"/>
+          <w:szCs w:val="22"/>
+        </w:rPr>
+      </w:pPr>
+      <w:bookmarkStart w:id="45" w:name="hendersonlobo2012"/>
+      <w:r>
+        <w:rPr>
+          <w:rFonts w:ascii="Ebrima" w:hAnsi="Ebrima" w:cs="Arial"/>
+          <w:sz w:val="22"/>
+          <w:szCs w:val="22"/>
+          <w:lang w:val="de-DE"/>
+        </w:rPr>
+        <w:t xml:space="preserve">Henderson, V. W., &amp; Lobo, R. A. (2012). </w:t>
+      </w:r>
+      <w:r>
+        <w:rPr>
+          <w:rFonts w:ascii="Ebrima" w:hAnsi="Ebrima" w:cs="Arial"/>
+          <w:sz w:val="22"/>
+          <w:szCs w:val="22"/>
+        </w:rPr>
+        <w:t xml:space="preserve">Hormone therapy and the risk of stroke: perspectives 10 years after the Women's Health Initiative trials. Climacteric, 15(3), 229–234. </w:t>
+      </w:r>
+      <w:hyperlink r:id="rId29" w:history="1">
+        <w:r>
+          <w:rPr>
+            <w:rStyle w:val="Hyperlink"/>
+            <w:rFonts w:ascii="Ebrima" w:hAnsi="Ebrima" w:cs="Arial"/>
+            <w:sz w:val="22"/>
+            <w:szCs w:val="22"/>
+          </w:rPr>
+          <w:t>https://doi.org/10.3109/13697137.2012.656254</w:t>
+        </w:r>
+      </w:hyperlink>
+      <w:r>
+        <w:rPr>
+          <w:rFonts w:ascii="Ebrima" w:hAnsi="Ebrima" w:cs="Arial"/>
+          <w:sz w:val="22"/>
+          <w:szCs w:val="22"/>
+        </w:rPr>
+        <w:t xml:space="preserve"> </w:t>
+      </w:r>
+    </w:p>
+    <w:p>
+      <w:pPr>
+        <w:pStyle w:val="StandardWeb"/>
+        <w:spacing w:before="0" w:beforeAutospacing="0" w:after="120" w:afterAutospacing="0" w:line="276" w:lineRule="auto"/>
+        <w:ind w:left="720" w:hanging="720"/>
+        <w:jc w:val="both"/>
+        <w:rPr>
+          <w:rFonts w:ascii="Ebrima" w:hAnsi="Ebrima" w:cs="Arial"/>
+          <w:sz w:val="22"/>
+          <w:szCs w:val="22"/>
+          <w:lang w:val="en-US"/>
+        </w:rPr>
+      </w:pPr>
+      <w:bookmarkStart w:id="46" w:name="karnathdieterich2006"/>
+      <w:bookmarkEnd w:id="42"/>
+      <w:bookmarkEnd w:id="43"/>
+      <w:bookmarkEnd w:id="44"/>
+      <w:bookmarkEnd w:id="45"/>
+      <w:r>
+        <w:rPr>
+          <w:rFonts w:ascii="Ebrima" w:hAnsi="Ebrima" w:cs="Arial"/>
+          <w:sz w:val="22"/>
+          <w:szCs w:val="22"/>
+          <w:lang w:val="de-DE"/>
+        </w:rPr>
+        <w:t xml:space="preserve">Karnath, H. O., &amp; Dieterich, M. (2006). </w:t>
+      </w:r>
+      <w:r>
+        <w:rPr>
+          <w:rFonts w:ascii="Ebrima" w:hAnsi="Ebrima" w:cs="Arial"/>
+          <w:sz w:val="22"/>
+          <w:szCs w:val="22"/>
+        </w:rPr>
+        <w:t xml:space="preserve">Spatial neglect—a vestibular disorder? </w:t>
+      </w:r>
+      <w:r>
+        <w:rPr>
+          <w:rFonts w:ascii="Ebrima" w:hAnsi="Ebrima" w:cs="Arial"/>
+          <w:sz w:val="22"/>
+          <w:szCs w:val="22"/>
           <w:lang w:val="en-US"/>
         </w:rPr>
         <w:t xml:space="preserve">Brain, 129(2), 293–305. </w:t>
       </w:r>
-      <w:hyperlink r:id="rId26" w:history="1">
+      <w:hyperlink r:id="rId30" w:history="1">
         <w:r>
           <w:rPr>
             <w:rStyle w:val="Hyperlink"/>
@@ -11261,8 +11517,8 @@
           <w:lang w:val="de-DE"/>
         </w:rPr>
       </w:pPr>
-      <w:bookmarkStart w:id="43" w:name="karnath2015"/>
-      <w:bookmarkEnd w:id="42"/>
+      <w:bookmarkStart w:id="47" w:name="karnath2015"/>
+      <w:bookmarkEnd w:id="46"/>
       <w:r>
         <w:rPr>
           <w:rFonts w:ascii="Ebrima" w:hAnsi="Ebrima" w:cs="Arial"/>
@@ -11281,7 +11537,7 @@
         </w:rPr>
         <w:t xml:space="preserve">Neuropsychologia, 75, 61–73. </w:t>
       </w:r>
-      <w:hyperlink r:id="rId27" w:history="1">
+      <w:hyperlink r:id="rId31" w:history="1">
         <w:r>
           <w:rPr>
             <w:rStyle w:val="Hyperlink"/>
@@ -11316,8 +11572,8 @@
           <w:lang w:val="de-DE"/>
         </w:rPr>
       </w:pPr>
-      <w:bookmarkStart w:id="44" w:name="karnathrorden2012"/>
-      <w:bookmarkEnd w:id="43"/>
+      <w:bookmarkStart w:id="48" w:name="karnathrorden2012"/>
+      <w:bookmarkEnd w:id="47"/>
       <w:r>
         <w:rPr>
           <w:rFonts w:ascii="Ebrima" w:hAnsi="Ebrima" w:cs="Arial"/>
@@ -11345,7 +11601,7 @@
         </w:rPr>
         <w:t xml:space="preserve">Neuropsychologia, 50(6), 1010–1017. </w:t>
       </w:r>
-      <w:hyperlink r:id="rId28" w:history="1">
+      <w:hyperlink r:id="rId32" w:history="1">
         <w:r>
           <w:rPr>
             <w:rStyle w:val="Hyperlink"/>
@@ -11357,7 +11613,7 @@
           <w:t>https://doi.org/10.1016/j.neuropsychologia.2011.06.027</w:t>
         </w:r>
       </w:hyperlink>
-      <w:bookmarkEnd w:id="44"/>
+      <w:bookmarkEnd w:id="48"/>
       <w:r>
         <w:rPr>
           <w:rFonts w:ascii="Ebrima" w:hAnsi="Ebrima" w:cs="Arial"/>
@@ -11380,7 +11636,7 @@
           <w:szCs w:val="22"/>
         </w:rPr>
       </w:pPr>
-      <w:bookmarkStart w:id="45" w:name="karnath2019"/>
+      <w:bookmarkStart w:id="49" w:name="karnath2019"/>
       <w:r>
         <w:rPr>
           <w:rFonts w:ascii="Ebrima" w:hAnsi="Ebrima" w:cs="Arial"/>
@@ -11398,7 +11654,7 @@
         </w:rPr>
         <w:t xml:space="preserve">Lesion-Behavior Mapping in Cognitive Neuroscience: A Practical Guide to Univariate and Multivariate Approaches. Spatial Learning and Attention Guidance, 209–238. </w:t>
       </w:r>
-      <w:hyperlink r:id="rId29" w:history="1">
+      <w:hyperlink r:id="rId33" w:history="1">
         <w:r>
           <w:rPr>
             <w:rStyle w:val="Hyperlink"/>
@@ -11430,7 +11686,7 @@
           <w:szCs w:val="22"/>
         </w:rPr>
       </w:pPr>
-      <w:bookmarkStart w:id="46" w:name="katanluft2018"/>
+      <w:bookmarkStart w:id="50" w:name="katanluft2018"/>
       <w:r>
         <w:rPr>
           <w:rFonts w:ascii="Ebrima" w:hAnsi="Ebrima" w:cs="Arial"/>
@@ -11439,7 +11695,7 @@
         </w:rPr>
         <w:t xml:space="preserve">Katan, M., &amp; Luft, A. (2018). Global Burden of Stroke. Seminars in Neurology, 38(02), 208–211. </w:t>
       </w:r>
-      <w:hyperlink r:id="rId30" w:history="1">
+      <w:hyperlink r:id="rId34" w:history="1">
         <w:r>
           <w:rPr>
             <w:rStyle w:val="Hyperlink"/>
@@ -11471,8 +11727,8 @@
           <w:szCs w:val="22"/>
         </w:rPr>
       </w:pPr>
-      <w:bookmarkStart w:id="47" w:name="limalhotra2015"/>
-      <w:bookmarkEnd w:id="46"/>
+      <w:bookmarkStart w:id="51" w:name="limalhotra2015"/>
+      <w:bookmarkEnd w:id="50"/>
       <w:r>
         <w:rPr>
           <w:rFonts w:ascii="Ebrima" w:hAnsi="Ebrima" w:cs="Arial"/>
@@ -11490,7 +11746,7 @@
         </w:rPr>
         <w:t xml:space="preserve">Spatial neglect. Practical Neurology, 15(5), 333–339. </w:t>
       </w:r>
-      <w:hyperlink r:id="rId31" w:history="1">
+      <w:hyperlink r:id="rId35" w:history="1">
         <w:r>
           <w:rPr>
             <w:rStyle w:val="Hyperlink"/>
@@ -11518,16 +11774,128 @@
         <w:jc w:val="both"/>
         <w:rPr>
           <w:rFonts w:ascii="Ebrima" w:hAnsi="Ebrima" w:cs="Arial"/>
-          <w:color w:val="FF0000"/>
           <w:sz w:val="22"/>
           <w:szCs w:val="22"/>
-          <w:lang w:val="en-US"/>
-        </w:rPr>
-      </w:pPr>
-      <w:bookmarkStart w:id="48" w:name="rorden2012"/>
-      <w:bookmarkEnd w:id="33"/>
-      <w:bookmarkEnd w:id="45"/>
-      <w:bookmarkEnd w:id="47"/>
+        </w:rPr>
+      </w:pPr>
+      <w:bookmarkStart w:id="52" w:name="li2005"/>
+      <w:r>
+        <w:rPr>
+          <w:rFonts w:ascii="Ebrima" w:hAnsi="Ebrima" w:cs="Arial"/>
+          <w:sz w:val="22"/>
+          <w:szCs w:val="22"/>
+        </w:rPr>
+        <w:lastRenderedPageBreak/>
+        <w:t xml:space="preserve">Li, H., Pin, S., Zeng, Z., Wang, M. M., Andreasson, K. A., &amp; McCullough, L. D. (2005). Sex differences in cell death. Annals of Neurology, 58(2), 317–321. </w:t>
+      </w:r>
+      <w:hyperlink r:id="rId36" w:history="1">
+        <w:r>
+          <w:rPr>
+            <w:rStyle w:val="Hyperlink"/>
+            <w:rFonts w:ascii="Ebrima" w:hAnsi="Ebrima" w:cs="Arial"/>
+            <w:sz w:val="22"/>
+            <w:szCs w:val="22"/>
+          </w:rPr>
+          <w:t>https://doi.org/10.1002/ana.20538</w:t>
+        </w:r>
+      </w:hyperlink>
+      <w:r>
+        <w:rPr>
+          <w:rFonts w:ascii="Ebrima" w:hAnsi="Ebrima" w:cs="Arial"/>
+          <w:sz w:val="22"/>
+          <w:szCs w:val="22"/>
+        </w:rPr>
+        <w:t xml:space="preserve"> </w:t>
+      </w:r>
+    </w:p>
+    <w:p>
+      <w:pPr>
+        <w:pStyle w:val="StandardWeb"/>
+        <w:spacing w:before="0" w:beforeAutospacing="0" w:after="120" w:afterAutospacing="0" w:line="276" w:lineRule="auto"/>
+        <w:ind w:left="720" w:hanging="720"/>
+        <w:jc w:val="both"/>
+        <w:rPr>
+          <w:rFonts w:ascii="Ebrima" w:hAnsi="Ebrima" w:cs="Arial"/>
+          <w:sz w:val="22"/>
+          <w:szCs w:val="22"/>
+          <w:lang w:val="en-US"/>
+        </w:rPr>
+      </w:pPr>
+      <w:bookmarkStart w:id="53" w:name="liu2010"/>
+      <w:r>
+        <w:rPr>
+          <w:rFonts w:ascii="Ebrima" w:hAnsi="Ebrima" w:cs="Arial"/>
+          <w:sz w:val="22"/>
+          <w:szCs w:val="22"/>
+          <w:lang w:val="en-US"/>
+        </w:rPr>
+        <w:t>Liu, M., Kelley, M. H., Herson, P. S., &amp; Hurn, P. D. (2010). Neuroprotection of Sex Steroids. Minerva Endocrinologica, 35(2), 127–143.</w:t>
+      </w:r>
+      <w:r>
+        <w:rPr>
+          <w:rFonts w:ascii="Ebrima" w:hAnsi="Ebrima" w:cs="Arial"/>
+          <w:sz w:val="22"/>
+          <w:szCs w:val="22"/>
+          <w:lang w:val="en-US"/>
+        </w:rPr>
+        <w:t xml:space="preserve"> </w:t>
+      </w:r>
+    </w:p>
+    <w:p>
+      <w:pPr>
+        <w:pStyle w:val="StandardWeb"/>
+        <w:spacing w:before="0" w:beforeAutospacing="0" w:after="120" w:afterAutospacing="0" w:line="276" w:lineRule="auto"/>
+        <w:ind w:left="720" w:hanging="720"/>
+        <w:jc w:val="both"/>
+        <w:rPr>
+          <w:rFonts w:ascii="Ebrima" w:hAnsi="Ebrima" w:cs="Arial"/>
+          <w:sz w:val="22"/>
+          <w:szCs w:val="22"/>
+        </w:rPr>
+      </w:pPr>
+      <w:bookmarkStart w:id="54" w:name="liu2008"/>
+      <w:bookmarkEnd w:id="53"/>
+      <w:r>
+        <w:rPr>
+          <w:rFonts w:ascii="Ebrima" w:hAnsi="Ebrima" w:cs="Arial"/>
+          <w:sz w:val="22"/>
+          <w:szCs w:val="22"/>
+        </w:rPr>
+        <w:t xml:space="preserve">Liu, M., Oyarzabal, E. A., Yang, R., Murphy, S. J., &amp; Hurn, P. D. (2008). A novel method for assessing sex-specific and genotype-specific response to injury in astrocyte culture. Journal of Neuroscience Methods, 171(2), 214–217. </w:t>
+      </w:r>
+      <w:hyperlink r:id="rId37" w:history="1">
+        <w:r>
+          <w:rPr>
+            <w:rStyle w:val="Hyperlink"/>
+            <w:rFonts w:ascii="Ebrima" w:hAnsi="Ebrima" w:cs="Arial"/>
+            <w:sz w:val="22"/>
+            <w:szCs w:val="22"/>
+          </w:rPr>
+          <w:t>https://doi.org/10.1016/j.jneumeth.2008.03.002</w:t>
+        </w:r>
+      </w:hyperlink>
+      <w:r>
+        <w:rPr>
+          <w:rFonts w:ascii="Ebrima" w:hAnsi="Ebrima" w:cs="Arial"/>
+          <w:sz w:val="22"/>
+          <w:szCs w:val="22"/>
+        </w:rPr>
+        <w:t xml:space="preserve"> </w:t>
+      </w:r>
+    </w:p>
+    <w:p>
+      <w:pPr>
+        <w:pStyle w:val="StandardWeb"/>
+        <w:spacing w:before="0" w:beforeAutospacing="0" w:after="120" w:afterAutospacing="0" w:line="276" w:lineRule="auto"/>
+        <w:ind w:left="720" w:hanging="720"/>
+        <w:jc w:val="both"/>
+        <w:rPr>
+          <w:rFonts w:ascii="Ebrima" w:hAnsi="Ebrima" w:cs="Arial"/>
+          <w:sz w:val="22"/>
+          <w:szCs w:val="22"/>
+        </w:rPr>
+      </w:pPr>
+      <w:bookmarkStart w:id="55" w:name="liuyang2013"/>
       <w:r>
         <w:rPr>
           <w:rFonts w:ascii="Ebrima" w:hAnsi="Ebrima" w:cs="Arial"/>
@@ -11535,18 +11903,118 @@
           <w:szCs w:val="22"/>
           <w:lang w:val="de-DE"/>
         </w:rPr>
-        <w:t xml:space="preserve">Rorden, C., Bonilha, L., Fridriksson, J., Bender, B., &amp; Karnath, H. O. (2012). </w:t>
+        <w:t xml:space="preserve">Liu, R., &amp; Yang, S.-H. (2013). </w:t>
       </w:r>
       <w:r>
         <w:rPr>
           <w:rFonts w:ascii="Ebrima" w:hAnsi="Ebrima" w:cs="Arial"/>
           <w:sz w:val="22"/>
           <w:szCs w:val="22"/>
+        </w:rPr>
+        <w:t xml:space="preserve">Window of opportunity: Estrogen as a treatment for ischemic stroke. Brain Research, 1514, 83–90. </w:t>
+      </w:r>
+      <w:hyperlink r:id="rId38" w:history="1">
+        <w:r>
+          <w:rPr>
+            <w:rStyle w:val="Hyperlink"/>
+            <w:rFonts w:ascii="Ebrima" w:hAnsi="Ebrima" w:cs="Arial"/>
+            <w:sz w:val="22"/>
+            <w:szCs w:val="22"/>
+          </w:rPr>
+          <w:t>https://doi.org/10.1016/j.brainres.2013.01.023</w:t>
+        </w:r>
+      </w:hyperlink>
+      <w:r>
+        <w:rPr>
+          <w:rFonts w:ascii="Ebrima" w:hAnsi="Ebrima" w:cs="Arial"/>
+          <w:sz w:val="22"/>
+          <w:szCs w:val="22"/>
+        </w:rPr>
+        <w:t xml:space="preserve"> </w:t>
+      </w:r>
+    </w:p>
+    <w:p>
+      <w:pPr>
+        <w:pStyle w:val="StandardWeb"/>
+        <w:spacing w:before="0" w:beforeAutospacing="0" w:after="120" w:afterAutospacing="0" w:line="276" w:lineRule="auto"/>
+        <w:ind w:left="720" w:hanging="720"/>
+        <w:jc w:val="both"/>
+        <w:rPr>
+          <w:rFonts w:ascii="Ebrima" w:hAnsi="Ebrima" w:cs="Arial"/>
+          <w:sz w:val="22"/>
+          <w:szCs w:val="22"/>
+        </w:rPr>
+      </w:pPr>
+      <w:bookmarkStart w:id="56" w:name="manwani2014"/>
+      <w:bookmarkEnd w:id="55"/>
+      <w:r>
+        <w:rPr>
+          <w:rFonts w:ascii="Ebrima" w:hAnsi="Ebrima" w:cs="Arial"/>
+          <w:sz w:val="22"/>
+          <w:szCs w:val="22"/>
+        </w:rPr>
+        <w:t xml:space="preserve">Manwani, B., Bentivegna, K., Benashski, S. E., Venna, V. R., Xu, Y., Arnold, A. P., &amp; McCullough, L. D. (2014). Sex Differences in Ischemic Stroke Sensitivity Are Influenced by Gonadal Hormones, Not by Sex Chromosome Complement. Journal of Cerebral Blood Flow &amp; Metabolism, 35(2), 221–229. </w:t>
+      </w:r>
+      <w:hyperlink r:id="rId39" w:history="1">
+        <w:r>
+          <w:rPr>
+            <w:rStyle w:val="Hyperlink"/>
+            <w:rFonts w:ascii="Ebrima" w:hAnsi="Ebrima" w:cs="Arial"/>
+            <w:sz w:val="22"/>
+            <w:szCs w:val="22"/>
+          </w:rPr>
+          <w:t>https://doi.org/10.1038/jcbfm.2014.186</w:t>
+        </w:r>
+      </w:hyperlink>
+      <w:r>
+        <w:rPr>
+          <w:rFonts w:ascii="Ebrima" w:hAnsi="Ebrima" w:cs="Arial"/>
+          <w:sz w:val="22"/>
+          <w:szCs w:val="22"/>
+        </w:rPr>
+        <w:t xml:space="preserve"> </w:t>
+      </w:r>
+    </w:p>
+    <w:p>
+      <w:pPr>
+        <w:pStyle w:val="StandardWeb"/>
+        <w:spacing w:before="0" w:beforeAutospacing="0" w:after="120" w:afterAutospacing="0" w:line="276" w:lineRule="auto"/>
+        <w:ind w:left="720" w:hanging="720"/>
+        <w:jc w:val="both"/>
+        <w:rPr>
+          <w:rFonts w:ascii="Ebrima" w:hAnsi="Ebrima" w:cs="Arial"/>
+          <w:color w:val="FF0000"/>
+          <w:sz w:val="22"/>
+          <w:szCs w:val="22"/>
+          <w:lang w:val="en-US"/>
+        </w:rPr>
+      </w:pPr>
+      <w:bookmarkStart w:id="57" w:name="rorden2012"/>
+      <w:bookmarkEnd w:id="33"/>
+      <w:bookmarkEnd w:id="49"/>
+      <w:bookmarkEnd w:id="51"/>
+      <w:bookmarkEnd w:id="52"/>
+      <w:bookmarkEnd w:id="54"/>
+      <w:bookmarkEnd w:id="56"/>
+      <w:r>
+        <w:rPr>
+          <w:rFonts w:ascii="Ebrima" w:hAnsi="Ebrima" w:cs="Arial"/>
+          <w:sz w:val="22"/>
+          <w:szCs w:val="22"/>
+          <w:lang w:val="de-DE"/>
+        </w:rPr>
+        <w:t xml:space="preserve">Rorden, C., Bonilha, L., Fridriksson, J., Bender, B., &amp; Karnath, H. O. (2012). </w:t>
+      </w:r>
+      <w:r>
+        <w:rPr>
+          <w:rFonts w:ascii="Ebrima" w:hAnsi="Ebrima" w:cs="Arial"/>
+          <w:sz w:val="22"/>
+          <w:szCs w:val="22"/>
           <w:lang w:val="en-US"/>
         </w:rPr>
         <w:t xml:space="preserve">Age-specific CT and MRI templates for spatial normalization. NeuroImage, 61(4), 957–965. </w:t>
       </w:r>
-      <w:hyperlink r:id="rId32" w:history="1">
+      <w:hyperlink r:id="rId40" w:history="1">
         <w:r>
           <w:rPr>
             <w:rStyle w:val="Hyperlink"/>
@@ -11571,29 +12039,34 @@
     </w:p>
     <w:p>
       <w:pPr>
-        <w:rPr>
-          <w:lang w:val="en-US"/>
-        </w:rPr>
-      </w:pPr>
-      <w:bookmarkStart w:id="49" w:name="rordenbrett2000"/>
-      <w:bookmarkEnd w:id="48"/>
-      <w:r>
-        <w:rPr>
-          <w:lang w:val="en-US"/>
-        </w:rPr>
-        <w:t xml:space="preserve">Rorden, C., &amp; Brett, M. (2000). </w:t>
-      </w:r>
-      <w:r>
-        <w:rPr>
-          <w:lang w:val="en-US"/>
-        </w:rPr>
-        <w:t xml:space="preserve">Stereotaxic Display of Brain Lesions. Behavioural Neurology, 12(4), 191–200. </w:t>
-      </w:r>
-      <w:hyperlink r:id="rId33" w:history="1">
+        <w:pStyle w:val="StandardWeb"/>
+        <w:spacing w:before="0" w:beforeAutospacing="0" w:after="120" w:afterAutospacing="0" w:line="276" w:lineRule="auto"/>
+        <w:ind w:left="720" w:hanging="720"/>
+        <w:jc w:val="both"/>
+        <w:rPr>
+          <w:rFonts w:ascii="Ebrima" w:hAnsi="Ebrima" w:cs="Arial"/>
+          <w:color w:val="FF0000"/>
+          <w:sz w:val="22"/>
+          <w:szCs w:val="22"/>
+          <w:lang w:val="en-US"/>
+        </w:rPr>
+      </w:pPr>
+      <w:r>
+        <w:rPr>
+          <w:rFonts w:ascii="Ebrima" w:hAnsi="Ebrima" w:cs="Arial"/>
+          <w:sz w:val="22"/>
+          <w:szCs w:val="22"/>
+          <w:lang w:val="en-US"/>
+        </w:rPr>
+        <w:t xml:space="preserve">Rorden, C., &amp; Brett, M. (2000). Stereotaxic Display of Brain Lesions. Behavioural Neurology, 12(4), 191–200. </w:t>
+      </w:r>
+      <w:hyperlink r:id="rId41" w:history="1">
         <w:r>
           <w:rPr>
             <w:rStyle w:val="Hyperlink"/>
-            <w:rFonts w:ascii="Ebrima" w:hAnsi="Ebrima"/>
+            <w:rFonts w:ascii="Ebrima" w:hAnsi="Ebrima" w:cs="Arial"/>
+            <w:sz w:val="22"/>
+            <w:szCs w:val="22"/>
             <w:lang w:val="en-US"/>
           </w:rPr>
           <w:t>https://doi.org/10.1155/2000/421719</w:t>
@@ -11601,6 +12074,10 @@
       </w:hyperlink>
       <w:r>
         <w:rPr>
+          <w:rFonts w:ascii="Ebrima" w:hAnsi="Ebrima" w:cs="Arial"/>
+          <w:color w:val="FF0000"/>
+          <w:sz w:val="22"/>
+          <w:szCs w:val="22"/>
           <w:lang w:val="en-US"/>
         </w:rPr>
         <w:t xml:space="preserve"> </w:t>
@@ -11620,14 +12097,14 @@
           <w:lang w:val="en-US"/>
         </w:rPr>
       </w:pPr>
-      <w:bookmarkStart w:id="50" w:name="rordenkarnath2010"/>
-      <w:bookmarkEnd w:id="49"/>
+      <w:bookmarkStart w:id="58" w:name="rordenkarnath2010"/>
+      <w:bookmarkEnd w:id="57"/>
       <w:r>
         <w:rPr>
           <w:rFonts w:ascii="Ebrima" w:hAnsi="Ebrima" w:cs="Arial"/>
           <w:sz w:val="22"/>
           <w:szCs w:val="22"/>
-          <w:lang w:val="en-US"/>
+          <w:lang w:val="de-DE"/>
         </w:rPr>
         <w:t xml:space="preserve">Rorden, C., &amp; Karnath, H. O. (2010). </w:t>
       </w:r>
@@ -11679,7 +12156,7 @@
         </w:rPr>
         <w:t xml:space="preserve">(9), 2758–2763. </w:t>
       </w:r>
-      <w:hyperlink r:id="rId34" w:history="1">
+      <w:hyperlink r:id="rId42" w:history="1">
         <w:r>
           <w:rPr>
             <w:rStyle w:val="Hyperlink"/>
@@ -11705,9 +12182,9 @@
           <w:lang w:val="en-US"/>
         </w:rPr>
       </w:pPr>
-      <w:bookmarkStart w:id="51" w:name="stone1993"/>
-      <w:bookmarkStart w:id="52" w:name="weintraubmesulam1985"/>
-      <w:bookmarkEnd w:id="50"/>
+      <w:bookmarkStart w:id="59" w:name="weintraubmesulam1985"/>
+      <w:bookmarkStart w:id="60" w:name="stone1993"/>
+      <w:bookmarkEnd w:id="58"/>
       <w:r>
         <w:rPr>
           <w:rFonts w:ascii="Ebrima" w:hAnsi="Ebrima" w:cs="Arial"/>
@@ -11726,7 +12203,7 @@
         </w:rPr>
         <w:t xml:space="preserve">Age and Ageing, 22(1), 46–52. </w:t>
       </w:r>
-      <w:hyperlink r:id="rId35" w:history="1">
+      <w:hyperlink r:id="rId43" w:history="1">
         <w:r>
           <w:rPr>
             <w:rStyle w:val="Hyperlink"/>
@@ -11758,30 +12235,71 @@
           <w:rFonts w:ascii="Ebrima" w:hAnsi="Ebrima" w:cs="Arial"/>
           <w:sz w:val="22"/>
           <w:szCs w:val="22"/>
-          <w:lang w:val="en-US"/>
-        </w:rPr>
-      </w:pPr>
-      <w:bookmarkStart w:id="53" w:name="tenbrink2016"/>
+        </w:rPr>
+      </w:pPr>
+      <w:bookmarkStart w:id="61" w:name="suzuki2009"/>
       <w:r>
         <w:rPr>
           <w:rFonts w:ascii="Ebrima" w:hAnsi="Ebrima" w:cs="Arial"/>
           <w:sz w:val="22"/>
           <w:szCs w:val="22"/>
-          <w:lang w:val="en-US"/>
-        </w:rPr>
-        <w:lastRenderedPageBreak/>
-        <w:t xml:space="preserve">Ten Brink, A. F., Verwer, J. H., Biesbroek, J. M., Visser-Meily, J. M. A., &amp; Nijboer, T. C. W. (2016). </w:t>
-      </w:r>
+        </w:rPr>
+        <w:t xml:space="preserve">Suzuki, S., Brown, C. M., &amp; Wise, P. M. (2009). Neuroprotective effects of estrogens following ischemic stroke. Frontiers in Neuroendocrinology, 30(2), 201–211. </w:t>
+      </w:r>
+      <w:hyperlink r:id="rId44" w:history="1">
+        <w:r>
+          <w:rPr>
+            <w:rStyle w:val="Hyperlink"/>
+            <w:rFonts w:ascii="Ebrima" w:hAnsi="Ebrima" w:cs="Arial"/>
+            <w:sz w:val="22"/>
+            <w:szCs w:val="22"/>
+          </w:rPr>
+          <w:t>https://doi.org/10.1016/j.yfrne.2009.04.007</w:t>
+        </w:r>
+      </w:hyperlink>
       <w:r>
         <w:rPr>
           <w:rFonts w:ascii="Ebrima" w:hAnsi="Ebrima" w:cs="Arial"/>
           <w:sz w:val="22"/>
           <w:szCs w:val="22"/>
+        </w:rPr>
+        <w:t xml:space="preserve"> </w:t>
+      </w:r>
+    </w:p>
+    <w:p>
+      <w:pPr>
+        <w:pStyle w:val="StandardWeb"/>
+        <w:spacing w:before="0" w:beforeAutospacing="0" w:after="120" w:afterAutospacing="0" w:line="276" w:lineRule="auto"/>
+        <w:ind w:left="720" w:hanging="720"/>
+        <w:jc w:val="both"/>
+        <w:rPr>
+          <w:rFonts w:ascii="Ebrima" w:hAnsi="Ebrima" w:cs="Arial"/>
+          <w:sz w:val="22"/>
+          <w:szCs w:val="22"/>
+          <w:lang w:val="en-US"/>
+        </w:rPr>
+      </w:pPr>
+      <w:bookmarkStart w:id="62" w:name="tenbrink2016"/>
+      <w:bookmarkEnd w:id="61"/>
+      <w:r>
+        <w:rPr>
+          <w:rFonts w:ascii="Ebrima" w:hAnsi="Ebrima" w:cs="Arial"/>
+          <w:sz w:val="22"/>
+          <w:szCs w:val="22"/>
+          <w:lang w:val="en-US"/>
+        </w:rPr>
+        <w:t xml:space="preserve">Ten Brink, A. F., Verwer, J. H., Biesbroek, J. M., Visser-Meily, J. M. A., &amp; Nijboer, T. C. W. (2016). </w:t>
+      </w:r>
+      <w:r>
+        <w:rPr>
+          <w:rFonts w:ascii="Ebrima" w:hAnsi="Ebrima" w:cs="Arial"/>
+          <w:sz w:val="22"/>
+          <w:szCs w:val="22"/>
           <w:lang w:val="en-US"/>
         </w:rPr>
         <w:t xml:space="preserve">Differences between left- and right-sided neglect revisited: A large cohort study across multiple domains. Journal of Clinical and Experimental Neuropsychology, 39(7), 707–723. </w:t>
       </w:r>
-      <w:hyperlink r:id="rId36" w:history="1">
+      <w:hyperlink r:id="rId45" w:history="1">
         <w:r>
           <w:rPr>
             <w:rStyle w:val="Hyperlink"/>
@@ -11803,8 +12321,8 @@
         <w:t xml:space="preserve"> </w:t>
       </w:r>
     </w:p>
-    <w:bookmarkEnd w:id="51"/>
-    <w:bookmarkEnd w:id="53"/>
+    <w:bookmarkEnd w:id="60"/>
+    <w:bookmarkEnd w:id="62"/>
     <w:p>
       <w:pPr>
         <w:pStyle w:val="StandardWeb"/>
@@ -11822,7 +12340,7 @@
           <w:rFonts w:ascii="Ebrima" w:hAnsi="Ebrima" w:cs="Arial"/>
           <w:sz w:val="22"/>
           <w:szCs w:val="22"/>
-          <w:lang w:val="en-US"/>
+          <w:lang w:val="de-DE"/>
         </w:rPr>
         <w:t xml:space="preserve">Weintraub, S., &amp; Mesulam, M. M. (1985). </w:t>
       </w:r>
@@ -11835,7 +12353,6 @@
         <w:t xml:space="preserve">Mental state assessment of the young and elderly adults in behavioral neurology. In M. M. Mesulam (Ed.), Principles of Behavioral Neurology (pp. 71–123). Philadelphia, PA: FA Davis </w:t>
       </w:r>
     </w:p>
-    <w:bookmarkEnd w:id="52"/>
     <w:p>
       <w:pPr>
         <w:pStyle w:val="StandardWeb"/>
@@ -11848,7 +12365,46 @@
           <w:szCs w:val="22"/>
         </w:rPr>
       </w:pPr>
-    </w:p>
+      <w:bookmarkStart w:id="63" w:name="wise2001"/>
+      <w:r>
+        <w:rPr>
+          <w:rFonts w:ascii="Ebrima" w:hAnsi="Ebrima" w:cs="Arial"/>
+          <w:sz w:val="22"/>
+          <w:szCs w:val="22"/>
+        </w:rPr>
+        <w:t xml:space="preserve">Wise, P. M., Dubal, D. B., Wilson, M. E., Rau, S. W., Böttner, M., &amp; Rosewell, K. L. (2001). Estradiol is a protective factor in the adult and aging brain: understanding of mechanisms </w:t>
+      </w:r>
+      <w:r>
+        <w:rPr>
+          <w:rFonts w:ascii="Ebrima" w:hAnsi="Ebrima" w:cs="Arial"/>
+          <w:sz w:val="22"/>
+          <w:szCs w:val="22"/>
+        </w:rPr>
+        <w:lastRenderedPageBreak/>
+        <w:t xml:space="preserve">derived from in vivo and in vitro studies. Brain Research Reviews, 37(1-3), 313–319. </w:t>
+      </w:r>
+      <w:hyperlink r:id="rId46" w:history="1">
+        <w:r>
+          <w:rPr>
+            <w:rStyle w:val="Hyperlink"/>
+            <w:rFonts w:ascii="Ebrima" w:hAnsi="Ebrima" w:cs="Arial"/>
+            <w:sz w:val="22"/>
+            <w:szCs w:val="22"/>
+          </w:rPr>
+          <w:t>https://doi.org/10.1016/s0165-0173(01)00136-9</w:t>
+        </w:r>
+      </w:hyperlink>
+      <w:r>
+        <w:rPr>
+          <w:rFonts w:ascii="Ebrima" w:hAnsi="Ebrima" w:cs="Arial"/>
+          <w:sz w:val="22"/>
+          <w:szCs w:val="22"/>
+        </w:rPr>
+        <w:t xml:space="preserve"> </w:t>
+      </w:r>
+    </w:p>
+    <w:bookmarkEnd w:id="59"/>
+    <w:bookmarkEnd w:id="63"/>
     <w:p>
       <w:pPr>
         <w:pStyle w:val="StandardWeb"/>
@@ -11864,18 +12420,29 @@
     </w:p>
     <w:p>
       <w:pPr>
+        <w:pStyle w:val="StandardWeb"/>
+        <w:spacing w:before="0" w:beforeAutospacing="0" w:after="120" w:afterAutospacing="0" w:line="276" w:lineRule="auto"/>
+        <w:ind w:left="720" w:hanging="720"/>
+        <w:jc w:val="both"/>
+        <w:rPr>
+          <w:rFonts w:ascii="Ebrima" w:hAnsi="Ebrima" w:cs="Arial"/>
+          <w:sz w:val="22"/>
+          <w:szCs w:val="22"/>
+        </w:rPr>
+      </w:pPr>
+    </w:p>
+    <w:p>
+      <w:pPr>
         <w:rPr>
           <w:rFonts w:ascii="Avenir Next LT Pro Light" w:eastAsiaTheme="majorEastAsia" w:hAnsi="Avenir Next LT Pro Light" w:cstheme="majorBidi"/>
           <w:sz w:val="28"/>
           <w:szCs w:val="28"/>
-          <w:lang/>
         </w:rPr>
       </w:pPr>
       <w:r>
         <w:rPr>
           <w:b/>
           <w:bCs/>
-          <w:lang/>
         </w:rPr>
         <w:br w:type="page"/>
       </w:r>
@@ -11886,51 +12453,31 @@
         <w:rPr>
           <w:b w:val="0"/>
           <w:bCs w:val="0"/>
-          <w:lang/>
-        </w:rPr>
-      </w:pPr>
-      <w:bookmarkStart w:id="54" w:name="_Toc108612561"/>
+        </w:rPr>
+      </w:pPr>
+      <w:bookmarkStart w:id="64" w:name="_Toc108612561"/>
       <w:r>
         <w:rPr>
           <w:b w:val="0"/>
           <w:bCs w:val="0"/>
-          <w:lang/>
         </w:rPr>
         <w:lastRenderedPageBreak/>
         <w:t>Appendix</w:t>
       </w:r>
-      <w:bookmarkEnd w:id="54"/>
-    </w:p>
-    <w:p>
-      <w:pPr>
-        <w:rPr>
-          <w:lang/>
-        </w:rPr>
-      </w:pPr>
-    </w:p>
+      <w:bookmarkEnd w:id="64"/>
+    </w:p>
+    <w:p/>
     <w:p>
       <w:pPr>
         <w:pStyle w:val="berschrift3"/>
-        <w:rPr>
-          <w:lang/>
-        </w:rPr>
-      </w:pPr>
-      <w:bookmarkStart w:id="55" w:name="_Toc108612562"/>
-      <w:r>
-        <w:rPr>
-          <w:lang/>
-        </w:rPr>
+      </w:pPr>
+      <w:bookmarkStart w:id="65" w:name="_Toc108612562"/>
+      <w:r>
         <w:t>Appendix A: List of Abbreviations</w:t>
       </w:r>
-      <w:bookmarkEnd w:id="55"/>
-    </w:p>
-    <w:p>
-      <w:pPr>
-        <w:rPr>
-          <w:lang/>
-        </w:rPr>
-      </w:pPr>
-    </w:p>
+      <w:bookmarkEnd w:id="65"/>
+    </w:p>
+    <w:p/>
     <w:tbl>
       <w:tblPr>
         <w:tblStyle w:val="Tabellenraster"/>
@@ -11947,15 +12494,7 @@
             <w:tcW w:w="4531" w:type="dxa"/>
           </w:tcPr>
           <w:p>
-            <w:pPr>
-              <w:rPr>
-                <w:lang/>
-              </w:rPr>
-            </w:pPr>
-            <w:r>
-              <w:rPr>
-                <w:lang/>
-              </w:rPr>
+            <w:r>
               <w:t>CoC</w:t>
             </w:r>
           </w:p>
@@ -11965,28 +12504,14 @@
             <w:tcW w:w="4531" w:type="dxa"/>
           </w:tcPr>
           <w:p>
-            <w:pPr>
-              <w:rPr>
-                <w:lang/>
-              </w:rPr>
-            </w:pPr>
-            <w:r>
-              <w:rPr>
-                <w:lang/>
-              </w:rPr>
+            <w:r>
               <w:t>Centre of Cancellation</w:t>
             </w:r>
           </w:p>
         </w:tc>
       </w:tr>
     </w:tbl>
-    <w:p>
-      <w:pPr>
-        <w:rPr>
-          <w:lang/>
-        </w:rPr>
-      </w:pPr>
-    </w:p>
+    <w:p/>
     <w:p/>
     <w:sectPr>
       <w:pgSz w:w="11906" w:h="16838"/>
@@ -13365,7 +13890,6 @@
   <w:style w:type="character" w:default="1" w:styleId="Absatz-Standardschriftart">
     <w:name w:val="Default Paragraph Font"/>
     <w:uiPriority w:val="1"/>
-    <w:semiHidden/>
     <w:unhideWhenUsed/>
   </w:style>
   <w:style w:type="table" w:default="1" w:styleId="NormaleTabelle">
@@ -14318,7 +14842,7 @@
 </file>
 
 <file path=customXml/itemProps1.xml><?xml version="1.0" encoding="utf-8"?>
-<ds:datastoreItem xmlns:ds="http://schemas.openxmlformats.org/officeDocument/2006/customXml" ds:itemID="{48272689-1DC0-4E88-9539-F7BB990DA354}">
+<ds:datastoreItem xmlns:ds="http://schemas.openxmlformats.org/officeDocument/2006/customXml" ds:itemID="{71F05EFB-DD78-4134-8DD5-CA7515FCEE9A}">
   <ds:schemaRefs>
     <ds:schemaRef ds:uri="http://schemas.openxmlformats.org/officeDocument/2006/bibliography"/>
   </ds:schemaRefs>

</xml_diff>

<commit_message>
wrote some results, added pics
</commit_message>
<xml_diff>
--- a/thesis_wip.docx
+++ b/thesis_wip.docx
@@ -11915,24 +11915,39 @@
       </w:r>
     </w:p>
     <w:p>
-      <w:pPr>
-        <w:rPr>
-          <w:lang w:val="en-US"/>
-        </w:rPr>
-      </w:pPr>
-      <w:r>
-        <w:rPr>
-          <w:lang w:val="en-US"/>
-        </w:rPr>
-        <w:t>The</w:t>
-      </w:r>
-    </w:p>
-    <w:p>
-      <w:pPr>
-        <w:rPr>
-          <w:lang w:val="en-US"/>
-        </w:rPr>
-      </w:pPr>
+      <w:r>
+        <w:rPr>
+          <w:highlight w:val="yellow"/>
+        </w:rPr>
+        <w:t>Figures ?? and ??</w:t>
+      </w:r>
+      <w:r>
+        <w:t xml:space="preserve"> depict the voxels whose damage status was significantly correlated with worse behavioural scores, as assessed via VLBM </w:t>
+      </w:r>
+      <w:r>
+        <w:t>analyses using mass-univariate general linear models</w:t>
+      </w:r>
+      <w:r>
+        <w:t xml:space="preserve">. In the female patient subgroup, a total of 323 voxels clustered around </w:t>
+      </w:r>
+      <w:r>
+        <w:rPr>
+          <w:highlight w:val="yellow"/>
+        </w:rPr>
+        <w:t>(coordinates, anatomical description)</w:t>
+      </w:r>
+      <w:r>
+        <w:t xml:space="preserve"> reached significance. In the male subsample, damage to a population of 273 voxels clustered around </w:t>
+      </w:r>
+      <w:r>
+        <w:rPr>
+          <w:highlight w:val="yellow"/>
+        </w:rPr>
+        <w:t>(coordinates, anatomical description)</w:t>
+      </w:r>
+      <w:r>
+        <w:t xml:space="preserve"> were significantly associated with pathological behaviour.</w:t>
+      </w:r>
     </w:p>
     <w:p>
       <w:pPr>
@@ -11984,18 +11999,172 @@
       <w:proofErr w:type="spellEnd"/>
     </w:p>
     <w:p>
+      <w:r>
+        <w:rPr>
+          <w:highlight w:val="yellow"/>
+          <w:lang w:val="en-US"/>
+        </w:rPr>
+        <w:t>Figure ??</w:t>
+      </w:r>
+      <w:r>
+        <w:rPr>
+          <w:lang w:val="en-US"/>
+        </w:rPr>
+        <w:t xml:space="preserve"> illustrates the </w:t>
+      </w:r>
+      <w:r>
+        <w:t>percentage of disconnected fibres for every WM voxel</w:t>
+      </w:r>
+      <w:r>
+        <w:t xml:space="preserve"> across the patient sample. Darker/colder colours indicate a lower percentage, whereas brighter/warmer colours represent a higher percentage of disconnected fibres within the sample. </w:t>
+      </w:r>
+      <w:r>
+        <w:rPr>
+          <w:highlight w:val="yellow"/>
+        </w:rPr>
+        <w:t>(description)</w:t>
+      </w:r>
+    </w:p>
+    <w:p>
+      <w:pPr>
+        <w:rPr>
+          <w:lang w:val="en-US"/>
+        </w:rPr>
+      </w:pPr>
+      <w:r>
+        <w:t xml:space="preserve">To allow for easier comparison between the groups, the results from </w:t>
+      </w:r>
+      <w:r>
+        <w:rPr>
+          <w:highlight w:val="yellow"/>
+        </w:rPr>
+        <w:t>(one above)</w:t>
+      </w:r>
+      <w:r>
+        <w:t xml:space="preserve"> were thresholded</w:t>
+      </w:r>
+      <w:r>
+        <w:t xml:space="preserve"> in </w:t>
+      </w:r>
+      <w:r>
+        <w:rPr>
+          <w:highlight w:val="yellow"/>
+        </w:rPr>
+        <w:t>figure ???</w:t>
+      </w:r>
+      <w:r>
+        <w:t>, such that only the fibres that were d</w:t>
+      </w:r>
+      <w:r>
+        <w:t>isconnected</w:t>
+      </w:r>
+      <w:r>
+        <w:t xml:space="preserve"> in at least 50% of th</w:t>
+      </w:r>
+      <w:r>
+        <w:t xml:space="preserve">e patients were shown. Visual inspection revealed that women exhibited a slightly higher percentage of disconnections in the posterior commissure (?) and thalamus compared to men.  </w:t>
+      </w:r>
+    </w:p>
+    <w:p>
       <w:pPr>
         <w:rPr>
           <w:lang w:val="de-DE"/>
         </w:rPr>
       </w:pPr>
-    </w:p>
-    <w:p>
-      <w:pPr>
-        <w:rPr>
+      <w:r>
+        <w:rPr>
+          <w:noProof/>
           <w:lang w:val="de-DE"/>
         </w:rPr>
-      </w:pPr>
+        <w:drawing>
+          <wp:inline distT="0" distB="0" distL="0" distR="0" wp14:anchorId="1D00810D" wp14:editId="7B121A97">
+            <wp:extent cx="5760720" cy="3321050"/>
+            <wp:effectExtent l="0" t="0" r="0" b="0"/>
+            <wp:docPr id="1" name="Grafik 1"/>
+            <wp:cNvGraphicFramePr>
+              <a:graphicFrameLocks xmlns:a="http://schemas.openxmlformats.org/drawingml/2006/main" noChangeAspect="1"/>
+            </wp:cNvGraphicFramePr>
+            <a:graphic xmlns:a="http://schemas.openxmlformats.org/drawingml/2006/main">
+              <a:graphicData uri="http://schemas.openxmlformats.org/drawingml/2006/picture">
+                <pic:pic xmlns:pic="http://schemas.openxmlformats.org/drawingml/2006/picture">
+                  <pic:nvPicPr>
+                    <pic:cNvPr id="1" name="Grafik 1"/>
+                    <pic:cNvPicPr/>
+                  </pic:nvPicPr>
+                  <pic:blipFill>
+                    <a:blip r:embed="rId15" cstate="print">
+                      <a:extLst>
+                        <a:ext uri="{28A0092B-C50C-407E-A947-70E740481C1C}">
+                          <a14:useLocalDpi xmlns:a14="http://schemas.microsoft.com/office/drawing/2010/main" val="0"/>
+                        </a:ext>
+                      </a:extLst>
+                    </a:blip>
+                    <a:stretch>
+                      <a:fillRect/>
+                    </a:stretch>
+                  </pic:blipFill>
+                  <pic:spPr>
+                    <a:xfrm>
+                      <a:off x="0" y="0"/>
+                      <a:ext cx="5760720" cy="3321050"/>
+                    </a:xfrm>
+                    <a:prstGeom prst="rect">
+                      <a:avLst/>
+                    </a:prstGeom>
+                  </pic:spPr>
+                </pic:pic>
+              </a:graphicData>
+            </a:graphic>
+          </wp:inline>
+        </w:drawing>
+      </w:r>
+      <w:r>
+        <w:rPr>
+          <w:noProof/>
+          <w:lang w:val="de-DE"/>
+        </w:rPr>
+        <w:drawing>
+          <wp:inline distT="0" distB="0" distL="0" distR="0" wp14:anchorId="34BA0163" wp14:editId="0092F9E3">
+            <wp:extent cx="5760720" cy="3321050"/>
+            <wp:effectExtent l="0" t="0" r="0" b="0"/>
+            <wp:docPr id="2" name="Grafik 2"/>
+            <wp:cNvGraphicFramePr>
+              <a:graphicFrameLocks xmlns:a="http://schemas.openxmlformats.org/drawingml/2006/main" noChangeAspect="1"/>
+            </wp:cNvGraphicFramePr>
+            <a:graphic xmlns:a="http://schemas.openxmlformats.org/drawingml/2006/main">
+              <a:graphicData uri="http://schemas.openxmlformats.org/drawingml/2006/picture">
+                <pic:pic xmlns:pic="http://schemas.openxmlformats.org/drawingml/2006/picture">
+                  <pic:nvPicPr>
+                    <pic:cNvPr id="2" name="Grafik 2"/>
+                    <pic:cNvPicPr/>
+                  </pic:nvPicPr>
+                  <pic:blipFill>
+                    <a:blip r:embed="rId16" cstate="print">
+                      <a:extLst>
+                        <a:ext uri="{28A0092B-C50C-407E-A947-70E740481C1C}">
+                          <a14:useLocalDpi xmlns:a14="http://schemas.microsoft.com/office/drawing/2010/main" val="0"/>
+                        </a:ext>
+                      </a:extLst>
+                    </a:blip>
+                    <a:stretch>
+                      <a:fillRect/>
+                    </a:stretch>
+                  </pic:blipFill>
+                  <pic:spPr>
+                    <a:xfrm>
+                      <a:off x="0" y="0"/>
+                      <a:ext cx="5760720" cy="3321050"/>
+                    </a:xfrm>
+                    <a:prstGeom prst="rect">
+                      <a:avLst/>
+                    </a:prstGeom>
+                  </pic:spPr>
+                </pic:pic>
+              </a:graphicData>
+            </a:graphic>
+          </wp:inline>
+        </w:drawing>
+      </w:r>
     </w:p>
     <w:p>
       <w:pPr>
@@ -12493,7 +12662,7 @@
         </w:rPr>
         <w:t xml:space="preserve">, 18(4), 880–894. </w:t>
       </w:r>
-      <w:hyperlink r:id="rId15" w:history="1">
+      <w:hyperlink r:id="rId17" w:history="1">
         <w:r>
           <w:rPr>
             <w:rStyle w:val="Hyperlink"/>
@@ -12551,7 +12720,7 @@
         </w:rPr>
         <w:t xml:space="preserve">Neuroimaging of eye position reveals spatial neglect. Brain, 133(3), 909–914. </w:t>
       </w:r>
-      <w:hyperlink r:id="rId16" w:history="1">
+      <w:hyperlink r:id="rId18" w:history="1">
         <w:r>
           <w:rPr>
             <w:rStyle w:val="Hyperlink"/>
@@ -12667,7 +12836,7 @@
         </w:rPr>
         <w:t xml:space="preserve">, R. H. (1997). What the Eyes Perceive, The Brain Ignores: A Case of Pure Unilateral Representational Neglect. Cortex, 33(1), 3–26. </w:t>
       </w:r>
-      <w:hyperlink r:id="rId17" w:history="1">
+      <w:hyperlink r:id="rId19" w:history="1">
         <w:r>
           <w:rPr>
             <w:rStyle w:val="Hyperlink"/>
@@ -12743,7 +12912,7 @@
         </w:rPr>
         <w:t xml:space="preserve">, C. (1978). Unilateral Neglect of Representational Space. Cortex, 14(1), 129–133. </w:t>
       </w:r>
-      <w:hyperlink r:id="rId18" w:history="1">
+      <w:hyperlink r:id="rId20" w:history="1">
         <w:r>
           <w:rPr>
             <w:rStyle w:val="Hyperlink"/>
@@ -12839,7 +13008,7 @@
         </w:rPr>
         <w:t xml:space="preserve">, J. C., &amp; Page, S. (2011). Mean diffusivity as a potential diffusion tensor biomarker of motor rehabilitation after electrical stimulation incorporating task specific exercise in stroke: a pilot study. Brain Imaging and Behavior, 8(3), 359–369. </w:t>
       </w:r>
-      <w:hyperlink r:id="rId19" w:history="1">
+      <w:hyperlink r:id="rId21" w:history="1">
         <w:r>
           <w:rPr>
             <w:rStyle w:val="Hyperlink"/>
@@ -13056,7 +13225,7 @@
         </w:rPr>
         <w:t xml:space="preserve">, N. S. (2021). Outcome after acute ischemic stroke is linked to sex-specific lesion patterns. Nature Communications, 12(1). </w:t>
       </w:r>
-      <w:hyperlink r:id="rId20" w:history="1">
+      <w:hyperlink r:id="rId22" w:history="1">
         <w:r>
           <w:rPr>
             <w:rStyle w:val="Hyperlink"/>
@@ -13101,7 +13270,7 @@
         </w:rPr>
         <w:t xml:space="preserve">Bowen, A., McKenna, K., &amp; Tallis, R. C. (1999). Reasons for Variability in the Reported Rate of Occurrence of Unilateral Spatial Neglect After Stroke. Stroke, 30(6), 1196–1202. </w:t>
       </w:r>
-      <w:hyperlink r:id="rId21" w:history="1">
+      <w:hyperlink r:id="rId23" w:history="1">
         <w:r>
           <w:rPr>
             <w:rStyle w:val="Hyperlink"/>
@@ -13197,7 +13366,7 @@
         </w:rPr>
         <w:t xml:space="preserve">, P. S. (1972). Sex-Role Stereotypes: A Current Appraisal. Journal of Social Issues, 28(2), 59–78. </w:t>
       </w:r>
-      <w:hyperlink r:id="rId22" w:history="1">
+      <w:hyperlink r:id="rId24" w:history="1">
         <w:r>
           <w:rPr>
             <w:rStyle w:val="Hyperlink"/>
@@ -13323,7 +13492,7 @@
         </w:rPr>
         <w:t xml:space="preserve">, T. (2018). Sex differences in stroke: Challenges and opportunities. Journal of Cerebral Blood Flow &amp; Metabolism, 38(12), 2179–2191. </w:t>
       </w:r>
-      <w:hyperlink r:id="rId23" w:history="1">
+      <w:hyperlink r:id="rId25" w:history="1">
         <w:r>
           <w:rPr>
             <w:rStyle w:val="Hyperlink"/>
@@ -13490,7 +13659,7 @@
         </w:rPr>
         <w:t xml:space="preserve"> neglect: Subtypes, neuroanatomy, and disability. Neurology, 62(5), 749–756. </w:t>
       </w:r>
-      <w:hyperlink r:id="rId24" w:history="1">
+      <w:hyperlink r:id="rId26" w:history="1">
         <w:r>
           <w:rPr>
             <w:rStyle w:val="Hyperlink"/>
@@ -13571,7 +13740,7 @@
         </w:rPr>
         <w:t xml:space="preserve">-27:27. </w:t>
       </w:r>
-      <w:hyperlink r:id="rId25" w:history="1">
+      <w:hyperlink r:id="rId27" w:history="1">
         <w:r>
           <w:rPr>
             <w:rStyle w:val="Hyperlink"/>
@@ -13648,7 +13817,7 @@
         </w:rPr>
         <w:t xml:space="preserve">, S. &amp; Wilke, M. (2012). A Semi-Automatic Algorithm for Determining the Demyelination Load in Metachromatic Leukodystrophy. Academic Radiology, 19(1), 26–34. </w:t>
       </w:r>
-      <w:hyperlink r:id="rId26" w:history="1">
+      <w:hyperlink r:id="rId28" w:history="1">
         <w:r>
           <w:rPr>
             <w:rStyle w:val="Hyperlink"/>
@@ -13725,7 +13894,7 @@
         </w:rPr>
         <w:t xml:space="preserve"> Neglect: Clinic, Pathogenesis, and Treatment. Seminars in Neurology, 34(05), 514–523. </w:t>
       </w:r>
-      <w:hyperlink r:id="rId27" w:history="1">
+      <w:hyperlink r:id="rId29" w:history="1">
         <w:r>
           <w:rPr>
             <w:rStyle w:val="Hyperlink"/>
@@ -13854,7 +14023,7 @@
         </w:rPr>
         <w:t xml:space="preserve">: Clinical, 9, 69–74. </w:t>
       </w:r>
-      <w:hyperlink r:id="rId28" w:history="1">
+      <w:hyperlink r:id="rId30" w:history="1">
         <w:r>
           <w:rPr>
             <w:rStyle w:val="Hyperlink"/>
@@ -13949,7 +14118,7 @@
         </w:rPr>
         <w:t xml:space="preserve">, 115, 5–16. </w:t>
       </w:r>
-      <w:hyperlink r:id="rId29" w:history="1">
+      <w:hyperlink r:id="rId31" w:history="1">
         <w:r>
           <w:rPr>
             <w:rStyle w:val="Hyperlink"/>
@@ -13994,7 +14163,7 @@
         </w:rPr>
         <w:t xml:space="preserve">Evans, A., Collins, D., Mills, S., Brown, E., Kelly, R. &amp; Peters, T. (1993). 3D statistical neuroanatomical models from 305 MRI volumes. 1993 IEEE Conference Record Nuclear Science Symposium and Medical Imaging Conference. </w:t>
       </w:r>
-      <w:hyperlink r:id="rId30" w:history="1">
+      <w:hyperlink r:id="rId32" w:history="1">
         <w:r>
           <w:rPr>
             <w:rStyle w:val="Hyperlink"/>
@@ -14099,7 +14268,7 @@
         </w:rPr>
         <w:t xml:space="preserve"> Atlas: A New Brain Atlas Based on Connectional Architecture. Cerebral Cortex, 26(8), 3508–3526. </w:t>
       </w:r>
-      <w:hyperlink r:id="rId31" w:history="1">
+      <w:hyperlink r:id="rId33" w:history="1">
         <w:r>
           <w:rPr>
             <w:rStyle w:val="Hyperlink"/>
@@ -14315,7 +14484,7 @@
         </w:rPr>
         <w:t xml:space="preserve">The Lancet, 383(9913), 245–255. </w:t>
       </w:r>
-      <w:hyperlink r:id="rId32" w:history="1">
+      <w:hyperlink r:id="rId34" w:history="1">
         <w:r>
           <w:rPr>
             <w:rStyle w:val="Hyperlink"/>
@@ -14466,7 +14635,7 @@
         </w:rPr>
         <w:t xml:space="preserve">GBD 2019 Stroke Collaborators. (2021). Global, regional, and national burden of stroke and its risk factors, 1990–2019: a systematic analysis for the Global Burden of Disease Study 2019. The Lancet Neurology, 20(10), 795–820. </w:t>
       </w:r>
-      <w:hyperlink r:id="rId33" w:history="1">
+      <w:hyperlink r:id="rId35" w:history="1">
         <w:r>
           <w:rPr>
             <w:rStyle w:val="Hyperlink"/>
@@ -14509,7 +14678,7 @@
         </w:rPr>
         <w:t xml:space="preserve">Gibson, C. L. (2013). Cerebral Ischemic Stroke: is Gender Important? Journal of Cerebral Blood Flow &amp; Metabolism, 33(9), 1355–1361. </w:t>
       </w:r>
-      <w:hyperlink r:id="rId34" w:history="1">
+      <w:hyperlink r:id="rId36" w:history="1">
         <w:r>
           <w:rPr>
             <w:rStyle w:val="Hyperlink"/>
@@ -14568,7 +14737,7 @@
         </w:rPr>
         <w:t xml:space="preserve">, B., &amp; Rathbone, J. (2009). Is Progesterone a Candidate Neuroprotective Factor for Treatment following Ischemic Stroke? The Neuroscientist, 15(4), 324–332. </w:t>
       </w:r>
-      <w:hyperlink r:id="rId35" w:history="1">
+      <w:hyperlink r:id="rId37" w:history="1">
         <w:r>
           <w:rPr>
             <w:rStyle w:val="Hyperlink"/>
@@ -14730,7 +14899,7 @@
         </w:rPr>
         <w:t xml:space="preserve">: Clinical, 30, 102639. </w:t>
       </w:r>
-      <w:hyperlink r:id="rId36" w:history="1">
+      <w:hyperlink r:id="rId38" w:history="1">
         <w:r>
           <w:rPr>
             <w:rStyle w:val="Hyperlink"/>
@@ -14781,7 +14950,7 @@
         </w:rPr>
         <w:t xml:space="preserve">Hormone therapy and the risk of stroke: perspectives 10 years after the Women's Health Initiative trials. Climacteric, 15(3), 229–234. </w:t>
       </w:r>
-      <w:hyperlink r:id="rId37" w:history="1">
+      <w:hyperlink r:id="rId39" w:history="1">
         <w:r>
           <w:rPr>
             <w:rStyle w:val="Hyperlink"/>
@@ -14814,15 +14983,24 @@
         </w:rPr>
       </w:pPr>
       <w:bookmarkStart w:id="52" w:name="hirnstein2019"/>
+      <w:r>
+        <w:rPr>
+          <w:rFonts w:ascii="Ebrima" w:hAnsi="Ebrima" w:cs="Arial"/>
+          <w:sz w:val="22"/>
+          <w:szCs w:val="22"/>
+          <w:lang w:val="de-DE"/>
+        </w:rPr>
+        <w:t xml:space="preserve">Hirnstein, M., </w:t>
+      </w:r>
       <w:proofErr w:type="spellStart"/>
       <w:r>
         <w:rPr>
           <w:rFonts w:ascii="Ebrima" w:hAnsi="Ebrima" w:cs="Arial"/>
           <w:sz w:val="22"/>
           <w:szCs w:val="22"/>
-          <w:lang w:val="en-US"/>
-        </w:rPr>
-        <w:t>Hirnstein</w:t>
+          <w:lang w:val="de-DE"/>
+        </w:rPr>
+        <w:t>Hugdahl</w:t>
       </w:r>
       <w:proofErr w:type="spellEnd"/>
       <w:r>
@@ -14830,27 +15008,7 @@
           <w:rFonts w:ascii="Ebrima" w:hAnsi="Ebrima" w:cs="Arial"/>
           <w:sz w:val="22"/>
           <w:szCs w:val="22"/>
-          <w:lang w:val="en-US"/>
-        </w:rPr>
-        <w:t xml:space="preserve">, M., </w:t>
-      </w:r>
-      <w:proofErr w:type="spellStart"/>
-      <w:r>
-        <w:rPr>
-          <w:rFonts w:ascii="Ebrima" w:hAnsi="Ebrima" w:cs="Arial"/>
-          <w:sz w:val="22"/>
-          <w:szCs w:val="22"/>
-          <w:lang w:val="en-US"/>
-        </w:rPr>
-        <w:t>Hugdahl</w:t>
-      </w:r>
-      <w:proofErr w:type="spellEnd"/>
-      <w:r>
-        <w:rPr>
-          <w:rFonts w:ascii="Ebrima" w:hAnsi="Ebrima" w:cs="Arial"/>
-          <w:sz w:val="22"/>
-          <w:szCs w:val="22"/>
-          <w:lang w:val="en-US"/>
+          <w:lang w:val="de-DE"/>
         </w:rPr>
         <w:t>, K., &amp; Hausmann, M. (201</w:t>
       </w:r>
@@ -14859,7 +15017,7 @@
           <w:rFonts w:ascii="Ebrima" w:hAnsi="Ebrima" w:cs="Arial"/>
           <w:sz w:val="22"/>
           <w:szCs w:val="22"/>
-          <w:lang w:val="en-US"/>
+          <w:lang w:val="de-DE"/>
         </w:rPr>
         <w:t>9</w:t>
       </w:r>
@@ -14868,7 +15026,7 @@
           <w:rFonts w:ascii="Ebrima" w:hAnsi="Ebrima" w:cs="Arial"/>
           <w:sz w:val="22"/>
           <w:szCs w:val="22"/>
-          <w:lang w:val="en-US"/>
+          <w:lang w:val="de-DE"/>
         </w:rPr>
         <w:t xml:space="preserve">). </w:t>
       </w:r>
@@ -14898,7 +15056,7 @@
         </w:rPr>
         <w:t xml:space="preserve"> and Cognition, 24(2), 204–252. </w:t>
       </w:r>
-      <w:hyperlink r:id="rId38" w:history="1">
+      <w:hyperlink r:id="rId40" w:history="1">
         <w:r>
           <w:rPr>
             <w:rStyle w:val="Hyperlink"/>
@@ -14939,7 +15097,7 @@
         </w:rPr>
         <w:t xml:space="preserve">Hollingworth, L. S. (1918). Comparison of the sexes in mental traits. Psychological Bulletin, 15(12), 427–432. </w:t>
       </w:r>
-      <w:hyperlink r:id="rId39" w:history="1">
+      <w:hyperlink r:id="rId41" w:history="1">
         <w:r>
           <w:rPr>
             <w:rStyle w:val="Hyperlink"/>
@@ -15015,7 +15173,7 @@
         </w:rPr>
         <w:t xml:space="preserve">, 60(6), 581–592. </w:t>
       </w:r>
-      <w:hyperlink r:id="rId40" w:history="1">
+      <w:hyperlink r:id="rId42" w:history="1">
         <w:r>
           <w:rPr>
             <w:rStyle w:val="Hyperlink"/>
@@ -15062,7 +15220,7 @@
         </w:rPr>
         <w:t xml:space="preserve">Hyde, J. S. (2014). Gender Similarities and Differences. Annual Review of Psychology, 65(1), 373–398. </w:t>
       </w:r>
-      <w:hyperlink r:id="rId41" w:history="1">
+      <w:hyperlink r:id="rId43" w:history="1">
         <w:r>
           <w:rPr>
             <w:rStyle w:val="Hyperlink"/>
@@ -15179,7 +15337,7 @@
         </w:rPr>
         <w:t xml:space="preserve"> ONE, 7(6), e38272. </w:t>
       </w:r>
-      <w:hyperlink r:id="rId42" w:history="1">
+      <w:hyperlink r:id="rId44" w:history="1">
         <w:r>
           <w:rPr>
             <w:rStyle w:val="Hyperlink"/>
@@ -15241,7 +15399,7 @@
         </w:rPr>
         <w:t xml:space="preserve">, 75, 61–73. </w:t>
       </w:r>
-      <w:hyperlink r:id="rId43" w:history="1">
+      <w:hyperlink r:id="rId45" w:history="1">
         <w:r>
           <w:rPr>
             <w:rStyle w:val="Hyperlink"/>
@@ -15308,7 +15466,7 @@
         </w:rPr>
         <w:t xml:space="preserve">Brain, 129(2), 293–305. </w:t>
       </w:r>
-      <w:hyperlink r:id="rId44" w:history="1">
+      <w:hyperlink r:id="rId46" w:history="1">
         <w:r>
           <w:rPr>
             <w:rStyle w:val="Hyperlink"/>
@@ -15404,7 +15562,7 @@
         </w:rPr>
         <w:t xml:space="preserve">, 40(9), 1577–1585. </w:t>
       </w:r>
-      <w:hyperlink r:id="rId45" w:history="1">
+      <w:hyperlink r:id="rId47" w:history="1">
         <w:r>
           <w:rPr>
             <w:rStyle w:val="Hyperlink"/>
@@ -15500,7 +15658,7 @@
         </w:rPr>
         <w:t xml:space="preserve">, 50(6), 1010–1017. </w:t>
       </w:r>
-      <w:hyperlink r:id="rId46" w:history="1">
+      <w:hyperlink r:id="rId48" w:history="1">
         <w:r>
           <w:rPr>
             <w:rStyle w:val="Hyperlink"/>
@@ -15571,7 +15729,7 @@
         </w:rPr>
         <w:t xml:space="preserve"> Mapping in Cognitive Neuroscience: A Practical Guide to Univariate and Multivariate Approaches. Spatial Learning and Attention Guidance, 209–238. </w:t>
       </w:r>
-      <w:hyperlink r:id="rId47" w:history="1">
+      <w:hyperlink r:id="rId49" w:history="1">
         <w:r>
           <w:rPr>
             <w:rStyle w:val="Hyperlink"/>
@@ -15630,7 +15788,7 @@
         </w:rPr>
         <w:t xml:space="preserve">, A. (2018). Global Burden of Stroke. Seminars in Neurology, 38(02), 208–211. </w:t>
       </w:r>
-      <w:hyperlink r:id="rId48" w:history="1">
+      <w:hyperlink r:id="rId50" w:history="1">
         <w:r>
           <w:rPr>
             <w:rStyle w:val="Hyperlink"/>
@@ -15681,7 +15839,7 @@
         </w:rPr>
         <w:t xml:space="preserve">Spatial neglect. Practical Neurology, 15(5), 333–339. </w:t>
       </w:r>
-      <w:hyperlink r:id="rId49" w:history="1">
+      <w:hyperlink r:id="rId51" w:history="1">
         <w:r>
           <w:rPr>
             <w:rStyle w:val="Hyperlink"/>
@@ -15740,7 +15898,7 @@
         </w:rPr>
         <w:t xml:space="preserve">, K. A., &amp; McCullough, L. D. (2005). Sex differences in cell death. Annals of Neurology, 58(2), 317–321. </w:t>
       </w:r>
-      <w:hyperlink r:id="rId50" w:history="1">
+      <w:hyperlink r:id="rId52" w:history="1">
         <w:r>
           <w:rPr>
             <w:rStyle w:val="Hyperlink"/>
@@ -15893,7 +16051,7 @@
         </w:rPr>
         <w:t xml:space="preserve">, P. D. (2008). A novel method for assessing sex-specific and genotype-specific response to injury in astrocyte culture. Journal of Neuroscience Methods, 171(2), 214–217. </w:t>
       </w:r>
-      <w:hyperlink r:id="rId51" w:history="1">
+      <w:hyperlink r:id="rId53" w:history="1">
         <w:r>
           <w:rPr>
             <w:rStyle w:val="Hyperlink"/>
@@ -15961,7 +16119,7 @@
         </w:rPr>
         <w:t xml:space="preserve"> as a treatment for ischemic stroke. Brain Research, 1514, 83–90. </w:t>
       </w:r>
-      <w:hyperlink r:id="rId52" w:history="1">
+      <w:hyperlink r:id="rId54" w:history="1">
         <w:r>
           <w:rPr>
             <w:rStyle w:val="Hyperlink"/>
@@ -16049,7 +16207,7 @@
         </w:rPr>
         <w:t xml:space="preserve">, S. E., Venna, V. R., Xu, Y., Arnold, A. P., &amp; McCullough, L. D. (2014). Sex Differences in Ischemic Stroke Sensitivity Are Influenced by Gonadal Hormones, Not by Sex Chromosome Complement. Journal of Cerebral Blood Flow &amp; Metabolism, 35(2), 221–229. </w:t>
       </w:r>
-      <w:hyperlink r:id="rId53" w:history="1">
+      <w:hyperlink r:id="rId55" w:history="1">
         <w:r>
           <w:rPr>
             <w:rStyle w:val="Hyperlink"/>
@@ -16090,7 +16248,7 @@
         </w:rPr>
         <w:t xml:space="preserve">Nichols, T. E. &amp; Holmes, A. P. (2001). Nonparametric permutation tests for functional neuroimaging: A primer with examples. Human Brain Mapping, 15(1), 1–25. </w:t>
       </w:r>
-      <w:hyperlink r:id="rId54" w:history="1">
+      <w:hyperlink r:id="rId56" w:history="1">
         <w:r>
           <w:rPr>
             <w:rStyle w:val="Hyperlink"/>
@@ -16221,7 +16379,7 @@
         </w:rPr>
         <w:t xml:space="preserve">, 61(4), 957–965. </w:t>
       </w:r>
-      <w:hyperlink r:id="rId55" w:history="1">
+      <w:hyperlink r:id="rId57" w:history="1">
         <w:r>
           <w:rPr>
             <w:rStyle w:val="Hyperlink"/>
@@ -16298,7 +16456,7 @@
         </w:rPr>
         <w:t xml:space="preserve"> Neurology, 12(4), 191–200. </w:t>
       </w:r>
-      <w:hyperlink r:id="rId56" w:history="1">
+      <w:hyperlink r:id="rId58" w:history="1">
         <w:r>
           <w:rPr>
             <w:rStyle w:val="Hyperlink"/>
@@ -16407,7 +16565,7 @@
         </w:rPr>
         <w:t xml:space="preserve">(9), 2758–2763. </w:t>
       </w:r>
-      <w:hyperlink r:id="rId57" w:history="1">
+      <w:hyperlink r:id="rId59" w:history="1">
         <w:r>
           <w:rPr>
             <w:rStyle w:val="Hyperlink"/>
@@ -16502,7 +16660,7 @@
         </w:rPr>
         <w:t xml:space="preserve">, A. J. &amp; Williamson, R. C. (2001). Estimating the Support of a High-Dimensional Distribution. Neural Computation, 13(7), 1443–1471. </w:t>
       </w:r>
-      <w:hyperlink r:id="rId58" w:history="1">
+      <w:hyperlink r:id="rId60" w:history="1">
         <w:r>
           <w:rPr>
             <w:rStyle w:val="Hyperlink"/>
@@ -16600,7 +16758,7 @@
         </w:rPr>
         <w:t xml:space="preserve">New Support Vector Algorithms. Neural Computation, 12(5), 1207–1245. </w:t>
       </w:r>
-      <w:hyperlink r:id="rId59" w:history="1">
+      <w:hyperlink r:id="rId61" w:history="1">
         <w:r>
           <w:rPr>
             <w:rStyle w:val="Hyperlink"/>
@@ -16652,7 +16810,7 @@
         </w:rPr>
         <w:t xml:space="preserve">Sherman, J. A. (1967). Problem of sex differences in space perception and aspects of intellectual functioning. Psychological Review, 74(4), 290–299. </w:t>
       </w:r>
-      <w:hyperlink r:id="rId60" w:history="1">
+      <w:hyperlink r:id="rId62" w:history="1">
         <w:r>
           <w:rPr>
             <w:rStyle w:val="Hyperlink"/>
@@ -16692,7 +16850,7 @@
         </w:rPr>
         <w:t xml:space="preserve">Shields, S. (1975). Functionalism, Darwinism, and the psychology of women. American Psychologist, 30(7), 739–754. </w:t>
       </w:r>
-      <w:hyperlink r:id="rId61" w:history="1">
+      <w:hyperlink r:id="rId63" w:history="1">
         <w:r>
           <w:rPr>
             <w:rStyle w:val="Hyperlink"/>
@@ -16749,7 +16907,7 @@
         </w:rPr>
         <w:t xml:space="preserve">Age and Ageing, 22(1), 46–52. </w:t>
       </w:r>
-      <w:hyperlink r:id="rId62" w:history="1">
+      <w:hyperlink r:id="rId64" w:history="1">
         <w:r>
           <w:rPr>
             <w:rStyle w:val="Hyperlink"/>
@@ -16840,7 +16998,7 @@
         </w:rPr>
         <w:t xml:space="preserve">, 30(2), 201–211. </w:t>
       </w:r>
-      <w:hyperlink r:id="rId63" w:history="1">
+      <w:hyperlink r:id="rId65" w:history="1">
         <w:r>
           <w:rPr>
             <w:rStyle w:val="Hyperlink"/>
@@ -16975,7 +17133,7 @@
         </w:rPr>
         <w:t xml:space="preserve">Differences between left- and right-sided neglect revisited: A large cohort study across multiple domains. Journal of Clinical and Experimental Neuropsychology, 39(7), 707–723. </w:t>
       </w:r>
-      <w:hyperlink r:id="rId64" w:history="1">
+      <w:hyperlink r:id="rId66" w:history="1">
         <w:r>
           <w:rPr>
             <w:rStyle w:val="Hyperlink"/>
@@ -17178,7 +17336,7 @@
         </w:rPr>
         <w:t xml:space="preserve"> is a protective factor in the adult and aging brain: understanding of mechanisms derived from in vivo and in vitro studies. Brain Research Reviews, 37(1-3), 313–319. </w:t>
       </w:r>
-      <w:hyperlink r:id="rId65" w:history="1">
+      <w:hyperlink r:id="rId67" w:history="1">
         <w:r>
           <w:rPr>
             <w:rStyle w:val="Hyperlink"/>
@@ -17221,7 +17379,7 @@
         </w:rPr>
         <w:t xml:space="preserve">Wittig, M. A. (1976). Sex differences in intellectual functioning: How much of a difference do genes make? Sex Roles, 2(1), 63–74. </w:t>
       </w:r>
-      <w:hyperlink r:id="rId66" w:history="1">
+      <w:hyperlink r:id="rId68" w:history="1">
         <w:r>
           <w:rPr>
             <w:rStyle w:val="Hyperlink"/>
@@ -17273,7 +17431,7 @@
         </w:rPr>
         <w:t xml:space="preserve">Psychological Bulletin, 11(10), 353–379. </w:t>
       </w:r>
-      <w:hyperlink r:id="rId67" w:history="1">
+      <w:hyperlink r:id="rId69" w:history="1">
         <w:r>
           <w:rPr>
             <w:rStyle w:val="Hyperlink"/>
@@ -17406,7 +17564,7 @@
         </w:rPr>
         <w:t xml:space="preserve">, 178, 57–68. </w:t>
       </w:r>
-      <w:hyperlink r:id="rId68" w:history="1">
+      <w:hyperlink r:id="rId70" w:history="1">
         <w:r>
           <w:rPr>
             <w:rStyle w:val="Hyperlink"/>
@@ -17473,7 +17631,7 @@
         </w:rPr>
         <w:t xml:space="preserve">Fractional Anisotropy. Encyclopedia of Clinical Neuropsychology, 1. </w:t>
       </w:r>
-      <w:hyperlink r:id="rId69" w:history="1">
+      <w:hyperlink r:id="rId71" w:history="1">
         <w:r>
           <w:rPr>
             <w:rStyle w:val="Hyperlink"/>
@@ -17553,7 +17711,7 @@
         </w:rPr>
         <w:t xml:space="preserve">. American Psychologist, 70(1), 10–20. </w:t>
       </w:r>
-      <w:hyperlink r:id="rId70" w:history="1">
+      <w:hyperlink r:id="rId72" w:history="1">
         <w:r>
           <w:rPr>
             <w:rStyle w:val="Hyperlink"/>
@@ -23893,6 +24051,7 @@
     <w:lsdException w:name="HTML Sample" w:semiHidden="1" w:unhideWhenUsed="1"/>
     <w:lsdException w:name="HTML Typewriter" w:semiHidden="1" w:unhideWhenUsed="1"/>
     <w:lsdException w:name="HTML Variable" w:semiHidden="1" w:unhideWhenUsed="1"/>
+    <w:lsdException w:name="Normal Table" w:semiHidden="1" w:unhideWhenUsed="1"/>
     <w:lsdException w:name="annotation subject" w:semiHidden="1" w:unhideWhenUsed="1"/>
     <w:lsdException w:name="No List" w:semiHidden="1" w:unhideWhenUsed="1"/>
     <w:lsdException w:name="Outline List 1" w:semiHidden="1" w:unhideWhenUsed="1"/>
@@ -23935,8 +24094,11 @@
     <w:lsdException w:name="Table Contemporary" w:semiHidden="1" w:unhideWhenUsed="1"/>
     <w:lsdException w:name="Table Elegant" w:semiHidden="1" w:unhideWhenUsed="1"/>
     <w:lsdException w:name="Table Professional" w:semiHidden="1" w:unhideWhenUsed="1"/>
+    <w:lsdException w:name="Table Subtle 1" w:semiHidden="1" w:unhideWhenUsed="1"/>
     <w:lsdException w:name="Table Subtle 2" w:semiHidden="1" w:unhideWhenUsed="1"/>
     <w:lsdException w:name="Table Web 1" w:semiHidden="1" w:unhideWhenUsed="1"/>
+    <w:lsdException w:name="Table Web 2" w:semiHidden="1" w:unhideWhenUsed="1"/>
+    <w:lsdException w:name="Table Web 3" w:semiHidden="1" w:unhideWhenUsed="1"/>
     <w:lsdException w:name="Balloon Text" w:semiHidden="1" w:unhideWhenUsed="1"/>
     <w:lsdException w:name="Table Grid" w:uiPriority="39"/>
     <w:lsdException w:name="Table Theme" w:semiHidden="1" w:unhideWhenUsed="1"/>

</xml_diff>